<commit_message>
Delete all saved projects and documents. Newer report
</commit_message>
<xml_diff>
--- a/Εργασία Εκπαιδευτικά Περιβάλλοντα Διαδικτύου - Μέρος Β.docx
+++ b/Εργασία Εκπαιδευτικά Περιβάλλοντα Διαδικτύου - Μέρος Β.docx
@@ -1,6 +1,6 @@
 
 <file path=word/document.xml><?xml version="1.0" encoding="utf-8"?>
-<w:document xmlns:wpc="http://schemas.microsoft.com/office/word/2010/wordprocessingCanvas" xmlns:cx="http://schemas.microsoft.com/office/drawing/2014/chartex" xmlns:cx1="http://schemas.microsoft.com/office/drawing/2015/9/8/chartex" xmlns:cx2="http://schemas.microsoft.com/office/drawing/2015/10/21/chartex" xmlns:cx3="http://schemas.microsoft.com/office/drawing/2016/5/9/chartex" xmlns:cx4="http://schemas.microsoft.com/office/drawing/2016/5/10/chartex" xmlns:cx5="http://schemas.microsoft.com/office/drawing/2016/5/11/chartex" xmlns:cx6="http://schemas.microsoft.com/office/drawing/2016/5/12/chartex" xmlns:cx7="http://schemas.microsoft.com/office/drawing/2016/5/13/chartex" xmlns:cx8="http://schemas.microsoft.com/office/drawing/2016/5/14/chartex" xmlns:mc="http://schemas.openxmlformats.org/markup-compatibility/2006" xmlns:aink="http://schemas.microsoft.com/office/drawing/2016/ink" xmlns:am3d="http://schemas.microsoft.com/office/drawing/2017/model3d" xmlns:o="urn:schemas-microsoft-com:office:office" xmlns:r="http://schemas.openxmlformats.org/officeDocument/2006/relationships" xmlns:m="http://schemas.openxmlformats.org/officeDocument/2006/math" xmlns:v="urn:schemas-microsoft-com:vml" xmlns:wp14="http://schemas.microsoft.com/office/word/2010/wordprocessingDrawing" xmlns:wp="http://schemas.openxmlformats.org/drawingml/2006/wordprocessingDrawing" xmlns:w10="urn:schemas-microsoft-com:office:word" xmlns:w="http://schemas.openxmlformats.org/wordprocessingml/2006/main" xmlns:w14="http://schemas.microsoft.com/office/word/2010/wordml" xmlns:w15="http://schemas.microsoft.com/office/word/2012/wordml" xmlns:w16cid="http://schemas.microsoft.com/office/word/2016/wordml/cid" xmlns:w16se="http://schemas.microsoft.com/office/word/2015/wordml/symex" xmlns:wpg="http://schemas.microsoft.com/office/word/2010/wordprocessingGroup" xmlns:wpi="http://schemas.microsoft.com/office/word/2010/wordprocessingInk" xmlns:wne="http://schemas.microsoft.com/office/word/2006/wordml" xmlns:wps="http://schemas.microsoft.com/office/word/2010/wordprocessingShape" mc:Ignorable="w14 w15 w16se w16cid wp14">
+<w:document xmlns:wpc="http://schemas.microsoft.com/office/word/2010/wordprocessingCanvas" xmlns:cx="http://schemas.microsoft.com/office/drawing/2014/chartex" xmlns:cx1="http://schemas.microsoft.com/office/drawing/2015/9/8/chartex" xmlns:mc="http://schemas.openxmlformats.org/markup-compatibility/2006" xmlns:o="urn:schemas-microsoft-com:office:office" xmlns:r="http://schemas.openxmlformats.org/officeDocument/2006/relationships" xmlns:m="http://schemas.openxmlformats.org/officeDocument/2006/math" xmlns:v="urn:schemas-microsoft-com:vml" xmlns:wp14="http://schemas.microsoft.com/office/word/2010/wordprocessingDrawing" xmlns:wp="http://schemas.openxmlformats.org/drawingml/2006/wordprocessingDrawing" xmlns:w10="urn:schemas-microsoft-com:office:word" xmlns:w="http://schemas.openxmlformats.org/wordprocessingml/2006/main" xmlns:w14="http://schemas.microsoft.com/office/word/2010/wordml" xmlns:w15="http://schemas.microsoft.com/office/word/2012/wordml" xmlns:w16se="http://schemas.microsoft.com/office/word/2015/wordml/symex" xmlns:wpg="http://schemas.microsoft.com/office/word/2010/wordprocessingGroup" xmlns:wpi="http://schemas.microsoft.com/office/word/2010/wordprocessingInk" xmlns:wne="http://schemas.microsoft.com/office/word/2006/wordml" xmlns:wps="http://schemas.microsoft.com/office/word/2010/wordprocessingShape" mc:Ignorable="w14 w15 w16se wp14">
   <w:body>
     <w:p/>
     <w:sdt>
@@ -17,6 +17,7 @@
           <w:r>
             <w:rPr>
               <w:noProof/>
+              <w:lang w:eastAsia="el-GR"/>
             </w:rPr>
             <mc:AlternateContent>
               <mc:Choice Requires="wpg">
@@ -140,7 +141,7 @@
                                   <w:sdtContent>
                                     <w:p>
                                       <w:pPr>
-                                        <w:pStyle w:val="a3"/>
+                                        <w:pStyle w:val="NoSpacing"/>
                                         <w:spacing w:before="120"/>
                                         <w:jc w:val="center"/>
                                         <w:rPr>
@@ -239,7 +240,7 @@
                                   <w:sdtContent>
                                     <w:p>
                                       <w:pPr>
-                                        <w:pStyle w:val="a3"/>
+                                        <w:pStyle w:val="NoSpacing"/>
                                         <w:jc w:val="center"/>
                                         <w:rPr>
                                           <w:rFonts w:asciiTheme="majorHAnsi" w:eastAsiaTheme="majorEastAsia" w:hAnsiTheme="majorHAnsi" w:cstheme="majorBidi"/>
@@ -283,7 +284,7 @@
                   </wp:anchor>
                 </w:drawing>
               </mc:Choice>
-              <mc:Fallback>
+              <mc:Fallback xmlns:w16cid="http://schemas.microsoft.com/office/word/2016/wordml/cid" xmlns:am3d="http://schemas.microsoft.com/office/drawing/2017/model3d" xmlns:aink="http://schemas.microsoft.com/office/drawing/2016/ink" xmlns:cx8="http://schemas.microsoft.com/office/drawing/2016/5/14/chartex" xmlns:cx7="http://schemas.microsoft.com/office/drawing/2016/5/13/chartex" xmlns:cx6="http://schemas.microsoft.com/office/drawing/2016/5/12/chartex" xmlns:cx5="http://schemas.microsoft.com/office/drawing/2016/5/11/chartex" xmlns:cx4="http://schemas.microsoft.com/office/drawing/2016/5/10/chartex" xmlns:cx3="http://schemas.microsoft.com/office/drawing/2016/5/9/chartex" xmlns:cx2="http://schemas.microsoft.com/office/drawing/2015/10/21/chartex">
                 <w:pict>
                   <v:group w14:anchorId="7C1DD479" id="Ομάδα 193" o:spid="_x0000_s1026" style="position:absolute;margin-left:0;margin-top:0;width:540.55pt;height:718.4pt;z-index:-251657216;mso-width-percent:882;mso-height-percent:909;mso-position-horizontal:center;mso-position-horizontal-relative:page;mso-position-vertical:center;mso-position-vertical-relative:page;mso-width-percent:882;mso-height-percent:909" coordsize="68648,91235" o:gfxdata="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">
                     <v:rect id="Ορθογώνιο 194" o:spid="_x0000_s1027" style="position:absolute;width:68580;height:13716;visibility:visible;mso-wrap-style:square;v-text-anchor:middle" o:gfxdata="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" fillcolor="#4472c4 [3204]" stroked="f" strokeweight="1pt"/>
@@ -409,6 +410,7 @@
           <w:r>
             <w:rPr>
               <w:noProof/>
+              <w:lang w:eastAsia="el-GR"/>
             </w:rPr>
             <mc:AlternateContent>
               <mc:Choice Requires="wps">
@@ -487,7 +489,7 @@
                   </wp:anchor>
                 </w:drawing>
               </mc:Choice>
-              <mc:Fallback>
+              <mc:Fallback xmlns:w16cid="http://schemas.microsoft.com/office/word/2016/wordml/cid" xmlns:am3d="http://schemas.microsoft.com/office/drawing/2017/model3d" xmlns:aink="http://schemas.microsoft.com/office/drawing/2016/ink" xmlns:cx8="http://schemas.microsoft.com/office/drawing/2016/5/14/chartex" xmlns:cx7="http://schemas.microsoft.com/office/drawing/2016/5/13/chartex" xmlns:cx6="http://schemas.microsoft.com/office/drawing/2016/5/12/chartex" xmlns:cx5="http://schemas.microsoft.com/office/drawing/2016/5/11/chartex" xmlns:cx4="http://schemas.microsoft.com/office/drawing/2016/5/10/chartex" xmlns:cx3="http://schemas.microsoft.com/office/drawing/2016/5/9/chartex" xmlns:cx2="http://schemas.microsoft.com/office/drawing/2015/10/21/chartex">
                 <w:pict>
                   <v:shape w14:anchorId="13398D69" id="Πλαίσιο κειμένου 2" o:spid="_x0000_s1030" type="#_x0000_t202" style="position:absolute;margin-left:-54pt;margin-top:198.75pt;width:524.3pt;height:33pt;z-index:251661312;visibility:visible;mso-wrap-style:square;mso-width-percent:0;mso-height-percent:0;mso-wrap-distance-left:9pt;mso-wrap-distance-top:3.6pt;mso-wrap-distance-right:9pt;mso-wrap-distance-bottom:3.6pt;mso-position-horizontal:absolute;mso-position-horizontal-relative:text;mso-position-vertical:absolute;mso-position-vertical-relative:text;mso-width-percent:0;mso-height-percent:0;mso-width-relative:margin;mso-height-relative:margin;v-text-anchor:middle" o:gfxdata="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" filled="f" stroked="f">
                     <v:textbox inset="3mm,,3mm">
@@ -548,7 +550,7 @@
       <w:sdtContent>
         <w:p>
           <w:pPr>
-            <w:pStyle w:val="a6"/>
+            <w:pStyle w:val="TOCHeading"/>
           </w:pPr>
           <w:r>
             <w:t>Πίνακας Περιεχομένων</w:t>
@@ -556,7 +558,7 @@
         </w:p>
         <w:p>
           <w:pPr>
-            <w:pStyle w:val="10"/>
+            <w:pStyle w:val="TOC1"/>
             <w:tabs>
               <w:tab w:val="right" w:leader="dot" w:pos="8296"/>
             </w:tabs>
@@ -575,10 +577,10 @@
           <w:r>
             <w:fldChar w:fldCharType="separate"/>
           </w:r>
-          <w:hyperlink w:anchor="_Toc29289648" w:history="1">
-            <w:r>
-              <w:rPr>
-                <w:rStyle w:val="-"/>
+          <w:hyperlink w:anchor="_Toc29994538" w:history="1">
+            <w:r>
+              <w:rPr>
+                <w:rStyle w:val="Hyperlink"/>
                 <w:rFonts w:ascii="Arial" w:hAnsi="Arial" w:cs="Arial"/>
                 <w:b/>
                 <w:noProof/>
@@ -604,7 +606,7 @@
                 <w:noProof/>
                 <w:webHidden/>
               </w:rPr>
-              <w:instrText xml:space="preserve"> PAGEREF _Toc29289648 \h </w:instrText>
+              <w:instrText xml:space="preserve"> PAGEREF _Toc29994538 \h </w:instrText>
             </w:r>
             <w:r>
               <w:rPr>
@@ -624,7 +626,7 @@
                 <w:noProof/>
                 <w:webHidden/>
               </w:rPr>
-              <w:t>2</w:t>
+              <w:t>3</w:t>
             </w:r>
             <w:r>
               <w:rPr>
@@ -637,7 +639,7 @@
         </w:p>
         <w:p>
           <w:pPr>
-            <w:pStyle w:val="20"/>
+            <w:pStyle w:val="TOC2"/>
             <w:tabs>
               <w:tab w:val="right" w:leader="dot" w:pos="8296"/>
             </w:tabs>
@@ -647,10 +649,10 @@
               <w:lang w:eastAsia="el-GR"/>
             </w:rPr>
           </w:pPr>
-          <w:hyperlink w:anchor="_Toc29289649" w:history="1">
-            <w:r>
-              <w:rPr>
-                <w:rStyle w:val="-"/>
+          <w:hyperlink w:anchor="_Toc29994539" w:history="1">
+            <w:r>
+              <w:rPr>
+                <w:rStyle w:val="Hyperlink"/>
                 <w:rFonts w:ascii="Arial" w:hAnsi="Arial" w:cs="Arial"/>
                 <w:bCs/>
                 <w:noProof/>
@@ -676,7 +678,7 @@
                 <w:noProof/>
                 <w:webHidden/>
               </w:rPr>
-              <w:instrText xml:space="preserve"> PAGEREF _Toc29289649 \h </w:instrText>
+              <w:instrText xml:space="preserve"> PAGEREF _Toc29994539 \h </w:instrText>
             </w:r>
             <w:r>
               <w:rPr>
@@ -696,7 +698,7 @@
                 <w:noProof/>
                 <w:webHidden/>
               </w:rPr>
-              <w:t>2</w:t>
+              <w:t>3</w:t>
             </w:r>
             <w:r>
               <w:rPr>
@@ -709,7 +711,7 @@
         </w:p>
         <w:p>
           <w:pPr>
-            <w:pStyle w:val="20"/>
+            <w:pStyle w:val="TOC2"/>
             <w:tabs>
               <w:tab w:val="right" w:leader="dot" w:pos="8296"/>
             </w:tabs>
@@ -719,10 +721,10 @@
               <w:lang w:eastAsia="el-GR"/>
             </w:rPr>
           </w:pPr>
-          <w:hyperlink w:anchor="_Toc29289650" w:history="1">
-            <w:r>
-              <w:rPr>
-                <w:rStyle w:val="-"/>
+          <w:hyperlink w:anchor="_Toc29994540" w:history="1">
+            <w:r>
+              <w:rPr>
+                <w:rStyle w:val="Hyperlink"/>
                 <w:rFonts w:ascii="Arial" w:hAnsi="Arial" w:cs="Arial"/>
                 <w:bCs/>
                 <w:noProof/>
@@ -748,7 +750,7 @@
                 <w:noProof/>
                 <w:webHidden/>
               </w:rPr>
-              <w:instrText xml:space="preserve"> PAGEREF _Toc29289650 \h </w:instrText>
+              <w:instrText xml:space="preserve"> PAGEREF _Toc29994540 \h </w:instrText>
             </w:r>
             <w:r>
               <w:rPr>
@@ -768,7 +770,7 @@
                 <w:noProof/>
                 <w:webHidden/>
               </w:rPr>
-              <w:t>2</w:t>
+              <w:t>3</w:t>
             </w:r>
             <w:r>
               <w:rPr>
@@ -781,7 +783,7 @@
         </w:p>
         <w:p>
           <w:pPr>
-            <w:pStyle w:val="10"/>
+            <w:pStyle w:val="TOC1"/>
             <w:tabs>
               <w:tab w:val="right" w:leader="dot" w:pos="8296"/>
             </w:tabs>
@@ -791,10 +793,10 @@
               <w:lang w:eastAsia="el-GR"/>
             </w:rPr>
           </w:pPr>
-          <w:hyperlink w:anchor="_Toc29289651" w:history="1">
-            <w:r>
-              <w:rPr>
-                <w:rStyle w:val="-"/>
+          <w:hyperlink w:anchor="_Toc29994541" w:history="1">
+            <w:r>
+              <w:rPr>
+                <w:rStyle w:val="Hyperlink"/>
                 <w:rFonts w:ascii="Arial" w:hAnsi="Arial" w:cs="Arial"/>
                 <w:b/>
                 <w:noProof/>
@@ -820,7 +822,7 @@
                 <w:noProof/>
                 <w:webHidden/>
               </w:rPr>
-              <w:instrText xml:space="preserve"> PAGEREF _Toc29289651 \h </w:instrText>
+              <w:instrText xml:space="preserve"> PAGEREF _Toc29994541 \h </w:instrText>
             </w:r>
             <w:r>
               <w:rPr>
@@ -840,7 +842,7 @@
                 <w:noProof/>
                 <w:webHidden/>
               </w:rPr>
-              <w:t>2</w:t>
+              <w:t>3</w:t>
             </w:r>
             <w:r>
               <w:rPr>
@@ -853,7 +855,7 @@
         </w:p>
         <w:p>
           <w:pPr>
-            <w:pStyle w:val="20"/>
+            <w:pStyle w:val="TOC2"/>
             <w:tabs>
               <w:tab w:val="right" w:leader="dot" w:pos="8296"/>
             </w:tabs>
@@ -863,10 +865,10 @@
               <w:lang w:eastAsia="el-GR"/>
             </w:rPr>
           </w:pPr>
-          <w:hyperlink w:anchor="_Toc29289652" w:history="1">
-            <w:r>
-              <w:rPr>
-                <w:rStyle w:val="-"/>
+          <w:hyperlink w:anchor="_Toc29994542" w:history="1">
+            <w:r>
+              <w:rPr>
+                <w:rStyle w:val="Hyperlink"/>
                 <w:rFonts w:ascii="Arial" w:hAnsi="Arial" w:cs="Arial"/>
                 <w:noProof/>
               </w:rPr>
@@ -874,7 +876,7 @@
             </w:r>
             <w:r>
               <w:rPr>
-                <w:rStyle w:val="-"/>
+                <w:rStyle w:val="Hyperlink"/>
                 <w:rFonts w:ascii="Arial" w:hAnsi="Arial" w:cs="Arial"/>
                 <w:noProof/>
                 <w:lang w:val="en-US"/>
@@ -900,7 +902,7 @@
                 <w:noProof/>
                 <w:webHidden/>
               </w:rPr>
-              <w:instrText xml:space="preserve"> PAGEREF _Toc29289652 \h </w:instrText>
+              <w:instrText xml:space="preserve"> PAGEREF _Toc29994542 \h </w:instrText>
             </w:r>
             <w:r>
               <w:rPr>
@@ -920,7 +922,7 @@
                 <w:noProof/>
                 <w:webHidden/>
               </w:rPr>
-              <w:t>2</w:t>
+              <w:t>3</w:t>
             </w:r>
             <w:r>
               <w:rPr>
@@ -933,7 +935,7 @@
         </w:p>
         <w:p>
           <w:pPr>
-            <w:pStyle w:val="20"/>
+            <w:pStyle w:val="TOC2"/>
             <w:tabs>
               <w:tab w:val="right" w:leader="dot" w:pos="8296"/>
             </w:tabs>
@@ -943,10 +945,10 @@
               <w:lang w:eastAsia="el-GR"/>
             </w:rPr>
           </w:pPr>
-          <w:hyperlink w:anchor="_Toc29289653" w:history="1">
-            <w:r>
-              <w:rPr>
-                <w:rStyle w:val="-"/>
+          <w:hyperlink w:anchor="_Toc29994543" w:history="1">
+            <w:r>
+              <w:rPr>
+                <w:rStyle w:val="Hyperlink"/>
                 <w:rFonts w:ascii="Arial" w:hAnsi="Arial" w:cs="Arial"/>
                 <w:noProof/>
               </w:rPr>
@@ -971,7 +973,7 @@
                 <w:noProof/>
                 <w:webHidden/>
               </w:rPr>
-              <w:instrText xml:space="preserve"> PAGEREF _Toc29289653 \h </w:instrText>
+              <w:instrText xml:space="preserve"> PAGEREF _Toc29994543 \h </w:instrText>
             </w:r>
             <w:r>
               <w:rPr>
@@ -991,7 +993,7 @@
                 <w:noProof/>
                 <w:webHidden/>
               </w:rPr>
-              <w:t>2</w:t>
+              <w:t>3</w:t>
             </w:r>
             <w:r>
               <w:rPr>
@@ -1004,7 +1006,7 @@
         </w:p>
         <w:p>
           <w:pPr>
-            <w:pStyle w:val="20"/>
+            <w:pStyle w:val="TOC2"/>
             <w:tabs>
               <w:tab w:val="right" w:leader="dot" w:pos="8296"/>
             </w:tabs>
@@ -1014,10 +1016,10 @@
               <w:lang w:eastAsia="el-GR"/>
             </w:rPr>
           </w:pPr>
-          <w:hyperlink w:anchor="_Toc29289654" w:history="1">
-            <w:r>
-              <w:rPr>
-                <w:rStyle w:val="-"/>
+          <w:hyperlink w:anchor="_Toc29994544" w:history="1">
+            <w:r>
+              <w:rPr>
+                <w:rStyle w:val="Hyperlink"/>
                 <w:rFonts w:ascii="Arial" w:hAnsi="Arial" w:cs="Arial"/>
                 <w:noProof/>
               </w:rPr>
@@ -1042,7 +1044,7 @@
                 <w:noProof/>
                 <w:webHidden/>
               </w:rPr>
-              <w:instrText xml:space="preserve"> PAGEREF _Toc29289654 \h </w:instrText>
+              <w:instrText xml:space="preserve"> PAGEREF _Toc29994544 \h </w:instrText>
             </w:r>
             <w:r>
               <w:rPr>
@@ -1062,7 +1064,7 @@
                 <w:noProof/>
                 <w:webHidden/>
               </w:rPr>
-              <w:t>3</w:t>
+              <w:t>4</w:t>
             </w:r>
             <w:r>
               <w:rPr>
@@ -1075,7 +1077,7 @@
         </w:p>
         <w:p>
           <w:pPr>
-            <w:pStyle w:val="20"/>
+            <w:pStyle w:val="TOC2"/>
             <w:tabs>
               <w:tab w:val="right" w:leader="dot" w:pos="8296"/>
             </w:tabs>
@@ -1085,10 +1087,10 @@
               <w:lang w:eastAsia="el-GR"/>
             </w:rPr>
           </w:pPr>
-          <w:hyperlink w:anchor="_Toc29289655" w:history="1">
-            <w:r>
-              <w:rPr>
-                <w:rStyle w:val="-"/>
+          <w:hyperlink w:anchor="_Toc29994545" w:history="1">
+            <w:r>
+              <w:rPr>
+                <w:rStyle w:val="Hyperlink"/>
                 <w:rFonts w:ascii="Arial" w:hAnsi="Arial" w:cs="Arial"/>
                 <w:noProof/>
               </w:rPr>
@@ -1113,7 +1115,7 @@
                 <w:noProof/>
                 <w:webHidden/>
               </w:rPr>
-              <w:instrText xml:space="preserve"> PAGEREF _Toc29289655 \h </w:instrText>
+              <w:instrText xml:space="preserve"> PAGEREF _Toc29994545 \h </w:instrText>
             </w:r>
             <w:r>
               <w:rPr>
@@ -1133,7 +1135,7 @@
                 <w:noProof/>
                 <w:webHidden/>
               </w:rPr>
-              <w:t>3</w:t>
+              <w:t>4</w:t>
             </w:r>
             <w:r>
               <w:rPr>
@@ -1146,7 +1148,7 @@
         </w:p>
         <w:p>
           <w:pPr>
-            <w:pStyle w:val="20"/>
+            <w:pStyle w:val="TOC2"/>
             <w:tabs>
               <w:tab w:val="right" w:leader="dot" w:pos="8296"/>
             </w:tabs>
@@ -1156,10 +1158,10 @@
               <w:lang w:eastAsia="el-GR"/>
             </w:rPr>
           </w:pPr>
-          <w:hyperlink w:anchor="_Toc29289656" w:history="1">
-            <w:r>
-              <w:rPr>
-                <w:rStyle w:val="-"/>
+          <w:hyperlink w:anchor="_Toc29994546" w:history="1">
+            <w:r>
+              <w:rPr>
+                <w:rStyle w:val="Hyperlink"/>
                 <w:rFonts w:ascii="Arial" w:hAnsi="Arial" w:cs="Arial"/>
                 <w:noProof/>
               </w:rPr>
@@ -1184,7 +1186,7 @@
                 <w:noProof/>
                 <w:webHidden/>
               </w:rPr>
-              <w:instrText xml:space="preserve"> PAGEREF _Toc29289656 \h </w:instrText>
+              <w:instrText xml:space="preserve"> PAGEREF _Toc29994546 \h </w:instrText>
             </w:r>
             <w:r>
               <w:rPr>
@@ -1204,7 +1206,7 @@
                 <w:noProof/>
                 <w:webHidden/>
               </w:rPr>
-              <w:t>3</w:t>
+              <w:t>4</w:t>
             </w:r>
             <w:r>
               <w:rPr>
@@ -1217,7 +1219,7 @@
         </w:p>
         <w:p>
           <w:pPr>
-            <w:pStyle w:val="20"/>
+            <w:pStyle w:val="TOC2"/>
             <w:tabs>
               <w:tab w:val="right" w:leader="dot" w:pos="8296"/>
             </w:tabs>
@@ -1227,10 +1229,10 @@
               <w:lang w:eastAsia="el-GR"/>
             </w:rPr>
           </w:pPr>
-          <w:hyperlink w:anchor="_Toc29289657" w:history="1">
-            <w:r>
-              <w:rPr>
-                <w:rStyle w:val="-"/>
+          <w:hyperlink w:anchor="_Toc29994547" w:history="1">
+            <w:r>
+              <w:rPr>
+                <w:rStyle w:val="Hyperlink"/>
                 <w:rFonts w:ascii="Arial" w:hAnsi="Arial" w:cs="Arial"/>
                 <w:noProof/>
               </w:rPr>
@@ -1255,7 +1257,7 @@
                 <w:noProof/>
                 <w:webHidden/>
               </w:rPr>
-              <w:instrText xml:space="preserve"> PAGEREF _Toc29289657 \h </w:instrText>
+              <w:instrText xml:space="preserve"> PAGEREF _Toc29994547 \h </w:instrText>
             </w:r>
             <w:r>
               <w:rPr>
@@ -1275,7 +1277,7 @@
                 <w:noProof/>
                 <w:webHidden/>
               </w:rPr>
-              <w:t>3</w:t>
+              <w:t>4</w:t>
             </w:r>
             <w:r>
               <w:rPr>
@@ -1288,7 +1290,7 @@
         </w:p>
         <w:p>
           <w:pPr>
-            <w:pStyle w:val="20"/>
+            <w:pStyle w:val="TOC2"/>
             <w:tabs>
               <w:tab w:val="right" w:leader="dot" w:pos="8296"/>
             </w:tabs>
@@ -1298,10 +1300,10 @@
               <w:lang w:eastAsia="el-GR"/>
             </w:rPr>
           </w:pPr>
-          <w:hyperlink w:anchor="_Toc29289658" w:history="1">
-            <w:r>
-              <w:rPr>
-                <w:rStyle w:val="-"/>
+          <w:hyperlink w:anchor="_Toc29994548" w:history="1">
+            <w:r>
+              <w:rPr>
+                <w:rStyle w:val="Hyperlink"/>
                 <w:rFonts w:ascii="Arial" w:hAnsi="Arial" w:cs="Arial"/>
                 <w:noProof/>
               </w:rPr>
@@ -1326,7 +1328,7 @@
                 <w:noProof/>
                 <w:webHidden/>
               </w:rPr>
-              <w:instrText xml:space="preserve"> PAGEREF _Toc29289658 \h </w:instrText>
+              <w:instrText xml:space="preserve"> PAGEREF _Toc29994548 \h </w:instrText>
             </w:r>
             <w:r>
               <w:rPr>
@@ -1346,7 +1348,7 @@
                 <w:noProof/>
                 <w:webHidden/>
               </w:rPr>
-              <w:t>3</w:t>
+              <w:t>4</w:t>
             </w:r>
             <w:r>
               <w:rPr>
@@ -1359,7 +1361,7 @@
         </w:p>
         <w:p>
           <w:pPr>
-            <w:pStyle w:val="20"/>
+            <w:pStyle w:val="TOC2"/>
             <w:tabs>
               <w:tab w:val="right" w:leader="dot" w:pos="8296"/>
             </w:tabs>
@@ -1369,10 +1371,10 @@
               <w:lang w:eastAsia="el-GR"/>
             </w:rPr>
           </w:pPr>
-          <w:hyperlink w:anchor="_Toc29289659" w:history="1">
-            <w:r>
-              <w:rPr>
-                <w:rStyle w:val="-"/>
+          <w:hyperlink w:anchor="_Toc29994549" w:history="1">
+            <w:r>
+              <w:rPr>
+                <w:rStyle w:val="Hyperlink"/>
                 <w:rFonts w:ascii="Arial" w:hAnsi="Arial" w:cs="Arial"/>
                 <w:noProof/>
               </w:rPr>
@@ -1397,7 +1399,7 @@
                 <w:noProof/>
                 <w:webHidden/>
               </w:rPr>
-              <w:instrText xml:space="preserve"> PAGEREF _Toc29289659 \h </w:instrText>
+              <w:instrText xml:space="preserve"> PAGEREF _Toc29994549 \h </w:instrText>
             </w:r>
             <w:r>
               <w:rPr>
@@ -1417,7 +1419,7 @@
                 <w:noProof/>
                 <w:webHidden/>
               </w:rPr>
-              <w:t>4</w:t>
+              <w:t>5</w:t>
             </w:r>
             <w:r>
               <w:rPr>
@@ -1430,7 +1432,7 @@
         </w:p>
         <w:p>
           <w:pPr>
-            <w:pStyle w:val="30"/>
+            <w:pStyle w:val="TOC3"/>
             <w:tabs>
               <w:tab w:val="right" w:leader="dot" w:pos="8296"/>
             </w:tabs>
@@ -1440,10 +1442,10 @@
               <w:lang w:eastAsia="el-GR"/>
             </w:rPr>
           </w:pPr>
-          <w:hyperlink w:anchor="_Toc29289660" w:history="1">
-            <w:r>
-              <w:rPr>
-                <w:rStyle w:val="-"/>
+          <w:hyperlink w:anchor="_Toc29994550" w:history="1">
+            <w:r>
+              <w:rPr>
+                <w:rStyle w:val="Hyperlink"/>
                 <w:rFonts w:ascii="Arial" w:hAnsi="Arial" w:cs="Arial"/>
                 <w:noProof/>
               </w:rPr>
@@ -1468,7 +1470,7 @@
                 <w:noProof/>
                 <w:webHidden/>
               </w:rPr>
-              <w:instrText xml:space="preserve"> PAGEREF _Toc29289660 \h </w:instrText>
+              <w:instrText xml:space="preserve"> PAGEREF _Toc29994550 \h </w:instrText>
             </w:r>
             <w:r>
               <w:rPr>
@@ -1488,7 +1490,7 @@
                 <w:noProof/>
                 <w:webHidden/>
               </w:rPr>
-              <w:t>4</w:t>
+              <w:t>5</w:t>
             </w:r>
             <w:r>
               <w:rPr>
@@ -1501,7 +1503,7 @@
         </w:p>
         <w:p>
           <w:pPr>
-            <w:pStyle w:val="30"/>
+            <w:pStyle w:val="TOC3"/>
             <w:tabs>
               <w:tab w:val="right" w:leader="dot" w:pos="8296"/>
             </w:tabs>
@@ -1511,10 +1513,10 @@
               <w:lang w:eastAsia="el-GR"/>
             </w:rPr>
           </w:pPr>
-          <w:hyperlink w:anchor="_Toc29289661" w:history="1">
-            <w:r>
-              <w:rPr>
-                <w:rStyle w:val="-"/>
+          <w:hyperlink w:anchor="_Toc29994551" w:history="1">
+            <w:r>
+              <w:rPr>
+                <w:rStyle w:val="Hyperlink"/>
                 <w:rFonts w:ascii="Arial" w:hAnsi="Arial" w:cs="Arial"/>
                 <w:noProof/>
               </w:rPr>
@@ -1539,7 +1541,7 @@
                 <w:noProof/>
                 <w:webHidden/>
               </w:rPr>
-              <w:instrText xml:space="preserve"> PAGEREF _Toc29289661 \h </w:instrText>
+              <w:instrText xml:space="preserve"> PAGEREF _Toc29994551 \h </w:instrText>
             </w:r>
             <w:r>
               <w:rPr>
@@ -1559,7 +1561,7 @@
                 <w:noProof/>
                 <w:webHidden/>
               </w:rPr>
-              <w:t>4</w:t>
+              <w:t>5</w:t>
             </w:r>
             <w:r>
               <w:rPr>
@@ -1572,7 +1574,7 @@
         </w:p>
         <w:p>
           <w:pPr>
-            <w:pStyle w:val="30"/>
+            <w:pStyle w:val="TOC3"/>
             <w:tabs>
               <w:tab w:val="right" w:leader="dot" w:pos="8296"/>
             </w:tabs>
@@ -1582,10 +1584,10 @@
               <w:lang w:eastAsia="el-GR"/>
             </w:rPr>
           </w:pPr>
-          <w:hyperlink w:anchor="_Toc29289662" w:history="1">
-            <w:r>
-              <w:rPr>
-                <w:rStyle w:val="-"/>
+          <w:hyperlink w:anchor="_Toc29994552" w:history="1">
+            <w:r>
+              <w:rPr>
+                <w:rStyle w:val="Hyperlink"/>
                 <w:rFonts w:ascii="Arial" w:hAnsi="Arial" w:cs="Arial"/>
                 <w:noProof/>
               </w:rPr>
@@ -1610,7 +1612,7 @@
                 <w:noProof/>
                 <w:webHidden/>
               </w:rPr>
-              <w:instrText xml:space="preserve"> PAGEREF _Toc29289662 \h </w:instrText>
+              <w:instrText xml:space="preserve"> PAGEREF _Toc29994552 \h </w:instrText>
             </w:r>
             <w:r>
               <w:rPr>
@@ -1630,7 +1632,7 @@
                 <w:noProof/>
                 <w:webHidden/>
               </w:rPr>
-              <w:t>4</w:t>
+              <w:t>5</w:t>
             </w:r>
             <w:r>
               <w:rPr>
@@ -1643,7 +1645,7 @@
         </w:p>
         <w:p>
           <w:pPr>
-            <w:pStyle w:val="20"/>
+            <w:pStyle w:val="TOC2"/>
             <w:tabs>
               <w:tab w:val="right" w:leader="dot" w:pos="8296"/>
             </w:tabs>
@@ -1653,10 +1655,10 @@
               <w:lang w:eastAsia="el-GR"/>
             </w:rPr>
           </w:pPr>
-          <w:hyperlink w:anchor="_Toc29289663" w:history="1">
-            <w:r>
-              <w:rPr>
-                <w:rStyle w:val="-"/>
+          <w:hyperlink w:anchor="_Toc29994553" w:history="1">
+            <w:r>
+              <w:rPr>
+                <w:rStyle w:val="Hyperlink"/>
                 <w:rFonts w:ascii="Arial" w:hAnsi="Arial" w:cs="Arial"/>
                 <w:noProof/>
               </w:rPr>
@@ -1681,7 +1683,7 @@
                 <w:noProof/>
                 <w:webHidden/>
               </w:rPr>
-              <w:instrText xml:space="preserve"> PAGEREF _Toc29289663 \h </w:instrText>
+              <w:instrText xml:space="preserve"> PAGEREF _Toc29994553 \h </w:instrText>
             </w:r>
             <w:r>
               <w:rPr>
@@ -1701,7 +1703,7 @@
                 <w:noProof/>
                 <w:webHidden/>
               </w:rPr>
-              <w:t>4</w:t>
+              <w:t>5</w:t>
             </w:r>
             <w:r>
               <w:rPr>
@@ -1714,7 +1716,7 @@
         </w:p>
         <w:p>
           <w:pPr>
-            <w:pStyle w:val="30"/>
+            <w:pStyle w:val="TOC3"/>
             <w:tabs>
               <w:tab w:val="right" w:leader="dot" w:pos="8296"/>
             </w:tabs>
@@ -1724,10 +1726,10 @@
               <w:lang w:eastAsia="el-GR"/>
             </w:rPr>
           </w:pPr>
-          <w:hyperlink w:anchor="_Toc29289664" w:history="1">
-            <w:r>
-              <w:rPr>
-                <w:rStyle w:val="-"/>
+          <w:hyperlink w:anchor="_Toc29994554" w:history="1">
+            <w:r>
+              <w:rPr>
+                <w:rStyle w:val="Hyperlink"/>
                 <w:rFonts w:ascii="Arial" w:hAnsi="Arial" w:cs="Arial"/>
                 <w:noProof/>
               </w:rPr>
@@ -1752,7 +1754,7 @@
                 <w:noProof/>
                 <w:webHidden/>
               </w:rPr>
-              <w:instrText xml:space="preserve"> PAGEREF _Toc29289664 \h </w:instrText>
+              <w:instrText xml:space="preserve"> PAGEREF _Toc29994554 \h </w:instrText>
             </w:r>
             <w:r>
               <w:rPr>
@@ -1772,7 +1774,7 @@
                 <w:noProof/>
                 <w:webHidden/>
               </w:rPr>
-              <w:t>4</w:t>
+              <w:t>5</w:t>
             </w:r>
             <w:r>
               <w:rPr>
@@ -1785,7 +1787,7 @@
         </w:p>
         <w:p>
           <w:pPr>
-            <w:pStyle w:val="30"/>
+            <w:pStyle w:val="TOC3"/>
             <w:tabs>
               <w:tab w:val="right" w:leader="dot" w:pos="8296"/>
             </w:tabs>
@@ -1795,10 +1797,10 @@
               <w:lang w:eastAsia="el-GR"/>
             </w:rPr>
           </w:pPr>
-          <w:hyperlink w:anchor="_Toc29289665" w:history="1">
-            <w:r>
-              <w:rPr>
-                <w:rStyle w:val="-"/>
+          <w:hyperlink w:anchor="_Toc29994555" w:history="1">
+            <w:r>
+              <w:rPr>
+                <w:rStyle w:val="Hyperlink"/>
                 <w:rFonts w:ascii="Arial" w:hAnsi="Arial" w:cs="Arial"/>
                 <w:noProof/>
               </w:rPr>
@@ -1823,7 +1825,7 @@
                 <w:noProof/>
                 <w:webHidden/>
               </w:rPr>
-              <w:instrText xml:space="preserve"> PAGEREF _Toc29289665 \h </w:instrText>
+              <w:instrText xml:space="preserve"> PAGEREF _Toc29994555 \h </w:instrText>
             </w:r>
             <w:r>
               <w:rPr>
@@ -1843,7 +1845,7 @@
                 <w:noProof/>
                 <w:webHidden/>
               </w:rPr>
-              <w:t>4</w:t>
+              <w:t>5</w:t>
             </w:r>
             <w:r>
               <w:rPr>
@@ -1856,7 +1858,7 @@
         </w:p>
         <w:p>
           <w:pPr>
-            <w:pStyle w:val="30"/>
+            <w:pStyle w:val="TOC3"/>
             <w:tabs>
               <w:tab w:val="right" w:leader="dot" w:pos="8296"/>
             </w:tabs>
@@ -1866,10 +1868,10 @@
               <w:lang w:eastAsia="el-GR"/>
             </w:rPr>
           </w:pPr>
-          <w:hyperlink w:anchor="_Toc29289666" w:history="1">
-            <w:r>
-              <w:rPr>
-                <w:rStyle w:val="-"/>
+          <w:hyperlink w:anchor="_Toc29994556" w:history="1">
+            <w:r>
+              <w:rPr>
+                <w:rStyle w:val="Hyperlink"/>
                 <w:rFonts w:ascii="Arial" w:hAnsi="Arial" w:cs="Arial"/>
                 <w:noProof/>
               </w:rPr>
@@ -1894,7 +1896,7 @@
                 <w:noProof/>
                 <w:webHidden/>
               </w:rPr>
-              <w:instrText xml:space="preserve"> PAGEREF _Toc29289666 \h </w:instrText>
+              <w:instrText xml:space="preserve"> PAGEREF _Toc29994556 \h </w:instrText>
             </w:r>
             <w:r>
               <w:rPr>
@@ -1914,7 +1916,7 @@
                 <w:noProof/>
                 <w:webHidden/>
               </w:rPr>
-              <w:t>4</w:t>
+              <w:t>5</w:t>
             </w:r>
             <w:r>
               <w:rPr>
@@ -1927,7 +1929,7 @@
         </w:p>
         <w:p>
           <w:pPr>
-            <w:pStyle w:val="20"/>
+            <w:pStyle w:val="TOC2"/>
             <w:tabs>
               <w:tab w:val="right" w:leader="dot" w:pos="8296"/>
             </w:tabs>
@@ -1937,10 +1939,10 @@
               <w:lang w:eastAsia="el-GR"/>
             </w:rPr>
           </w:pPr>
-          <w:hyperlink w:anchor="_Toc29289667" w:history="1">
-            <w:r>
-              <w:rPr>
-                <w:rStyle w:val="-"/>
+          <w:hyperlink w:anchor="_Toc29994557" w:history="1">
+            <w:r>
+              <w:rPr>
+                <w:rStyle w:val="Hyperlink"/>
                 <w:rFonts w:ascii="Arial" w:hAnsi="Arial" w:cs="Arial"/>
                 <w:noProof/>
               </w:rPr>
@@ -1965,7 +1967,7 @@
                 <w:noProof/>
                 <w:webHidden/>
               </w:rPr>
-              <w:instrText xml:space="preserve"> PAGEREF _Toc29289667 \h </w:instrText>
+              <w:instrText xml:space="preserve"> PAGEREF _Toc29994557 \h </w:instrText>
             </w:r>
             <w:r>
               <w:rPr>
@@ -1985,7 +1987,7 @@
                 <w:noProof/>
                 <w:webHidden/>
               </w:rPr>
-              <w:t>5</w:t>
+              <w:t>6</w:t>
             </w:r>
             <w:r>
               <w:rPr>
@@ -1998,7 +2000,7 @@
         </w:p>
         <w:p>
           <w:pPr>
-            <w:pStyle w:val="30"/>
+            <w:pStyle w:val="TOC3"/>
             <w:tabs>
               <w:tab w:val="right" w:leader="dot" w:pos="8296"/>
             </w:tabs>
@@ -2008,10 +2010,10 @@
               <w:lang w:eastAsia="el-GR"/>
             </w:rPr>
           </w:pPr>
-          <w:hyperlink w:anchor="_Toc29289668" w:history="1">
-            <w:r>
-              <w:rPr>
-                <w:rStyle w:val="-"/>
+          <w:hyperlink w:anchor="_Toc29994558" w:history="1">
+            <w:r>
+              <w:rPr>
+                <w:rStyle w:val="Hyperlink"/>
                 <w:rFonts w:ascii="Arial" w:hAnsi="Arial" w:cs="Arial"/>
                 <w:noProof/>
               </w:rPr>
@@ -2036,7 +2038,7 @@
                 <w:noProof/>
                 <w:webHidden/>
               </w:rPr>
-              <w:instrText xml:space="preserve"> PAGEREF _Toc29289668 \h </w:instrText>
+              <w:instrText xml:space="preserve"> PAGEREF _Toc29994558 \h </w:instrText>
             </w:r>
             <w:r>
               <w:rPr>
@@ -2056,7 +2058,7 @@
                 <w:noProof/>
                 <w:webHidden/>
               </w:rPr>
-              <w:t>5</w:t>
+              <w:t>6</w:t>
             </w:r>
             <w:r>
               <w:rPr>
@@ -2069,7 +2071,7 @@
         </w:p>
         <w:p>
           <w:pPr>
-            <w:pStyle w:val="30"/>
+            <w:pStyle w:val="TOC3"/>
             <w:tabs>
               <w:tab w:val="right" w:leader="dot" w:pos="8296"/>
             </w:tabs>
@@ -2079,10 +2081,10 @@
               <w:lang w:eastAsia="el-GR"/>
             </w:rPr>
           </w:pPr>
-          <w:hyperlink w:anchor="_Toc29289669" w:history="1">
-            <w:r>
-              <w:rPr>
-                <w:rStyle w:val="-"/>
+          <w:hyperlink w:anchor="_Toc29994559" w:history="1">
+            <w:r>
+              <w:rPr>
+                <w:rStyle w:val="Hyperlink"/>
                 <w:rFonts w:ascii="Arial" w:hAnsi="Arial" w:cs="Arial"/>
                 <w:noProof/>
               </w:rPr>
@@ -2107,7 +2109,7 @@
                 <w:noProof/>
                 <w:webHidden/>
               </w:rPr>
-              <w:instrText xml:space="preserve"> PAGEREF _Toc29289669 \h </w:instrText>
+              <w:instrText xml:space="preserve"> PAGEREF _Toc29994559 \h </w:instrText>
             </w:r>
             <w:r>
               <w:rPr>
@@ -2127,7 +2129,7 @@
                 <w:noProof/>
                 <w:webHidden/>
               </w:rPr>
-              <w:t>5</w:t>
+              <w:t>6</w:t>
             </w:r>
             <w:r>
               <w:rPr>
@@ -2140,7 +2142,7 @@
         </w:p>
         <w:p>
           <w:pPr>
-            <w:pStyle w:val="30"/>
+            <w:pStyle w:val="TOC3"/>
             <w:tabs>
               <w:tab w:val="right" w:leader="dot" w:pos="8296"/>
             </w:tabs>
@@ -2150,10 +2152,10 @@
               <w:lang w:eastAsia="el-GR"/>
             </w:rPr>
           </w:pPr>
-          <w:hyperlink w:anchor="_Toc29289670" w:history="1">
-            <w:r>
-              <w:rPr>
-                <w:rStyle w:val="-"/>
+          <w:hyperlink w:anchor="_Toc29994560" w:history="1">
+            <w:r>
+              <w:rPr>
+                <w:rStyle w:val="Hyperlink"/>
                 <w:rFonts w:ascii="Arial" w:hAnsi="Arial" w:cs="Arial"/>
                 <w:noProof/>
               </w:rPr>
@@ -2178,7 +2180,7 @@
                 <w:noProof/>
                 <w:webHidden/>
               </w:rPr>
-              <w:instrText xml:space="preserve"> PAGEREF _Toc29289670 \h </w:instrText>
+              <w:instrText xml:space="preserve"> PAGEREF _Toc29994560 \h </w:instrText>
             </w:r>
             <w:r>
               <w:rPr>
@@ -2198,7 +2200,723 @@
                 <w:noProof/>
                 <w:webHidden/>
               </w:rPr>
-              <w:t>5</w:t>
+              <w:t>6</w:t>
+            </w:r>
+            <w:r>
+              <w:rPr>
+                <w:noProof/>
+                <w:webHidden/>
+              </w:rPr>
+              <w:fldChar w:fldCharType="end"/>
+            </w:r>
+          </w:hyperlink>
+        </w:p>
+        <w:p>
+          <w:pPr>
+            <w:pStyle w:val="TOC1"/>
+            <w:tabs>
+              <w:tab w:val="right" w:leader="dot" w:pos="8296"/>
+            </w:tabs>
+            <w:rPr>
+              <w:rFonts w:eastAsiaTheme="minorEastAsia"/>
+              <w:noProof/>
+              <w:lang w:eastAsia="el-GR"/>
+            </w:rPr>
+          </w:pPr>
+          <w:hyperlink w:anchor="_Toc29994561" w:history="1">
+            <w:r>
+              <w:rPr>
+                <w:rStyle w:val="Hyperlink"/>
+                <w:rFonts w:ascii="Arial" w:hAnsi="Arial" w:cs="Arial"/>
+                <w:noProof/>
+              </w:rPr>
+              <w:t>Βάση Δεδομένων</w:t>
+            </w:r>
+            <w:r>
+              <w:rPr>
+                <w:noProof/>
+                <w:webHidden/>
+              </w:rPr>
+              <w:tab/>
+            </w:r>
+            <w:r>
+              <w:rPr>
+                <w:noProof/>
+                <w:webHidden/>
+              </w:rPr>
+              <w:fldChar w:fldCharType="begin"/>
+            </w:r>
+            <w:r>
+              <w:rPr>
+                <w:noProof/>
+                <w:webHidden/>
+              </w:rPr>
+              <w:instrText xml:space="preserve"> PAGEREF _Toc29994561 \h </w:instrText>
+            </w:r>
+            <w:r>
+              <w:rPr>
+                <w:noProof/>
+                <w:webHidden/>
+              </w:rPr>
+            </w:r>
+            <w:r>
+              <w:rPr>
+                <w:noProof/>
+                <w:webHidden/>
+              </w:rPr>
+              <w:fldChar w:fldCharType="separate"/>
+            </w:r>
+            <w:r>
+              <w:rPr>
+                <w:noProof/>
+                <w:webHidden/>
+              </w:rPr>
+              <w:t>6</w:t>
+            </w:r>
+            <w:r>
+              <w:rPr>
+                <w:noProof/>
+                <w:webHidden/>
+              </w:rPr>
+              <w:fldChar w:fldCharType="end"/>
+            </w:r>
+          </w:hyperlink>
+        </w:p>
+        <w:p>
+          <w:pPr>
+            <w:pStyle w:val="TOC2"/>
+            <w:tabs>
+              <w:tab w:val="right" w:leader="dot" w:pos="8296"/>
+            </w:tabs>
+            <w:rPr>
+              <w:rFonts w:eastAsiaTheme="minorEastAsia"/>
+              <w:noProof/>
+              <w:lang w:eastAsia="el-GR"/>
+            </w:rPr>
+          </w:pPr>
+          <w:hyperlink w:anchor="_Toc29994562" w:history="1">
+            <w:r>
+              <w:rPr>
+                <w:rStyle w:val="Hyperlink"/>
+                <w:rFonts w:ascii="Arial" w:hAnsi="Arial" w:cs="Arial"/>
+                <w:noProof/>
+                <w:lang w:val="en-US"/>
+              </w:rPr>
+              <w:t>Announcement</w:t>
+            </w:r>
+            <w:r>
+              <w:rPr>
+                <w:noProof/>
+                <w:webHidden/>
+              </w:rPr>
+              <w:tab/>
+            </w:r>
+            <w:r>
+              <w:rPr>
+                <w:noProof/>
+                <w:webHidden/>
+              </w:rPr>
+              <w:fldChar w:fldCharType="begin"/>
+            </w:r>
+            <w:r>
+              <w:rPr>
+                <w:noProof/>
+                <w:webHidden/>
+              </w:rPr>
+              <w:instrText xml:space="preserve"> PAGEREF _Toc29994562 \h </w:instrText>
+            </w:r>
+            <w:r>
+              <w:rPr>
+                <w:noProof/>
+                <w:webHidden/>
+              </w:rPr>
+            </w:r>
+            <w:r>
+              <w:rPr>
+                <w:noProof/>
+                <w:webHidden/>
+              </w:rPr>
+              <w:fldChar w:fldCharType="separate"/>
+            </w:r>
+            <w:r>
+              <w:rPr>
+                <w:noProof/>
+                <w:webHidden/>
+              </w:rPr>
+              <w:t>6</w:t>
+            </w:r>
+            <w:r>
+              <w:rPr>
+                <w:noProof/>
+                <w:webHidden/>
+              </w:rPr>
+              <w:fldChar w:fldCharType="end"/>
+            </w:r>
+          </w:hyperlink>
+        </w:p>
+        <w:p>
+          <w:pPr>
+            <w:pStyle w:val="TOC2"/>
+            <w:tabs>
+              <w:tab w:val="right" w:leader="dot" w:pos="8296"/>
+            </w:tabs>
+            <w:rPr>
+              <w:rFonts w:eastAsiaTheme="minorEastAsia"/>
+              <w:noProof/>
+              <w:lang w:eastAsia="el-GR"/>
+            </w:rPr>
+          </w:pPr>
+          <w:hyperlink w:anchor="_Toc29994563" w:history="1">
+            <w:r>
+              <w:rPr>
+                <w:rStyle w:val="Hyperlink"/>
+                <w:rFonts w:ascii="Arial" w:hAnsi="Arial" w:cs="Arial"/>
+                <w:noProof/>
+                <w:lang w:val="en-US"/>
+              </w:rPr>
+              <w:t>Document</w:t>
+            </w:r>
+            <w:r>
+              <w:rPr>
+                <w:noProof/>
+                <w:webHidden/>
+              </w:rPr>
+              <w:tab/>
+            </w:r>
+            <w:r>
+              <w:rPr>
+                <w:noProof/>
+                <w:webHidden/>
+              </w:rPr>
+              <w:fldChar w:fldCharType="begin"/>
+            </w:r>
+            <w:r>
+              <w:rPr>
+                <w:noProof/>
+                <w:webHidden/>
+              </w:rPr>
+              <w:instrText xml:space="preserve"> PAGEREF _Toc29994563 \h </w:instrText>
+            </w:r>
+            <w:r>
+              <w:rPr>
+                <w:noProof/>
+                <w:webHidden/>
+              </w:rPr>
+            </w:r>
+            <w:r>
+              <w:rPr>
+                <w:noProof/>
+                <w:webHidden/>
+              </w:rPr>
+              <w:fldChar w:fldCharType="separate"/>
+            </w:r>
+            <w:r>
+              <w:rPr>
+                <w:noProof/>
+                <w:webHidden/>
+              </w:rPr>
+              <w:t>6</w:t>
+            </w:r>
+            <w:r>
+              <w:rPr>
+                <w:noProof/>
+                <w:webHidden/>
+              </w:rPr>
+              <w:fldChar w:fldCharType="end"/>
+            </w:r>
+          </w:hyperlink>
+        </w:p>
+        <w:p>
+          <w:pPr>
+            <w:pStyle w:val="TOC2"/>
+            <w:tabs>
+              <w:tab w:val="right" w:leader="dot" w:pos="8296"/>
+            </w:tabs>
+            <w:rPr>
+              <w:rFonts w:eastAsiaTheme="minorEastAsia"/>
+              <w:noProof/>
+              <w:lang w:eastAsia="el-GR"/>
+            </w:rPr>
+          </w:pPr>
+          <w:hyperlink w:anchor="_Toc29994564" w:history="1">
+            <w:r>
+              <w:rPr>
+                <w:rStyle w:val="Hyperlink"/>
+                <w:rFonts w:ascii="Arial" w:hAnsi="Arial" w:cs="Arial"/>
+                <w:noProof/>
+                <w:lang w:val="en-US"/>
+              </w:rPr>
+              <w:t>Project</w:t>
+            </w:r>
+            <w:r>
+              <w:rPr>
+                <w:noProof/>
+                <w:webHidden/>
+              </w:rPr>
+              <w:tab/>
+            </w:r>
+            <w:r>
+              <w:rPr>
+                <w:noProof/>
+                <w:webHidden/>
+              </w:rPr>
+              <w:fldChar w:fldCharType="begin"/>
+            </w:r>
+            <w:r>
+              <w:rPr>
+                <w:noProof/>
+                <w:webHidden/>
+              </w:rPr>
+              <w:instrText xml:space="preserve"> PAGEREF _Toc29994564 \h </w:instrText>
+            </w:r>
+            <w:r>
+              <w:rPr>
+                <w:noProof/>
+                <w:webHidden/>
+              </w:rPr>
+            </w:r>
+            <w:r>
+              <w:rPr>
+                <w:noProof/>
+                <w:webHidden/>
+              </w:rPr>
+              <w:fldChar w:fldCharType="separate"/>
+            </w:r>
+            <w:r>
+              <w:rPr>
+                <w:noProof/>
+                <w:webHidden/>
+              </w:rPr>
+              <w:t>6</w:t>
+            </w:r>
+            <w:r>
+              <w:rPr>
+                <w:noProof/>
+                <w:webHidden/>
+              </w:rPr>
+              <w:fldChar w:fldCharType="end"/>
+            </w:r>
+          </w:hyperlink>
+        </w:p>
+        <w:p>
+          <w:pPr>
+            <w:pStyle w:val="TOC2"/>
+            <w:tabs>
+              <w:tab w:val="right" w:leader="dot" w:pos="8296"/>
+            </w:tabs>
+            <w:rPr>
+              <w:rFonts w:eastAsiaTheme="minorEastAsia"/>
+              <w:noProof/>
+              <w:lang w:eastAsia="el-GR"/>
+            </w:rPr>
+          </w:pPr>
+          <w:hyperlink w:anchor="_Toc29994565" w:history="1">
+            <w:r>
+              <w:rPr>
+                <w:rStyle w:val="Hyperlink"/>
+                <w:rFonts w:ascii="Arial" w:hAnsi="Arial" w:cs="Arial"/>
+                <w:noProof/>
+                <w:lang w:val="en-US"/>
+              </w:rPr>
+              <w:t>User</w:t>
+            </w:r>
+            <w:r>
+              <w:rPr>
+                <w:noProof/>
+                <w:webHidden/>
+              </w:rPr>
+              <w:tab/>
+            </w:r>
+            <w:r>
+              <w:rPr>
+                <w:noProof/>
+                <w:webHidden/>
+              </w:rPr>
+              <w:fldChar w:fldCharType="begin"/>
+            </w:r>
+            <w:r>
+              <w:rPr>
+                <w:noProof/>
+                <w:webHidden/>
+              </w:rPr>
+              <w:instrText xml:space="preserve"> PAGEREF _Toc29994565 \h </w:instrText>
+            </w:r>
+            <w:r>
+              <w:rPr>
+                <w:noProof/>
+                <w:webHidden/>
+              </w:rPr>
+            </w:r>
+            <w:r>
+              <w:rPr>
+                <w:noProof/>
+                <w:webHidden/>
+              </w:rPr>
+              <w:fldChar w:fldCharType="separate"/>
+            </w:r>
+            <w:r>
+              <w:rPr>
+                <w:noProof/>
+                <w:webHidden/>
+              </w:rPr>
+              <w:t>6</w:t>
+            </w:r>
+            <w:r>
+              <w:rPr>
+                <w:noProof/>
+                <w:webHidden/>
+              </w:rPr>
+              <w:fldChar w:fldCharType="end"/>
+            </w:r>
+          </w:hyperlink>
+        </w:p>
+        <w:p>
+          <w:pPr>
+            <w:pStyle w:val="TOC1"/>
+            <w:tabs>
+              <w:tab w:val="right" w:leader="dot" w:pos="8296"/>
+            </w:tabs>
+            <w:rPr>
+              <w:rFonts w:eastAsiaTheme="minorEastAsia"/>
+              <w:noProof/>
+              <w:lang w:eastAsia="el-GR"/>
+            </w:rPr>
+          </w:pPr>
+          <w:hyperlink w:anchor="_Toc29994566" w:history="1">
+            <w:r>
+              <w:rPr>
+                <w:rStyle w:val="Hyperlink"/>
+                <w:rFonts w:ascii="Arial" w:hAnsi="Arial" w:cs="Arial"/>
+                <w:b/>
+                <w:noProof/>
+              </w:rPr>
+              <w:t>Στοιχεία Πρόσβασης</w:t>
+            </w:r>
+            <w:r>
+              <w:rPr>
+                <w:noProof/>
+                <w:webHidden/>
+              </w:rPr>
+              <w:tab/>
+            </w:r>
+            <w:r>
+              <w:rPr>
+                <w:noProof/>
+                <w:webHidden/>
+              </w:rPr>
+              <w:fldChar w:fldCharType="begin"/>
+            </w:r>
+            <w:r>
+              <w:rPr>
+                <w:noProof/>
+                <w:webHidden/>
+              </w:rPr>
+              <w:instrText xml:space="preserve"> PAGEREF _Toc29994566 \h </w:instrText>
+            </w:r>
+            <w:r>
+              <w:rPr>
+                <w:noProof/>
+                <w:webHidden/>
+              </w:rPr>
+            </w:r>
+            <w:r>
+              <w:rPr>
+                <w:noProof/>
+                <w:webHidden/>
+              </w:rPr>
+              <w:fldChar w:fldCharType="separate"/>
+            </w:r>
+            <w:r>
+              <w:rPr>
+                <w:noProof/>
+                <w:webHidden/>
+              </w:rPr>
+              <w:t>7</w:t>
+            </w:r>
+            <w:r>
+              <w:rPr>
+                <w:noProof/>
+                <w:webHidden/>
+              </w:rPr>
+              <w:fldChar w:fldCharType="end"/>
+            </w:r>
+          </w:hyperlink>
+        </w:p>
+        <w:p>
+          <w:pPr>
+            <w:pStyle w:val="TOC2"/>
+            <w:tabs>
+              <w:tab w:val="right" w:leader="dot" w:pos="8296"/>
+            </w:tabs>
+            <w:rPr>
+              <w:rFonts w:eastAsiaTheme="minorEastAsia"/>
+              <w:noProof/>
+              <w:lang w:eastAsia="el-GR"/>
+            </w:rPr>
+          </w:pPr>
+          <w:hyperlink w:anchor="_Toc29994567" w:history="1">
+            <w:r>
+              <w:rPr>
+                <w:rStyle w:val="Hyperlink"/>
+                <w:rFonts w:ascii="Arial" w:hAnsi="Arial" w:cs="Arial"/>
+                <w:noProof/>
+                <w:lang w:val="en-US"/>
+              </w:rPr>
+              <w:t>Database</w:t>
+            </w:r>
+            <w:r>
+              <w:rPr>
+                <w:noProof/>
+                <w:webHidden/>
+              </w:rPr>
+              <w:tab/>
+            </w:r>
+            <w:r>
+              <w:rPr>
+                <w:noProof/>
+                <w:webHidden/>
+              </w:rPr>
+              <w:fldChar w:fldCharType="begin"/>
+            </w:r>
+            <w:r>
+              <w:rPr>
+                <w:noProof/>
+                <w:webHidden/>
+              </w:rPr>
+              <w:instrText xml:space="preserve"> PAGEREF _Toc29994567 \h </w:instrText>
+            </w:r>
+            <w:r>
+              <w:rPr>
+                <w:noProof/>
+                <w:webHidden/>
+              </w:rPr>
+            </w:r>
+            <w:r>
+              <w:rPr>
+                <w:noProof/>
+                <w:webHidden/>
+              </w:rPr>
+              <w:fldChar w:fldCharType="separate"/>
+            </w:r>
+            <w:r>
+              <w:rPr>
+                <w:noProof/>
+                <w:webHidden/>
+              </w:rPr>
+              <w:t>7</w:t>
+            </w:r>
+            <w:r>
+              <w:rPr>
+                <w:noProof/>
+                <w:webHidden/>
+              </w:rPr>
+              <w:fldChar w:fldCharType="end"/>
+            </w:r>
+          </w:hyperlink>
+        </w:p>
+        <w:p>
+          <w:pPr>
+            <w:pStyle w:val="TOC2"/>
+            <w:tabs>
+              <w:tab w:val="right" w:leader="dot" w:pos="8296"/>
+            </w:tabs>
+            <w:rPr>
+              <w:rFonts w:eastAsiaTheme="minorEastAsia"/>
+              <w:noProof/>
+              <w:lang w:eastAsia="el-GR"/>
+            </w:rPr>
+          </w:pPr>
+          <w:hyperlink w:anchor="_Toc29994568" w:history="1">
+            <w:r>
+              <w:rPr>
+                <w:rStyle w:val="Hyperlink"/>
+                <w:rFonts w:ascii="Arial" w:hAnsi="Arial" w:cs="Arial"/>
+                <w:noProof/>
+              </w:rPr>
+              <w:t>Καθηγητής</w:t>
+            </w:r>
+            <w:r>
+              <w:rPr>
+                <w:noProof/>
+                <w:webHidden/>
+              </w:rPr>
+              <w:tab/>
+            </w:r>
+            <w:r>
+              <w:rPr>
+                <w:noProof/>
+                <w:webHidden/>
+              </w:rPr>
+              <w:fldChar w:fldCharType="begin"/>
+            </w:r>
+            <w:r>
+              <w:rPr>
+                <w:noProof/>
+                <w:webHidden/>
+              </w:rPr>
+              <w:instrText xml:space="preserve"> PAGEREF _Toc29994568 \h </w:instrText>
+            </w:r>
+            <w:r>
+              <w:rPr>
+                <w:noProof/>
+                <w:webHidden/>
+              </w:rPr>
+            </w:r>
+            <w:r>
+              <w:rPr>
+                <w:noProof/>
+                <w:webHidden/>
+              </w:rPr>
+              <w:fldChar w:fldCharType="separate"/>
+            </w:r>
+            <w:r>
+              <w:rPr>
+                <w:noProof/>
+                <w:webHidden/>
+              </w:rPr>
+              <w:t>7</w:t>
+            </w:r>
+            <w:r>
+              <w:rPr>
+                <w:noProof/>
+                <w:webHidden/>
+              </w:rPr>
+              <w:fldChar w:fldCharType="end"/>
+            </w:r>
+          </w:hyperlink>
+        </w:p>
+        <w:p>
+          <w:pPr>
+            <w:pStyle w:val="TOC2"/>
+            <w:tabs>
+              <w:tab w:val="right" w:leader="dot" w:pos="8296"/>
+            </w:tabs>
+            <w:rPr>
+              <w:rFonts w:eastAsiaTheme="minorEastAsia"/>
+              <w:noProof/>
+              <w:lang w:eastAsia="el-GR"/>
+            </w:rPr>
+          </w:pPr>
+          <w:hyperlink w:anchor="_Toc29994569" w:history="1">
+            <w:r>
+              <w:rPr>
+                <w:rStyle w:val="Hyperlink"/>
+                <w:rFonts w:ascii="Arial" w:hAnsi="Arial" w:cs="Arial"/>
+                <w:noProof/>
+              </w:rPr>
+              <w:t>Μαθητές</w:t>
+            </w:r>
+            <w:r>
+              <w:rPr>
+                <w:noProof/>
+                <w:webHidden/>
+              </w:rPr>
+              <w:tab/>
+            </w:r>
+            <w:r>
+              <w:rPr>
+                <w:noProof/>
+                <w:webHidden/>
+              </w:rPr>
+              <w:fldChar w:fldCharType="begin"/>
+            </w:r>
+            <w:r>
+              <w:rPr>
+                <w:noProof/>
+                <w:webHidden/>
+              </w:rPr>
+              <w:instrText xml:space="preserve"> PAGEREF _Toc29994569 \h </w:instrText>
+            </w:r>
+            <w:r>
+              <w:rPr>
+                <w:noProof/>
+                <w:webHidden/>
+              </w:rPr>
+            </w:r>
+            <w:r>
+              <w:rPr>
+                <w:noProof/>
+                <w:webHidden/>
+              </w:rPr>
+              <w:fldChar w:fldCharType="separate"/>
+            </w:r>
+            <w:r>
+              <w:rPr>
+                <w:noProof/>
+                <w:webHidden/>
+              </w:rPr>
+              <w:t>7</w:t>
+            </w:r>
+            <w:r>
+              <w:rPr>
+                <w:noProof/>
+                <w:webHidden/>
+              </w:rPr>
+              <w:fldChar w:fldCharType="end"/>
+            </w:r>
+          </w:hyperlink>
+        </w:p>
+        <w:p>
+          <w:pPr>
+            <w:pStyle w:val="TOC2"/>
+            <w:tabs>
+              <w:tab w:val="right" w:leader="dot" w:pos="8296"/>
+            </w:tabs>
+            <w:rPr>
+              <w:rFonts w:eastAsiaTheme="minorEastAsia"/>
+              <w:noProof/>
+              <w:lang w:eastAsia="el-GR"/>
+            </w:rPr>
+          </w:pPr>
+          <w:hyperlink w:anchor="_Toc29994570" w:history="1">
+            <w:r>
+              <w:rPr>
+                <w:rStyle w:val="Hyperlink"/>
+                <w:rFonts w:ascii="Arial" w:hAnsi="Arial" w:cs="Arial"/>
+                <w:noProof/>
+              </w:rPr>
+              <w:t>Ιστοχώρος</w:t>
+            </w:r>
+            <w:r>
+              <w:rPr>
+                <w:noProof/>
+                <w:webHidden/>
+              </w:rPr>
+              <w:tab/>
+            </w:r>
+            <w:r>
+              <w:rPr>
+                <w:noProof/>
+                <w:webHidden/>
+              </w:rPr>
+              <w:fldChar w:fldCharType="begin"/>
+            </w:r>
+            <w:r>
+              <w:rPr>
+                <w:noProof/>
+                <w:webHidden/>
+              </w:rPr>
+              <w:instrText xml:space="preserve"> PAGEREF _Toc29994570 \h </w:instrText>
+            </w:r>
+            <w:r>
+              <w:rPr>
+                <w:noProof/>
+                <w:webHidden/>
+              </w:rPr>
+            </w:r>
+            <w:r>
+              <w:rPr>
+                <w:noProof/>
+                <w:webHidden/>
+              </w:rPr>
+              <w:fldChar w:fldCharType="separate"/>
+            </w:r>
+            <w:r>
+              <w:rPr>
+                <w:noProof/>
+                <w:webHidden/>
+              </w:rPr>
+              <w:t>7</w:t>
             </w:r>
             <w:r>
               <w:rPr>
@@ -2228,29 +2946,14 @@
     </w:sdt>
     <w:p>
       <w:pPr>
-        <w:rPr>
-          <w:b/>
-          <w:bCs/>
-        </w:rPr>
-      </w:pPr>
-      <w:r>
-        <w:rPr>
-          <w:b/>
-          <w:bCs/>
-        </w:rPr>
-        <w:br w:type="page"/>
-      </w:r>
-    </w:p>
-    <w:p>
-      <w:pPr>
-        <w:pStyle w:val="1"/>
+        <w:pStyle w:val="Heading1"/>
         <w:rPr>
           <w:rFonts w:ascii="Arial" w:hAnsi="Arial" w:cs="Arial"/>
           <w:b/>
           <w:szCs w:val="28"/>
         </w:rPr>
       </w:pPr>
-      <w:bookmarkStart w:id="0" w:name="_Toc29289648"/>
+      <w:bookmarkStart w:id="0" w:name="_Toc29994538"/>
       <w:r>
         <w:rPr>
           <w:rFonts w:ascii="Arial" w:hAnsi="Arial" w:cs="Arial"/>
@@ -2322,7 +3025,7 @@
     </w:p>
     <w:p>
       <w:pPr>
-        <w:pStyle w:val="2"/>
+        <w:pStyle w:val="Heading2"/>
         <w:rPr>
           <w:rFonts w:ascii="Arial" w:hAnsi="Arial" w:cs="Arial"/>
           <w:bCs/>
@@ -2330,7 +3033,7 @@
           <w:szCs w:val="24"/>
         </w:rPr>
       </w:pPr>
-      <w:bookmarkStart w:id="1" w:name="_Toc29289649"/>
+      <w:bookmarkStart w:id="1" w:name="_Toc29994539"/>
       <w:r>
         <w:rPr>
           <w:rFonts w:ascii="Arial" w:hAnsi="Arial" w:cs="Arial"/>
@@ -2402,7 +3105,7 @@
     </w:p>
     <w:p>
       <w:pPr>
-        <w:pStyle w:val="2"/>
+        <w:pStyle w:val="Heading2"/>
         <w:rPr>
           <w:rFonts w:ascii="Arial" w:hAnsi="Arial" w:cs="Arial"/>
           <w:bCs/>
@@ -2410,7 +3113,7 @@
           <w:szCs w:val="24"/>
         </w:rPr>
       </w:pPr>
-      <w:bookmarkStart w:id="2" w:name="_Toc29289650"/>
+      <w:bookmarkStart w:id="2" w:name="_Toc29994540"/>
       <w:r>
         <w:rPr>
           <w:rFonts w:ascii="Arial" w:hAnsi="Arial" w:cs="Arial"/>
@@ -2494,14 +3197,14 @@
     </w:p>
     <w:p>
       <w:pPr>
-        <w:pStyle w:val="1"/>
+        <w:pStyle w:val="Heading1"/>
         <w:rPr>
           <w:rFonts w:ascii="Arial" w:hAnsi="Arial" w:cs="Arial"/>
           <w:b/>
           <w:szCs w:val="28"/>
         </w:rPr>
       </w:pPr>
-      <w:bookmarkStart w:id="3" w:name="_Toc29289651"/>
+      <w:bookmarkStart w:id="3" w:name="_Toc29994541"/>
       <w:r>
         <w:rPr>
           <w:rFonts w:ascii="Arial" w:hAnsi="Arial" w:cs="Arial"/>
@@ -2580,14 +3283,14 @@
     </w:p>
     <w:p>
       <w:pPr>
-        <w:pStyle w:val="2"/>
+        <w:pStyle w:val="Heading2"/>
         <w:rPr>
           <w:rFonts w:ascii="Arial" w:hAnsi="Arial" w:cs="Arial"/>
           <w:sz w:val="28"/>
           <w:szCs w:val="28"/>
         </w:rPr>
       </w:pPr>
-      <w:bookmarkStart w:id="4" w:name="_Toc29289652"/>
+      <w:bookmarkStart w:id="4" w:name="_Toc29994542"/>
       <w:r>
         <w:rPr>
           <w:rFonts w:ascii="Arial" w:hAnsi="Arial" w:cs="Arial"/>
@@ -2717,14 +3420,14 @@
     </w:p>
     <w:p>
       <w:pPr>
-        <w:pStyle w:val="2"/>
+        <w:pStyle w:val="Heading2"/>
         <w:rPr>
           <w:rFonts w:ascii="Arial" w:hAnsi="Arial" w:cs="Arial"/>
           <w:sz w:val="28"/>
           <w:szCs w:val="28"/>
         </w:rPr>
       </w:pPr>
-      <w:bookmarkStart w:id="5" w:name="_Toc29289653"/>
+      <w:bookmarkStart w:id="5" w:name="_Toc29994543"/>
       <w:r>
         <w:rPr>
           <w:rFonts w:ascii="Arial" w:hAnsi="Arial" w:cs="Arial"/>
@@ -2814,6 +3517,7 @@
         </w:rPr>
         <w:t>.</w:t>
       </w:r>
+      <w:proofErr w:type="spellStart"/>
       <w:r>
         <w:rPr>
           <w:rFonts w:ascii="Arial" w:hAnsi="Arial" w:cs="Arial"/>
@@ -2823,6 +3527,7 @@
         </w:rPr>
         <w:t>php</w:t>
       </w:r>
+      <w:proofErr w:type="spellEnd"/>
       <w:r>
         <w:rPr>
           <w:rFonts w:ascii="Arial" w:hAnsi="Arial" w:cs="Arial"/>
@@ -2858,6 +3563,7 @@
         </w:rPr>
         <w:t>.</w:t>
       </w:r>
+      <w:proofErr w:type="spellStart"/>
       <w:r>
         <w:rPr>
           <w:rFonts w:ascii="Arial" w:hAnsi="Arial" w:cs="Arial"/>
@@ -2867,6 +3573,7 @@
         </w:rPr>
         <w:t>php</w:t>
       </w:r>
+      <w:proofErr w:type="spellEnd"/>
       <w:r>
         <w:rPr>
           <w:rFonts w:ascii="Arial" w:hAnsi="Arial" w:cs="Arial"/>
@@ -2900,6 +3607,7 @@
         </w:rPr>
         <w:t>.</w:t>
       </w:r>
+      <w:proofErr w:type="spellStart"/>
       <w:r>
         <w:rPr>
           <w:rFonts w:ascii="Arial" w:hAnsi="Arial" w:cs="Arial"/>
@@ -2909,6 +3617,7 @@
         </w:rPr>
         <w:t>php</w:t>
       </w:r>
+      <w:proofErr w:type="spellEnd"/>
       <w:r>
         <w:rPr>
           <w:rFonts w:ascii="Arial" w:hAnsi="Arial" w:cs="Arial"/>
@@ -2944,6 +3653,7 @@
         </w:rPr>
         <w:t>.</w:t>
       </w:r>
+      <w:proofErr w:type="spellStart"/>
       <w:r>
         <w:rPr>
           <w:rFonts w:ascii="Arial" w:hAnsi="Arial" w:cs="Arial"/>
@@ -2953,6 +3663,7 @@
         </w:rPr>
         <w:t>php</w:t>
       </w:r>
+      <w:proofErr w:type="spellEnd"/>
       <w:r>
         <w:rPr>
           <w:rFonts w:ascii="Arial" w:hAnsi="Arial" w:cs="Arial"/>
@@ -3021,6 +3732,7 @@
         </w:rPr>
         <w:t>.</w:t>
       </w:r>
+      <w:proofErr w:type="spellStart"/>
       <w:r>
         <w:rPr>
           <w:rFonts w:ascii="Arial" w:hAnsi="Arial" w:cs="Arial"/>
@@ -3030,6 +3742,7 @@
         </w:rPr>
         <w:t>php</w:t>
       </w:r>
+      <w:proofErr w:type="spellEnd"/>
       <w:r>
         <w:rPr>
           <w:rFonts w:ascii="Arial" w:hAnsi="Arial" w:cs="Arial"/>
@@ -3143,14 +3856,14 @@
     </w:p>
     <w:p>
       <w:pPr>
-        <w:pStyle w:val="2"/>
+        <w:pStyle w:val="Heading2"/>
         <w:rPr>
           <w:rFonts w:ascii="Arial" w:hAnsi="Arial" w:cs="Arial"/>
           <w:sz w:val="28"/>
           <w:szCs w:val="28"/>
         </w:rPr>
       </w:pPr>
-      <w:bookmarkStart w:id="6" w:name="_Toc29289654"/>
+      <w:bookmarkStart w:id="6" w:name="_Toc29994544"/>
       <w:r>
         <w:rPr>
           <w:rFonts w:ascii="Arial" w:hAnsi="Arial" w:cs="Arial"/>
@@ -3325,6 +4038,7 @@
         </w:rPr>
         <w:t>.</w:t>
       </w:r>
+      <w:proofErr w:type="spellStart"/>
       <w:r>
         <w:rPr>
           <w:rFonts w:ascii="Arial" w:hAnsi="Arial" w:cs="Arial"/>
@@ -3334,6 +4048,7 @@
         </w:rPr>
         <w:t>php</w:t>
       </w:r>
+      <w:proofErr w:type="spellEnd"/>
       <w:r>
         <w:rPr>
           <w:rFonts w:ascii="Arial" w:hAnsi="Arial" w:cs="Arial"/>
@@ -3387,6 +4102,7 @@
         </w:rPr>
         <w:t>.</w:t>
       </w:r>
+      <w:proofErr w:type="spellStart"/>
       <w:r>
         <w:rPr>
           <w:rFonts w:ascii="Arial" w:hAnsi="Arial" w:cs="Arial"/>
@@ -3396,6 +4112,7 @@
         </w:rPr>
         <w:t>php</w:t>
       </w:r>
+      <w:proofErr w:type="spellEnd"/>
       <w:r>
         <w:rPr>
           <w:rFonts w:ascii="Arial" w:hAnsi="Arial" w:cs="Arial"/>
@@ -3443,14 +4160,14 @@
     </w:p>
     <w:p>
       <w:pPr>
-        <w:pStyle w:val="2"/>
+        <w:pStyle w:val="Heading2"/>
         <w:rPr>
           <w:rFonts w:ascii="Arial" w:hAnsi="Arial" w:cs="Arial"/>
           <w:sz w:val="28"/>
           <w:szCs w:val="28"/>
         </w:rPr>
       </w:pPr>
-      <w:bookmarkStart w:id="7" w:name="_Toc29289655"/>
+      <w:bookmarkStart w:id="7" w:name="_Toc29994545"/>
       <w:r>
         <w:rPr>
           <w:rFonts w:ascii="Arial" w:hAnsi="Arial" w:cs="Arial"/>
@@ -3563,14 +4280,14 @@
     </w:p>
     <w:p>
       <w:pPr>
-        <w:pStyle w:val="2"/>
+        <w:pStyle w:val="Heading2"/>
         <w:rPr>
           <w:rFonts w:ascii="Arial" w:hAnsi="Arial" w:cs="Arial"/>
           <w:sz w:val="28"/>
           <w:szCs w:val="28"/>
         </w:rPr>
       </w:pPr>
-      <w:bookmarkStart w:id="8" w:name="_Toc29289656"/>
+      <w:bookmarkStart w:id="8" w:name="_Toc29994546"/>
       <w:r>
         <w:rPr>
           <w:rFonts w:ascii="Arial" w:hAnsi="Arial" w:cs="Arial"/>
@@ -3653,6 +4370,7 @@
         </w:rPr>
         <w:t>.</w:t>
       </w:r>
+      <w:proofErr w:type="spellStart"/>
       <w:r>
         <w:rPr>
           <w:rFonts w:ascii="Arial" w:hAnsi="Arial" w:cs="Arial"/>
@@ -3662,6 +4380,7 @@
         </w:rPr>
         <w:t>php</w:t>
       </w:r>
+      <w:proofErr w:type="spellEnd"/>
       <w:r>
         <w:rPr>
           <w:rFonts w:ascii="Arial" w:hAnsi="Arial" w:cs="Arial"/>
@@ -3697,6 +4416,7 @@
         </w:rPr>
         <w:t>.</w:t>
       </w:r>
+      <w:proofErr w:type="spellStart"/>
       <w:r>
         <w:rPr>
           <w:rFonts w:ascii="Arial" w:hAnsi="Arial" w:cs="Arial"/>
@@ -3706,6 +4426,7 @@
         </w:rPr>
         <w:t>php</w:t>
       </w:r>
+      <w:proofErr w:type="spellEnd"/>
       <w:r>
         <w:rPr>
           <w:rFonts w:ascii="Arial" w:hAnsi="Arial" w:cs="Arial"/>
@@ -3741,6 +4462,7 @@
         </w:rPr>
         <w:t>.</w:t>
       </w:r>
+      <w:proofErr w:type="spellStart"/>
       <w:r>
         <w:rPr>
           <w:rFonts w:ascii="Arial" w:hAnsi="Arial" w:cs="Arial"/>
@@ -3750,28 +4472,29 @@
         </w:rPr>
         <w:t>php</w:t>
       </w:r>
-    </w:p>
-    <w:p>
-      <w:pPr>
-        <w:spacing w:after="0"/>
-        <w:jc w:val="both"/>
-        <w:rPr>
-          <w:rFonts w:ascii="Arial" w:hAnsi="Arial" w:cs="Arial"/>
-          <w:sz w:val="24"/>
-          <w:szCs w:val="24"/>
-        </w:rPr>
-      </w:pPr>
-    </w:p>
-    <w:p>
-      <w:pPr>
-        <w:pStyle w:val="2"/>
+      <w:proofErr w:type="spellEnd"/>
+    </w:p>
+    <w:p>
+      <w:pPr>
+        <w:spacing w:after="0"/>
+        <w:jc w:val="both"/>
+        <w:rPr>
+          <w:rFonts w:ascii="Arial" w:hAnsi="Arial" w:cs="Arial"/>
+          <w:sz w:val="24"/>
+          <w:szCs w:val="24"/>
+        </w:rPr>
+      </w:pPr>
+    </w:p>
+    <w:p>
+      <w:pPr>
+        <w:pStyle w:val="Heading2"/>
         <w:rPr>
           <w:rFonts w:ascii="Arial" w:hAnsi="Arial" w:cs="Arial"/>
           <w:sz w:val="28"/>
           <w:szCs w:val="28"/>
         </w:rPr>
       </w:pPr>
-      <w:bookmarkStart w:id="9" w:name="_Toc29289657"/>
+      <w:bookmarkStart w:id="9" w:name="_Toc29994547"/>
       <w:r>
         <w:rPr>
           <w:rFonts w:ascii="Arial" w:hAnsi="Arial" w:cs="Arial"/>
@@ -3892,14 +4615,14 @@
     </w:p>
     <w:p>
       <w:pPr>
-        <w:pStyle w:val="2"/>
+        <w:pStyle w:val="Heading2"/>
         <w:rPr>
           <w:rFonts w:ascii="Arial" w:hAnsi="Arial" w:cs="Arial"/>
           <w:sz w:val="28"/>
           <w:szCs w:val="28"/>
         </w:rPr>
       </w:pPr>
-      <w:bookmarkStart w:id="10" w:name="_Toc29289658"/>
+      <w:bookmarkStart w:id="10" w:name="_Toc29994548"/>
       <w:r>
         <w:rPr>
           <w:rFonts w:ascii="Arial" w:hAnsi="Arial" w:cs="Arial"/>
@@ -4053,6 +4776,7 @@
         </w:rPr>
         <w:t>.</w:t>
       </w:r>
+      <w:proofErr w:type="spellStart"/>
       <w:r>
         <w:rPr>
           <w:rFonts w:ascii="Arial" w:hAnsi="Arial" w:cs="Arial"/>
@@ -4062,6 +4786,7 @@
         </w:rPr>
         <w:t>php</w:t>
       </w:r>
+      <w:proofErr w:type="spellEnd"/>
       <w:r>
         <w:rPr>
           <w:rFonts w:ascii="Arial" w:hAnsi="Arial" w:cs="Arial"/>
@@ -4161,14 +4886,14 @@
     </w:p>
     <w:p>
       <w:pPr>
-        <w:pStyle w:val="2"/>
+        <w:pStyle w:val="Heading2"/>
         <w:rPr>
           <w:rFonts w:ascii="Arial" w:hAnsi="Arial" w:cs="Arial"/>
           <w:sz w:val="28"/>
           <w:szCs w:val="28"/>
         </w:rPr>
       </w:pPr>
-      <w:bookmarkStart w:id="11" w:name="_Toc29289659"/>
+      <w:bookmarkStart w:id="11" w:name="_Toc29994549"/>
       <w:r>
         <w:rPr>
           <w:rFonts w:ascii="Arial" w:hAnsi="Arial" w:cs="Arial"/>
@@ -4301,12 +5026,12 @@
     </w:p>
     <w:p>
       <w:pPr>
-        <w:pStyle w:val="3"/>
-        <w:rPr>
-          <w:rFonts w:ascii="Arial" w:hAnsi="Arial" w:cs="Arial"/>
-        </w:rPr>
-      </w:pPr>
-      <w:bookmarkStart w:id="12" w:name="_Toc29289660"/>
+        <w:pStyle w:val="Heading3"/>
+        <w:rPr>
+          <w:rFonts w:ascii="Arial" w:hAnsi="Arial" w:cs="Arial"/>
+        </w:rPr>
+      </w:pPr>
+      <w:bookmarkStart w:id="12" w:name="_Toc29994550"/>
       <w:r>
         <w:rPr>
           <w:rFonts w:ascii="Arial" w:hAnsi="Arial" w:cs="Arial"/>
@@ -4360,6 +5085,7 @@
         </w:rPr>
         <w:t>.</w:t>
       </w:r>
+      <w:proofErr w:type="spellStart"/>
       <w:r>
         <w:rPr>
           <w:rFonts w:ascii="Arial" w:hAnsi="Arial" w:cs="Arial"/>
@@ -4369,6 +5095,7 @@
         </w:rPr>
         <w:t>php</w:t>
       </w:r>
+      <w:proofErr w:type="spellEnd"/>
       <w:r>
         <w:rPr>
           <w:rFonts w:ascii="Arial" w:hAnsi="Arial" w:cs="Arial"/>
@@ -4404,6 +5131,7 @@
         </w:rPr>
         <w:t>.</w:t>
       </w:r>
+      <w:proofErr w:type="spellStart"/>
       <w:r>
         <w:rPr>
           <w:rFonts w:ascii="Arial" w:hAnsi="Arial" w:cs="Arial"/>
@@ -4413,6 +5141,7 @@
         </w:rPr>
         <w:t>php</w:t>
       </w:r>
+      <w:proofErr w:type="spellEnd"/>
       <w:r>
         <w:rPr>
           <w:rFonts w:ascii="Arial" w:hAnsi="Arial" w:cs="Arial"/>
@@ -4443,12 +5172,12 @@
     </w:p>
     <w:p>
       <w:pPr>
-        <w:pStyle w:val="3"/>
-        <w:rPr>
-          <w:rFonts w:ascii="Arial" w:hAnsi="Arial" w:cs="Arial"/>
-        </w:rPr>
-      </w:pPr>
-      <w:bookmarkStart w:id="13" w:name="_Toc29289661"/>
+        <w:pStyle w:val="Heading3"/>
+        <w:rPr>
+          <w:rFonts w:ascii="Arial" w:hAnsi="Arial" w:cs="Arial"/>
+        </w:rPr>
+      </w:pPr>
+      <w:bookmarkStart w:id="13" w:name="_Toc29994551"/>
       <w:r>
         <w:rPr>
           <w:rFonts w:ascii="Arial" w:hAnsi="Arial" w:cs="Arial"/>
@@ -4502,6 +5231,7 @@
         </w:rPr>
         <w:t>.</w:t>
       </w:r>
+      <w:proofErr w:type="spellStart"/>
       <w:r>
         <w:rPr>
           <w:rFonts w:ascii="Arial" w:hAnsi="Arial" w:cs="Arial"/>
@@ -4511,6 +5241,7 @@
         </w:rPr>
         <w:t>php</w:t>
       </w:r>
+      <w:proofErr w:type="spellEnd"/>
       <w:r>
         <w:rPr>
           <w:rFonts w:ascii="Arial" w:hAnsi="Arial" w:cs="Arial"/>
@@ -4546,6 +5277,7 @@
         </w:rPr>
         <w:t>.</w:t>
       </w:r>
+      <w:proofErr w:type="spellStart"/>
       <w:r>
         <w:rPr>
           <w:rFonts w:ascii="Arial" w:hAnsi="Arial" w:cs="Arial"/>
@@ -4555,6 +5287,7 @@
         </w:rPr>
         <w:t>php</w:t>
       </w:r>
+      <w:proofErr w:type="spellEnd"/>
       <w:r>
         <w:rPr>
           <w:rFonts w:ascii="Arial" w:hAnsi="Arial" w:cs="Arial"/>
@@ -4585,12 +5318,12 @@
     </w:p>
     <w:p>
       <w:pPr>
-        <w:pStyle w:val="3"/>
-        <w:rPr>
-          <w:rFonts w:ascii="Arial" w:hAnsi="Arial" w:cs="Arial"/>
-        </w:rPr>
-      </w:pPr>
-      <w:bookmarkStart w:id="14" w:name="_Toc29289662"/>
+        <w:pStyle w:val="Heading3"/>
+        <w:rPr>
+          <w:rFonts w:ascii="Arial" w:hAnsi="Arial" w:cs="Arial"/>
+        </w:rPr>
+      </w:pPr>
+      <w:bookmarkStart w:id="14" w:name="_Toc29994552"/>
       <w:r>
         <w:rPr>
           <w:rFonts w:ascii="Arial" w:hAnsi="Arial" w:cs="Arial"/>
@@ -4636,6 +5369,7 @@
         </w:rPr>
         <w:t>.</w:t>
       </w:r>
+      <w:proofErr w:type="spellStart"/>
       <w:r>
         <w:rPr>
           <w:rFonts w:ascii="Arial" w:hAnsi="Arial" w:cs="Arial"/>
@@ -4645,6 +5379,7 @@
         </w:rPr>
         <w:t>php</w:t>
       </w:r>
+      <w:proofErr w:type="spellEnd"/>
       <w:r>
         <w:rPr>
           <w:rFonts w:ascii="Arial" w:hAnsi="Arial" w:cs="Arial"/>
@@ -4678,14 +5413,14 @@
     </w:p>
     <w:p>
       <w:pPr>
-        <w:pStyle w:val="2"/>
+        <w:pStyle w:val="Heading2"/>
         <w:rPr>
           <w:rFonts w:ascii="Arial" w:hAnsi="Arial" w:cs="Arial"/>
           <w:sz w:val="28"/>
           <w:szCs w:val="28"/>
         </w:rPr>
       </w:pPr>
-      <w:bookmarkStart w:id="15" w:name="_Toc29289663"/>
+      <w:bookmarkStart w:id="15" w:name="_Toc29994553"/>
       <w:r>
         <w:rPr>
           <w:rFonts w:ascii="Arial" w:hAnsi="Arial" w:cs="Arial"/>
@@ -4824,12 +5559,12 @@
     </w:p>
     <w:p>
       <w:pPr>
-        <w:pStyle w:val="3"/>
-        <w:rPr>
-          <w:rFonts w:ascii="Arial" w:hAnsi="Arial" w:cs="Arial"/>
-        </w:rPr>
-      </w:pPr>
-      <w:bookmarkStart w:id="16" w:name="_Toc29289664"/>
+        <w:pStyle w:val="Heading3"/>
+        <w:rPr>
+          <w:rFonts w:ascii="Arial" w:hAnsi="Arial" w:cs="Arial"/>
+        </w:rPr>
+      </w:pPr>
+      <w:bookmarkStart w:id="16" w:name="_Toc29994554"/>
       <w:r>
         <w:rPr>
           <w:rFonts w:ascii="Arial" w:hAnsi="Arial" w:cs="Arial"/>
@@ -4883,6 +5618,7 @@
         </w:rPr>
         <w:t>.</w:t>
       </w:r>
+      <w:proofErr w:type="spellStart"/>
       <w:r>
         <w:rPr>
           <w:rFonts w:ascii="Arial" w:hAnsi="Arial" w:cs="Arial"/>
@@ -4892,6 +5628,7 @@
         </w:rPr>
         <w:t>php</w:t>
       </w:r>
+      <w:proofErr w:type="spellEnd"/>
       <w:r>
         <w:rPr>
           <w:rFonts w:ascii="Arial" w:hAnsi="Arial" w:cs="Arial"/>
@@ -4927,6 +5664,7 @@
         </w:rPr>
         <w:t>.</w:t>
       </w:r>
+      <w:proofErr w:type="spellStart"/>
       <w:r>
         <w:rPr>
           <w:rFonts w:ascii="Arial" w:hAnsi="Arial" w:cs="Arial"/>
@@ -4936,6 +5674,7 @@
         </w:rPr>
         <w:t>php</w:t>
       </w:r>
+      <w:proofErr w:type="spellEnd"/>
       <w:r>
         <w:rPr>
           <w:rFonts w:ascii="Arial" w:hAnsi="Arial" w:cs="Arial"/>
@@ -4966,12 +5705,12 @@
     </w:p>
     <w:p>
       <w:pPr>
-        <w:pStyle w:val="3"/>
-        <w:rPr>
-          <w:rFonts w:ascii="Arial" w:hAnsi="Arial" w:cs="Arial"/>
-        </w:rPr>
-      </w:pPr>
-      <w:bookmarkStart w:id="17" w:name="_Toc29289665"/>
+        <w:pStyle w:val="Heading3"/>
+        <w:rPr>
+          <w:rFonts w:ascii="Arial" w:hAnsi="Arial" w:cs="Arial"/>
+        </w:rPr>
+      </w:pPr>
+      <w:bookmarkStart w:id="17" w:name="_Toc29994555"/>
       <w:r>
         <w:rPr>
           <w:rFonts w:ascii="Arial" w:hAnsi="Arial" w:cs="Arial"/>
@@ -5025,6 +5764,7 @@
         </w:rPr>
         <w:t>.</w:t>
       </w:r>
+      <w:proofErr w:type="spellStart"/>
       <w:r>
         <w:rPr>
           <w:rFonts w:ascii="Arial" w:hAnsi="Arial" w:cs="Arial"/>
@@ -5034,6 +5774,7 @@
         </w:rPr>
         <w:t>php</w:t>
       </w:r>
+      <w:proofErr w:type="spellEnd"/>
       <w:r>
         <w:rPr>
           <w:rFonts w:ascii="Arial" w:hAnsi="Arial" w:cs="Arial"/>
@@ -5069,6 +5810,7 @@
         </w:rPr>
         <w:t>.</w:t>
       </w:r>
+      <w:proofErr w:type="spellStart"/>
       <w:r>
         <w:rPr>
           <w:rFonts w:ascii="Arial" w:hAnsi="Arial" w:cs="Arial"/>
@@ -5078,6 +5820,7 @@
         </w:rPr>
         <w:t>php</w:t>
       </w:r>
+      <w:proofErr w:type="spellEnd"/>
       <w:r>
         <w:rPr>
           <w:rFonts w:ascii="Arial" w:hAnsi="Arial" w:cs="Arial"/>
@@ -5100,12 +5843,12 @@
     </w:p>
     <w:p>
       <w:pPr>
-        <w:pStyle w:val="3"/>
-        <w:rPr>
-          <w:rFonts w:ascii="Arial" w:hAnsi="Arial" w:cs="Arial"/>
-        </w:rPr>
-      </w:pPr>
-      <w:bookmarkStart w:id="18" w:name="_Toc29289666"/>
+        <w:pStyle w:val="Heading3"/>
+        <w:rPr>
+          <w:rFonts w:ascii="Arial" w:hAnsi="Arial" w:cs="Arial"/>
+        </w:rPr>
+      </w:pPr>
+      <w:bookmarkStart w:id="18" w:name="_Toc29994556"/>
       <w:r>
         <w:rPr>
           <w:rFonts w:ascii="Arial" w:hAnsi="Arial" w:cs="Arial"/>
@@ -5151,6 +5894,7 @@
         </w:rPr>
         <w:t>.</w:t>
       </w:r>
+      <w:proofErr w:type="spellStart"/>
       <w:r>
         <w:rPr>
           <w:rFonts w:ascii="Arial" w:hAnsi="Arial" w:cs="Arial"/>
@@ -5160,6 +5904,7 @@
         </w:rPr>
         <w:t>php</w:t>
       </w:r>
+      <w:proofErr w:type="spellEnd"/>
       <w:r>
         <w:rPr>
           <w:rFonts w:ascii="Arial" w:hAnsi="Arial" w:cs="Arial"/>
@@ -5182,14 +5927,14 @@
     </w:p>
     <w:p>
       <w:pPr>
-        <w:pStyle w:val="2"/>
+        <w:pStyle w:val="Heading2"/>
         <w:rPr>
           <w:rFonts w:ascii="Arial" w:hAnsi="Arial" w:cs="Arial"/>
           <w:sz w:val="28"/>
           <w:szCs w:val="28"/>
         </w:rPr>
       </w:pPr>
-      <w:bookmarkStart w:id="19" w:name="_Toc29289667"/>
+      <w:bookmarkStart w:id="19" w:name="_Toc29994557"/>
       <w:r>
         <w:rPr>
           <w:rFonts w:ascii="Arial" w:hAnsi="Arial" w:cs="Arial"/>
@@ -5310,22 +6055,184 @@
           <w:szCs w:val="24"/>
         </w:rPr>
       </w:pPr>
-      <w:bookmarkStart w:id="20" w:name="_GoBack"/>
+    </w:p>
+    <w:p>
+      <w:pPr>
+        <w:pStyle w:val="Heading3"/>
+        <w:rPr>
+          <w:rFonts w:ascii="Arial" w:hAnsi="Arial" w:cs="Arial"/>
+        </w:rPr>
+      </w:pPr>
+      <w:bookmarkStart w:id="20" w:name="_Toc29994558"/>
+      <w:r>
+        <w:rPr>
+          <w:rFonts w:ascii="Arial" w:hAnsi="Arial" w:cs="Arial"/>
+        </w:rPr>
+        <w:t>Προσθήκη Εργασιών</w:t>
+      </w:r>
       <w:bookmarkEnd w:id="20"/>
     </w:p>
     <w:p>
       <w:pPr>
-        <w:pStyle w:val="3"/>
-        <w:rPr>
-          <w:rFonts w:ascii="Arial" w:hAnsi="Arial" w:cs="Arial"/>
-        </w:rPr>
-      </w:pPr>
-      <w:bookmarkStart w:id="21" w:name="_Toc29289668"/>
-      <w:r>
-        <w:rPr>
-          <w:rFonts w:ascii="Arial" w:hAnsi="Arial" w:cs="Arial"/>
-        </w:rPr>
-        <w:t>Προσθήκη Εργασιών</w:t>
+        <w:spacing w:after="0"/>
+        <w:jc w:val="both"/>
+        <w:rPr>
+          <w:rFonts w:ascii="Arial" w:hAnsi="Arial" w:cs="Arial"/>
+          <w:sz w:val="24"/>
+          <w:szCs w:val="24"/>
+        </w:rPr>
+      </w:pPr>
+      <w:r>
+        <w:rPr>
+          <w:rFonts w:ascii="Arial" w:hAnsi="Arial" w:cs="Arial"/>
+          <w:sz w:val="24"/>
+          <w:szCs w:val="24"/>
+        </w:rPr>
+        <w:t>Προβολή φόρμας για εισαγωγή των απαραίτητων δεδομένων</w:t>
+      </w:r>
+      <w:r>
+        <w:rPr>
+          <w:rFonts w:ascii="Arial" w:hAnsi="Arial" w:cs="Arial"/>
+          <w:sz w:val="24"/>
+          <w:szCs w:val="24"/>
+        </w:rPr>
+        <w:t xml:space="preserve"> (</w:t>
+      </w:r>
+      <w:proofErr w:type="spellStart"/>
+      <w:r>
+        <w:rPr>
+          <w:rFonts w:ascii="Arial" w:hAnsi="Arial" w:cs="Arial"/>
+          <w:sz w:val="24"/>
+          <w:szCs w:val="24"/>
+          <w:lang w:val="en-US"/>
+        </w:rPr>
+        <w:t>housework</w:t>
+      </w:r>
+      <w:r>
+        <w:rPr>
+          <w:rFonts w:ascii="Arial" w:hAnsi="Arial" w:cs="Arial"/>
+          <w:sz w:val="24"/>
+          <w:szCs w:val="24"/>
+          <w:lang w:val="en-US"/>
+        </w:rPr>
+        <w:t>Create</w:t>
+      </w:r>
+      <w:proofErr w:type="spellEnd"/>
+      <w:r>
+        <w:rPr>
+          <w:rFonts w:ascii="Arial" w:hAnsi="Arial" w:cs="Arial"/>
+          <w:sz w:val="24"/>
+          <w:szCs w:val="24"/>
+        </w:rPr>
+        <w:t>.</w:t>
+      </w:r>
+      <w:proofErr w:type="spellStart"/>
+      <w:r>
+        <w:rPr>
+          <w:rFonts w:ascii="Arial" w:hAnsi="Arial" w:cs="Arial"/>
+          <w:sz w:val="24"/>
+          <w:szCs w:val="24"/>
+          <w:lang w:val="en-US"/>
+        </w:rPr>
+        <w:t>php</w:t>
+      </w:r>
+      <w:proofErr w:type="spellEnd"/>
+      <w:r>
+        <w:rPr>
+          <w:rFonts w:ascii="Arial" w:hAnsi="Arial" w:cs="Arial"/>
+          <w:sz w:val="24"/>
+          <w:szCs w:val="24"/>
+        </w:rPr>
+        <w:t xml:space="preserve">) </w:t>
+      </w:r>
+      <w:r>
+        <w:rPr>
+          <w:rFonts w:ascii="Arial" w:hAnsi="Arial" w:cs="Arial"/>
+          <w:sz w:val="24"/>
+          <w:szCs w:val="24"/>
+        </w:rPr>
+        <w:t xml:space="preserve">και κλήση της </w:t>
+      </w:r>
+      <w:proofErr w:type="spellStart"/>
+      <w:r>
+        <w:rPr>
+          <w:rFonts w:ascii="Arial" w:hAnsi="Arial" w:cs="Arial"/>
+          <w:sz w:val="24"/>
+          <w:szCs w:val="24"/>
+          <w:lang w:val="en-US"/>
+        </w:rPr>
+        <w:t>housework</w:t>
+      </w:r>
+      <w:r>
+        <w:rPr>
+          <w:rFonts w:ascii="Arial" w:hAnsi="Arial" w:cs="Arial"/>
+          <w:sz w:val="24"/>
+          <w:szCs w:val="24"/>
+          <w:lang w:val="en-US"/>
+        </w:rPr>
+        <w:t>DoCreate</w:t>
+      </w:r>
+      <w:proofErr w:type="spellEnd"/>
+      <w:r>
+        <w:rPr>
+          <w:rFonts w:ascii="Arial" w:hAnsi="Arial" w:cs="Arial"/>
+          <w:sz w:val="24"/>
+          <w:szCs w:val="24"/>
+        </w:rPr>
+        <w:t>.</w:t>
+      </w:r>
+      <w:proofErr w:type="spellStart"/>
+      <w:r>
+        <w:rPr>
+          <w:rFonts w:ascii="Arial" w:hAnsi="Arial" w:cs="Arial"/>
+          <w:sz w:val="24"/>
+          <w:szCs w:val="24"/>
+          <w:lang w:val="en-US"/>
+        </w:rPr>
+        <w:t>php</w:t>
+      </w:r>
+      <w:proofErr w:type="spellEnd"/>
+      <w:r>
+        <w:rPr>
+          <w:rFonts w:ascii="Arial" w:hAnsi="Arial" w:cs="Arial"/>
+          <w:sz w:val="24"/>
+          <w:szCs w:val="24"/>
+        </w:rPr>
+        <w:t xml:space="preserve"> </w:t>
+      </w:r>
+      <w:r>
+        <w:rPr>
+          <w:rFonts w:ascii="Arial" w:hAnsi="Arial" w:cs="Arial"/>
+          <w:sz w:val="24"/>
+          <w:szCs w:val="24"/>
+        </w:rPr>
+        <w:t>για την εισαγωγή τους στη βάση.</w:t>
+      </w:r>
+    </w:p>
+    <w:p>
+      <w:pPr>
+        <w:spacing w:after="0"/>
+        <w:jc w:val="both"/>
+        <w:rPr>
+          <w:rFonts w:ascii="Arial" w:hAnsi="Arial" w:cs="Arial"/>
+          <w:sz w:val="24"/>
+          <w:szCs w:val="24"/>
+        </w:rPr>
+      </w:pPr>
+    </w:p>
+    <w:p>
+      <w:pPr>
+        <w:pStyle w:val="Heading3"/>
+        <w:rPr>
+          <w:rFonts w:ascii="Arial" w:hAnsi="Arial" w:cs="Arial"/>
+        </w:rPr>
+      </w:pPr>
+      <w:bookmarkStart w:id="21" w:name="_Toc29994559"/>
+      <w:r>
+        <w:rPr>
+          <w:rFonts w:ascii="Arial" w:hAnsi="Arial" w:cs="Arial"/>
+        </w:rPr>
+        <w:t>Επεξεργασία Εργασιών</w:t>
       </w:r>
       <w:bookmarkEnd w:id="21"/>
     </w:p>
@@ -5345,7 +6252,7 @@
           <w:sz w:val="24"/>
           <w:szCs w:val="24"/>
         </w:rPr>
-        <w:t>Προβολή φόρμας για εισαγωγή των απαραίτητων δεδομένων</w:t>
+        <w:t>Προβολή φόρμας με τα υπάρχοντα στοιχεία για αλλαγή των στοιχείων</w:t>
       </w:r>
       <w:r>
         <w:rPr>
@@ -5372,7 +6279,7 @@
           <w:szCs w:val="24"/>
           <w:lang w:val="en-US"/>
         </w:rPr>
-        <w:t>Create</w:t>
+        <w:t>Change</w:t>
       </w:r>
       <w:proofErr w:type="spellEnd"/>
       <w:r>
@@ -5383,6 +6290,7 @@
         </w:rPr>
         <w:t>.</w:t>
       </w:r>
+      <w:proofErr w:type="spellStart"/>
       <w:r>
         <w:rPr>
           <w:rFonts w:ascii="Arial" w:hAnsi="Arial" w:cs="Arial"/>
@@ -5392,21 +6300,22 @@
         </w:rPr>
         <w:t>php</w:t>
       </w:r>
-      <w:r>
-        <w:rPr>
-          <w:rFonts w:ascii="Arial" w:hAnsi="Arial" w:cs="Arial"/>
-          <w:sz w:val="24"/>
-          <w:szCs w:val="24"/>
-        </w:rPr>
-        <w:t xml:space="preserve">) </w:t>
-      </w:r>
-      <w:r>
-        <w:rPr>
-          <w:rFonts w:ascii="Arial" w:hAnsi="Arial" w:cs="Arial"/>
-          <w:sz w:val="24"/>
-          <w:szCs w:val="24"/>
-        </w:rPr>
-        <w:t xml:space="preserve">και κλήση της </w:t>
+      <w:proofErr w:type="spellEnd"/>
+      <w:r>
+        <w:rPr>
+          <w:rFonts w:ascii="Arial" w:hAnsi="Arial" w:cs="Arial"/>
+          <w:sz w:val="24"/>
+          <w:szCs w:val="24"/>
+        </w:rPr>
+        <w:t>)</w:t>
+      </w:r>
+      <w:r>
+        <w:rPr>
+          <w:rFonts w:ascii="Arial" w:hAnsi="Arial" w:cs="Arial"/>
+          <w:sz w:val="24"/>
+          <w:szCs w:val="24"/>
+        </w:rPr>
+        <w:t xml:space="preserve"> και κλήση της </w:t>
       </w:r>
       <w:proofErr w:type="spellStart"/>
       <w:r>
@@ -5425,7 +6334,7 @@
           <w:szCs w:val="24"/>
           <w:lang w:val="en-US"/>
         </w:rPr>
-        <w:t>DoCreate</w:t>
+        <w:t>DoChange</w:t>
       </w:r>
       <w:proofErr w:type="spellEnd"/>
       <w:r>
@@ -5436,6 +6345,7 @@
         </w:rPr>
         <w:t>.</w:t>
       </w:r>
+      <w:proofErr w:type="spellStart"/>
       <w:r>
         <w:rPr>
           <w:rFonts w:ascii="Arial" w:hAnsi="Arial" w:cs="Arial"/>
@@ -5445,6 +6355,602 @@
         </w:rPr>
         <w:t>php</w:t>
       </w:r>
+      <w:proofErr w:type="spellEnd"/>
+      <w:r>
+        <w:rPr>
+          <w:rFonts w:ascii="Arial" w:hAnsi="Arial" w:cs="Arial"/>
+          <w:sz w:val="24"/>
+          <w:szCs w:val="24"/>
+        </w:rPr>
+        <w:t xml:space="preserve"> για την επεξεργασία της βάσης και την εισαγωγή των νέων δεδομένων.</w:t>
+      </w:r>
+    </w:p>
+    <w:p>
+      <w:pPr>
+        <w:spacing w:after="0"/>
+        <w:jc w:val="both"/>
+        <w:rPr>
+          <w:rFonts w:ascii="Arial" w:hAnsi="Arial" w:cs="Arial"/>
+          <w:sz w:val="24"/>
+          <w:szCs w:val="24"/>
+        </w:rPr>
+      </w:pPr>
+    </w:p>
+    <w:p>
+      <w:pPr>
+        <w:pStyle w:val="Heading3"/>
+        <w:rPr>
+          <w:rFonts w:ascii="Arial" w:hAnsi="Arial" w:cs="Arial"/>
+        </w:rPr>
+      </w:pPr>
+      <w:bookmarkStart w:id="22" w:name="_Toc29994560"/>
+      <w:r>
+        <w:rPr>
+          <w:rFonts w:ascii="Arial" w:hAnsi="Arial" w:cs="Arial"/>
+        </w:rPr>
+        <w:t>Διαγραφή Εργασιών</w:t>
+      </w:r>
+      <w:bookmarkEnd w:id="22"/>
+    </w:p>
+    <w:p>
+      <w:pPr>
+        <w:spacing w:after="0"/>
+        <w:jc w:val="both"/>
+        <w:rPr>
+          <w:rFonts w:ascii="Arial" w:hAnsi="Arial" w:cs="Arial"/>
+          <w:sz w:val="24"/>
+          <w:szCs w:val="24"/>
+        </w:rPr>
+      </w:pPr>
+      <w:r>
+        <w:rPr>
+          <w:rFonts w:ascii="Arial" w:hAnsi="Arial" w:cs="Arial"/>
+          <w:sz w:val="24"/>
+          <w:szCs w:val="24"/>
+        </w:rPr>
+        <w:t xml:space="preserve">Κλήση της </w:t>
+      </w:r>
+      <w:proofErr w:type="spellStart"/>
+      <w:r>
+        <w:rPr>
+          <w:rFonts w:ascii="Arial" w:hAnsi="Arial" w:cs="Arial"/>
+          <w:sz w:val="24"/>
+          <w:szCs w:val="24"/>
+          <w:lang w:val="en-US"/>
+        </w:rPr>
+        <w:t>housework</w:t>
+      </w:r>
+      <w:r>
+        <w:rPr>
+          <w:rFonts w:ascii="Arial" w:hAnsi="Arial" w:cs="Arial"/>
+          <w:sz w:val="24"/>
+          <w:szCs w:val="24"/>
+          <w:lang w:val="en-US"/>
+        </w:rPr>
+        <w:t>DoDelete</w:t>
+      </w:r>
+      <w:proofErr w:type="spellEnd"/>
+      <w:r>
+        <w:rPr>
+          <w:rFonts w:ascii="Arial" w:hAnsi="Arial" w:cs="Arial"/>
+          <w:sz w:val="24"/>
+          <w:szCs w:val="24"/>
+        </w:rPr>
+        <w:t>.</w:t>
+      </w:r>
+      <w:proofErr w:type="spellStart"/>
+      <w:r>
+        <w:rPr>
+          <w:rFonts w:ascii="Arial" w:hAnsi="Arial" w:cs="Arial"/>
+          <w:sz w:val="24"/>
+          <w:szCs w:val="24"/>
+          <w:lang w:val="en-US"/>
+        </w:rPr>
+        <w:t>php</w:t>
+      </w:r>
+      <w:proofErr w:type="spellEnd"/>
+      <w:r>
+        <w:rPr>
+          <w:rFonts w:ascii="Arial" w:hAnsi="Arial" w:cs="Arial"/>
+          <w:sz w:val="24"/>
+          <w:szCs w:val="24"/>
+        </w:rPr>
+        <w:t xml:space="preserve"> για διαγραφή καταχώρησης από τη βάση.</w:t>
+      </w:r>
+    </w:p>
+    <w:p>
+      <w:pPr>
+        <w:spacing w:after="0"/>
+        <w:jc w:val="both"/>
+        <w:rPr>
+          <w:rFonts w:ascii="Arial" w:hAnsi="Arial" w:cs="Arial"/>
+          <w:sz w:val="24"/>
+          <w:szCs w:val="24"/>
+        </w:rPr>
+      </w:pPr>
+    </w:p>
+    <w:p>
+      <w:pPr>
+        <w:spacing w:after="0"/>
+        <w:jc w:val="both"/>
+        <w:rPr>
+          <w:rFonts w:ascii="Arial" w:hAnsi="Arial" w:cs="Arial"/>
+          <w:sz w:val="24"/>
+          <w:szCs w:val="24"/>
+        </w:rPr>
+      </w:pPr>
+    </w:p>
+    <w:p>
+      <w:pPr>
+        <w:pStyle w:val="Heading1"/>
+        <w:rPr>
+          <w:rFonts w:ascii="Arial" w:hAnsi="Arial" w:cs="Arial"/>
+          <w:b/>
+          <w:szCs w:val="24"/>
+        </w:rPr>
+      </w:pPr>
+      <w:bookmarkStart w:id="23" w:name="_Toc29994561"/>
+      <w:r>
+        <w:rPr>
+          <w:rFonts w:ascii="Arial" w:hAnsi="Arial" w:cs="Arial"/>
+          <w:b/>
+          <w:szCs w:val="24"/>
+        </w:rPr>
+        <w:t>Βάση Δεδομένων</w:t>
+      </w:r>
+      <w:bookmarkEnd w:id="23"/>
+    </w:p>
+    <w:p>
+      <w:pPr>
+        <w:spacing w:after="0"/>
+        <w:jc w:val="both"/>
+        <w:rPr>
+          <w:rFonts w:ascii="Arial" w:hAnsi="Arial" w:cs="Arial"/>
+          <w:sz w:val="24"/>
+          <w:szCs w:val="24"/>
+        </w:rPr>
+      </w:pPr>
+    </w:p>
+    <w:p>
+      <w:pPr>
+        <w:pStyle w:val="Heading2"/>
+        <w:rPr>
+          <w:rFonts w:ascii="Arial" w:hAnsi="Arial" w:cs="Arial"/>
+          <w:sz w:val="24"/>
+          <w:szCs w:val="24"/>
+          <w:lang w:val="en-US"/>
+        </w:rPr>
+      </w:pPr>
+      <w:bookmarkStart w:id="24" w:name="_Toc29994562"/>
+      <w:r>
+        <w:rPr>
+          <w:rFonts w:ascii="Arial" w:hAnsi="Arial" w:cs="Arial"/>
+          <w:sz w:val="24"/>
+          <w:szCs w:val="24"/>
+          <w:lang w:val="en-US"/>
+        </w:rPr>
+        <w:t>Announcement</w:t>
+      </w:r>
+      <w:bookmarkEnd w:id="24"/>
+    </w:p>
+    <w:p>
+      <w:pPr>
+        <w:spacing w:after="0"/>
+        <w:jc w:val="both"/>
+        <w:rPr>
+          <w:rFonts w:ascii="Arial" w:hAnsi="Arial" w:cs="Arial"/>
+          <w:sz w:val="24"/>
+          <w:szCs w:val="24"/>
+          <w:lang w:val="en-US"/>
+        </w:rPr>
+      </w:pPr>
+    </w:p>
+    <w:p>
+      <w:pPr>
+        <w:spacing w:after="0"/>
+        <w:jc w:val="both"/>
+        <w:rPr>
+          <w:rFonts w:ascii="Arial" w:hAnsi="Arial" w:cs="Arial"/>
+          <w:sz w:val="24"/>
+          <w:szCs w:val="24"/>
+        </w:rPr>
+      </w:pPr>
+      <w:r>
+        <w:rPr>
+          <w:rFonts w:ascii="Arial" w:hAnsi="Arial" w:cs="Arial"/>
+          <w:sz w:val="24"/>
+          <w:szCs w:val="24"/>
+        </w:rPr>
+        <w:t>Περιέχει τις ανακοινώσεις με όλες τις απαραίτητες λεπτομέρειες που ζητά η εκφώνηση.</w:t>
+      </w:r>
+    </w:p>
+    <w:p>
+      <w:pPr>
+        <w:spacing w:after="0"/>
+        <w:jc w:val="both"/>
+        <w:rPr>
+          <w:rFonts w:ascii="Arial" w:hAnsi="Arial" w:cs="Arial"/>
+          <w:sz w:val="24"/>
+          <w:szCs w:val="24"/>
+        </w:rPr>
+      </w:pPr>
+    </w:p>
+    <w:p>
+      <w:pPr>
+        <w:pStyle w:val="Heading2"/>
+        <w:rPr>
+          <w:rFonts w:ascii="Arial" w:hAnsi="Arial" w:cs="Arial"/>
+          <w:sz w:val="24"/>
+          <w:szCs w:val="24"/>
+          <w:lang w:val="en-US"/>
+        </w:rPr>
+      </w:pPr>
+      <w:bookmarkStart w:id="25" w:name="_Toc29994563"/>
+      <w:r>
+        <w:rPr>
+          <w:rFonts w:ascii="Arial" w:hAnsi="Arial" w:cs="Arial"/>
+          <w:sz w:val="24"/>
+          <w:szCs w:val="24"/>
+          <w:lang w:val="en-US"/>
+        </w:rPr>
+        <w:t>Document</w:t>
+      </w:r>
+      <w:bookmarkEnd w:id="25"/>
+    </w:p>
+    <w:p>
+      <w:pPr>
+        <w:spacing w:after="0"/>
+        <w:jc w:val="both"/>
+        <w:rPr>
+          <w:rFonts w:ascii="Arial" w:hAnsi="Arial" w:cs="Arial"/>
+          <w:sz w:val="24"/>
+          <w:szCs w:val="24"/>
+          <w:lang w:val="en-US"/>
+        </w:rPr>
+      </w:pPr>
+    </w:p>
+    <w:p>
+      <w:pPr>
+        <w:spacing w:after="0"/>
+        <w:jc w:val="both"/>
+        <w:rPr>
+          <w:rFonts w:ascii="Arial" w:hAnsi="Arial" w:cs="Arial"/>
+          <w:sz w:val="24"/>
+          <w:szCs w:val="24"/>
+        </w:rPr>
+      </w:pPr>
+      <w:r>
+        <w:rPr>
+          <w:rFonts w:ascii="Arial" w:hAnsi="Arial" w:cs="Arial"/>
+          <w:sz w:val="24"/>
+          <w:szCs w:val="24"/>
+        </w:rPr>
+        <w:t xml:space="preserve">Περιέχει </w:t>
+      </w:r>
+      <w:r>
+        <w:rPr>
+          <w:rFonts w:ascii="Arial" w:hAnsi="Arial" w:cs="Arial"/>
+          <w:sz w:val="24"/>
+          <w:szCs w:val="24"/>
+        </w:rPr>
+        <w:t>τα μονοπάτια που είναι αποθηκευμένα τα</w:t>
+      </w:r>
+      <w:r>
+        <w:rPr>
+          <w:rFonts w:ascii="Arial" w:hAnsi="Arial" w:cs="Arial"/>
+          <w:sz w:val="24"/>
+          <w:szCs w:val="24"/>
+        </w:rPr>
+        <w:t xml:space="preserve"> αρχεία</w:t>
+      </w:r>
+      <w:r>
+        <w:rPr>
+          <w:rFonts w:ascii="Arial" w:hAnsi="Arial" w:cs="Arial"/>
+          <w:sz w:val="24"/>
+          <w:szCs w:val="24"/>
+        </w:rPr>
+        <w:t xml:space="preserve"> με όλες τις απαραίτητες λεπτομέρειες που ζητά η εκφώνηση</w:t>
+      </w:r>
+      <w:r>
+        <w:rPr>
+          <w:rFonts w:ascii="Arial" w:hAnsi="Arial" w:cs="Arial"/>
+          <w:sz w:val="24"/>
+          <w:szCs w:val="24"/>
+        </w:rPr>
+        <w:t>.</w:t>
+      </w:r>
+    </w:p>
+    <w:p>
+      <w:pPr>
+        <w:spacing w:after="0"/>
+        <w:jc w:val="both"/>
+        <w:rPr>
+          <w:rFonts w:ascii="Arial" w:hAnsi="Arial" w:cs="Arial"/>
+          <w:sz w:val="24"/>
+          <w:szCs w:val="24"/>
+        </w:rPr>
+      </w:pPr>
+    </w:p>
+    <w:p>
+      <w:pPr>
+        <w:pStyle w:val="Heading2"/>
+        <w:rPr>
+          <w:rFonts w:ascii="Arial" w:hAnsi="Arial" w:cs="Arial"/>
+          <w:sz w:val="24"/>
+          <w:szCs w:val="24"/>
+          <w:lang w:val="en-US"/>
+        </w:rPr>
+      </w:pPr>
+      <w:bookmarkStart w:id="26" w:name="_Toc29994564"/>
+      <w:r>
+        <w:rPr>
+          <w:rFonts w:ascii="Arial" w:hAnsi="Arial" w:cs="Arial"/>
+          <w:sz w:val="24"/>
+          <w:szCs w:val="24"/>
+          <w:lang w:val="en-US"/>
+        </w:rPr>
+        <w:t>Project</w:t>
+      </w:r>
+      <w:bookmarkEnd w:id="26"/>
+    </w:p>
+    <w:p>
+      <w:pPr>
+        <w:spacing w:after="0"/>
+        <w:jc w:val="both"/>
+        <w:rPr>
+          <w:rFonts w:ascii="Arial" w:hAnsi="Arial" w:cs="Arial"/>
+          <w:sz w:val="24"/>
+          <w:szCs w:val="24"/>
+          <w:lang w:val="en-US"/>
+        </w:rPr>
+      </w:pPr>
+    </w:p>
+    <w:p>
+      <w:pPr>
+        <w:spacing w:after="0"/>
+        <w:jc w:val="both"/>
+        <w:rPr>
+          <w:rFonts w:ascii="Arial" w:hAnsi="Arial" w:cs="Arial"/>
+          <w:sz w:val="24"/>
+          <w:szCs w:val="24"/>
+        </w:rPr>
+      </w:pPr>
+      <w:r>
+        <w:rPr>
+          <w:rFonts w:ascii="Arial" w:hAnsi="Arial" w:cs="Arial"/>
+          <w:sz w:val="24"/>
+          <w:szCs w:val="24"/>
+        </w:rPr>
+        <w:t xml:space="preserve">Περιέχει </w:t>
+      </w:r>
+      <w:r>
+        <w:rPr>
+          <w:rFonts w:ascii="Arial" w:hAnsi="Arial" w:cs="Arial"/>
+          <w:sz w:val="24"/>
+          <w:szCs w:val="24"/>
+        </w:rPr>
+        <w:t>τα μονοπάτια των εκφωνήσεων</w:t>
+      </w:r>
+      <w:r>
+        <w:rPr>
+          <w:rFonts w:ascii="Arial" w:hAnsi="Arial" w:cs="Arial"/>
+          <w:sz w:val="24"/>
+          <w:szCs w:val="24"/>
+        </w:rPr>
+        <w:t xml:space="preserve"> με όλες τις απαραίτητες λεπτομέρειες που ζητά η εκφώνηση</w:t>
+      </w:r>
+      <w:r>
+        <w:rPr>
+          <w:rFonts w:ascii="Arial" w:hAnsi="Arial" w:cs="Arial"/>
+          <w:sz w:val="24"/>
+          <w:szCs w:val="24"/>
+        </w:rPr>
+        <w:t>.</w:t>
+      </w:r>
+    </w:p>
+    <w:p>
+      <w:pPr>
+        <w:spacing w:after="0"/>
+        <w:jc w:val="both"/>
+        <w:rPr>
+          <w:rFonts w:ascii="Arial" w:hAnsi="Arial" w:cs="Arial"/>
+          <w:sz w:val="24"/>
+          <w:szCs w:val="24"/>
+        </w:rPr>
+      </w:pPr>
+    </w:p>
+    <w:p>
+      <w:pPr>
+        <w:pStyle w:val="Heading2"/>
+        <w:rPr>
+          <w:rFonts w:ascii="Arial" w:hAnsi="Arial" w:cs="Arial"/>
+          <w:sz w:val="24"/>
+          <w:szCs w:val="24"/>
+        </w:rPr>
+      </w:pPr>
+      <w:bookmarkStart w:id="27" w:name="_Toc29994565"/>
+      <w:r>
+        <w:rPr>
+          <w:rFonts w:ascii="Arial" w:hAnsi="Arial" w:cs="Arial"/>
+          <w:sz w:val="24"/>
+          <w:szCs w:val="24"/>
+          <w:lang w:val="en-US"/>
+        </w:rPr>
+        <w:t>User</w:t>
+      </w:r>
+      <w:bookmarkEnd w:id="27"/>
+    </w:p>
+    <w:p>
+      <w:pPr>
+        <w:spacing w:after="0"/>
+        <w:jc w:val="both"/>
+        <w:rPr>
+          <w:rFonts w:ascii="Arial" w:hAnsi="Arial" w:cs="Arial"/>
+          <w:sz w:val="24"/>
+          <w:szCs w:val="24"/>
+        </w:rPr>
+      </w:pPr>
+    </w:p>
+    <w:p>
+      <w:pPr>
+        <w:spacing w:after="0"/>
+        <w:jc w:val="both"/>
+        <w:rPr>
+          <w:rFonts w:ascii="Arial" w:hAnsi="Arial" w:cs="Arial"/>
+          <w:sz w:val="24"/>
+          <w:szCs w:val="24"/>
+        </w:rPr>
+      </w:pPr>
+      <w:r>
+        <w:rPr>
+          <w:rFonts w:ascii="Arial" w:hAnsi="Arial" w:cs="Arial"/>
+          <w:sz w:val="24"/>
+          <w:szCs w:val="24"/>
+        </w:rPr>
+        <w:t xml:space="preserve">Περιέχει </w:t>
+      </w:r>
+      <w:r>
+        <w:rPr>
+          <w:rFonts w:ascii="Arial" w:hAnsi="Arial" w:cs="Arial"/>
+          <w:sz w:val="24"/>
+          <w:szCs w:val="24"/>
+        </w:rPr>
+        <w:t xml:space="preserve">τους </w:t>
+      </w:r>
+      <w:r>
+        <w:rPr>
+          <w:rFonts w:ascii="Arial" w:hAnsi="Arial" w:cs="Arial"/>
+          <w:sz w:val="24"/>
+          <w:szCs w:val="24"/>
+          <w:lang w:val="en-US"/>
+        </w:rPr>
+        <w:t>users</w:t>
+      </w:r>
+      <w:r>
+        <w:rPr>
+          <w:rFonts w:ascii="Arial" w:hAnsi="Arial" w:cs="Arial"/>
+          <w:sz w:val="24"/>
+          <w:szCs w:val="24"/>
+        </w:rPr>
+        <w:t xml:space="preserve"> με όλες τις απαραίτητες λεπτομέρειες που ζητά η εκφώνηση</w:t>
+      </w:r>
+      <w:r>
+        <w:rPr>
+          <w:rFonts w:ascii="Arial" w:hAnsi="Arial" w:cs="Arial"/>
+          <w:sz w:val="24"/>
+          <w:szCs w:val="24"/>
+        </w:rPr>
+        <w:t>.</w:t>
+      </w:r>
+    </w:p>
+    <w:p>
+      <w:pPr>
+        <w:spacing w:after="0"/>
+        <w:jc w:val="both"/>
+        <w:rPr>
+          <w:rFonts w:ascii="Arial" w:hAnsi="Arial" w:cs="Arial"/>
+          <w:sz w:val="24"/>
+          <w:szCs w:val="24"/>
+        </w:rPr>
+      </w:pPr>
+    </w:p>
+    <w:p>
+      <w:pPr>
+        <w:spacing w:after="0"/>
+        <w:jc w:val="both"/>
+        <w:rPr>
+          <w:rFonts w:ascii="Arial" w:hAnsi="Arial" w:cs="Arial"/>
+          <w:sz w:val="24"/>
+          <w:szCs w:val="24"/>
+        </w:rPr>
+      </w:pPr>
+    </w:p>
+    <w:p>
+      <w:pPr>
+        <w:pStyle w:val="Heading1"/>
+        <w:rPr>
+          <w:rFonts w:ascii="Arial" w:hAnsi="Arial" w:cs="Arial"/>
+          <w:b/>
+          <w:szCs w:val="24"/>
+        </w:rPr>
+      </w:pPr>
+      <w:bookmarkStart w:id="28" w:name="_Toc29994566"/>
+      <w:r>
+        <w:rPr>
+          <w:rFonts w:ascii="Arial" w:hAnsi="Arial" w:cs="Arial"/>
+          <w:b/>
+          <w:szCs w:val="24"/>
+        </w:rPr>
+        <w:lastRenderedPageBreak/>
+        <w:t>Στοιχεία Πρόσβασης</w:t>
+      </w:r>
+      <w:bookmarkEnd w:id="28"/>
+    </w:p>
+    <w:p>
+      <w:pPr>
+        <w:spacing w:after="0"/>
+        <w:jc w:val="both"/>
+        <w:rPr>
+          <w:rFonts w:ascii="Arial" w:hAnsi="Arial" w:cs="Arial"/>
+          <w:sz w:val="24"/>
+          <w:szCs w:val="24"/>
+        </w:rPr>
+      </w:pPr>
+    </w:p>
+    <w:p>
+      <w:pPr>
+        <w:pStyle w:val="Heading2"/>
+        <w:rPr>
+          <w:rFonts w:ascii="Arial" w:hAnsi="Arial" w:cs="Arial"/>
+          <w:sz w:val="28"/>
+          <w:szCs w:val="24"/>
+          <w:lang w:val="en-US"/>
+        </w:rPr>
+      </w:pPr>
+      <w:bookmarkStart w:id="29" w:name="_Toc29994567"/>
+      <w:r>
+        <w:rPr>
+          <w:rFonts w:ascii="Arial" w:hAnsi="Arial" w:cs="Arial"/>
+          <w:sz w:val="28"/>
+          <w:szCs w:val="24"/>
+          <w:lang w:val="en-US"/>
+        </w:rPr>
+        <w:t>Database</w:t>
+      </w:r>
+      <w:bookmarkEnd w:id="29"/>
+    </w:p>
+    <w:p>
+      <w:pPr>
+        <w:spacing w:after="0"/>
+        <w:jc w:val="both"/>
+        <w:rPr>
+          <w:rFonts w:ascii="Arial" w:hAnsi="Arial" w:cs="Arial"/>
+          <w:sz w:val="24"/>
+          <w:szCs w:val="24"/>
+          <w:lang w:val="en-US"/>
+        </w:rPr>
+      </w:pPr>
+    </w:p>
+    <w:p>
+      <w:pPr>
+        <w:spacing w:after="0"/>
+        <w:jc w:val="both"/>
+        <w:rPr>
+          <w:rFonts w:ascii="Arial" w:hAnsi="Arial" w:cs="Arial"/>
+          <w:sz w:val="24"/>
+          <w:szCs w:val="24"/>
+          <w:lang w:val="en-US"/>
+        </w:rPr>
+      </w:pPr>
+      <w:r>
+        <w:rPr>
+          <w:rFonts w:ascii="Arial" w:hAnsi="Arial" w:cs="Arial"/>
+          <w:sz w:val="24"/>
+          <w:szCs w:val="24"/>
+          <w:lang w:val="en-US"/>
+        </w:rPr>
+        <w:t>Username:</w:t>
+      </w:r>
       <w:r>
         <w:rPr>
           <w:rFonts w:ascii="Arial" w:hAnsi="Arial" w:cs="Arial"/>
@@ -5458,115 +6964,331 @@
           <w:rFonts w:ascii="Arial" w:hAnsi="Arial" w:cs="Arial"/>
           <w:sz w:val="24"/>
           <w:szCs w:val="24"/>
-        </w:rPr>
-        <w:t>για την εισαγωγή τους στη βάση.</w:t>
-      </w:r>
-    </w:p>
-    <w:p>
-      <w:pPr>
-        <w:spacing w:after="0"/>
-        <w:jc w:val="both"/>
-        <w:rPr>
-          <w:rFonts w:ascii="Arial" w:hAnsi="Arial" w:cs="Arial"/>
-          <w:sz w:val="24"/>
-          <w:szCs w:val="24"/>
-        </w:rPr>
-      </w:pPr>
-    </w:p>
-    <w:p>
-      <w:pPr>
-        <w:pStyle w:val="3"/>
-        <w:rPr>
-          <w:rFonts w:ascii="Arial" w:hAnsi="Arial" w:cs="Arial"/>
-        </w:rPr>
-      </w:pPr>
-      <w:bookmarkStart w:id="22" w:name="_Toc29289669"/>
-      <w:r>
-        <w:rPr>
-          <w:rFonts w:ascii="Arial" w:hAnsi="Arial" w:cs="Arial"/>
-        </w:rPr>
-        <w:t>Επεξεργασία Εργασιών</w:t>
-      </w:r>
-      <w:bookmarkEnd w:id="22"/>
-    </w:p>
-    <w:p>
-      <w:pPr>
-        <w:spacing w:after="0"/>
-        <w:jc w:val="both"/>
-        <w:rPr>
-          <w:rFonts w:ascii="Arial" w:hAnsi="Arial" w:cs="Arial"/>
-          <w:sz w:val="24"/>
-          <w:szCs w:val="24"/>
-        </w:rPr>
-      </w:pPr>
-      <w:r>
-        <w:rPr>
-          <w:rFonts w:ascii="Arial" w:hAnsi="Arial" w:cs="Arial"/>
-          <w:sz w:val="24"/>
-          <w:szCs w:val="24"/>
-        </w:rPr>
-        <w:t>Προβολή φόρμας με τα υπάρχοντα στοιχεία για αλλαγή των στοιχείων</w:t>
-      </w:r>
-      <w:r>
-        <w:rPr>
-          <w:rFonts w:ascii="Arial" w:hAnsi="Arial" w:cs="Arial"/>
-          <w:sz w:val="24"/>
-          <w:szCs w:val="24"/>
-        </w:rPr>
-        <w:t xml:space="preserve"> (</w:t>
-      </w:r>
+          <w:lang w:val="en-US"/>
+        </w:rPr>
+        <w:t>theathral1</w:t>
+      </w:r>
+    </w:p>
+    <w:p>
+      <w:pPr>
+        <w:spacing w:after="0"/>
+        <w:jc w:val="both"/>
+        <w:rPr>
+          <w:rFonts w:ascii="Arial" w:hAnsi="Arial" w:cs="Arial"/>
+          <w:sz w:val="24"/>
+          <w:szCs w:val="24"/>
+          <w:lang w:val="en-US"/>
+        </w:rPr>
+      </w:pPr>
+      <w:r>
+        <w:rPr>
+          <w:rFonts w:ascii="Arial" w:hAnsi="Arial" w:cs="Arial"/>
+          <w:sz w:val="24"/>
+          <w:szCs w:val="24"/>
+          <w:lang w:val="en-US"/>
+        </w:rPr>
+        <w:t>Password:</w:t>
+      </w:r>
+      <w:r>
+        <w:rPr>
+          <w:rFonts w:ascii="Arial" w:hAnsi="Arial" w:cs="Arial"/>
+          <w:sz w:val="24"/>
+          <w:szCs w:val="24"/>
+          <w:lang w:val="en-US"/>
+        </w:rPr>
+        <w:t xml:space="preserve"> theathral1</w:t>
+      </w:r>
+    </w:p>
+    <w:p>
+      <w:pPr>
+        <w:spacing w:after="0"/>
+        <w:jc w:val="both"/>
+        <w:rPr>
+          <w:rFonts w:ascii="Arial" w:hAnsi="Arial" w:cs="Arial"/>
+          <w:sz w:val="24"/>
+          <w:szCs w:val="24"/>
+        </w:rPr>
+      </w:pPr>
+    </w:p>
+    <w:p>
+      <w:pPr>
+        <w:pStyle w:val="Heading2"/>
+        <w:rPr>
+          <w:rFonts w:ascii="Arial" w:hAnsi="Arial" w:cs="Arial"/>
+          <w:sz w:val="28"/>
+          <w:szCs w:val="24"/>
+        </w:rPr>
+      </w:pPr>
+      <w:bookmarkStart w:id="30" w:name="_Toc29994568"/>
+      <w:r>
+        <w:rPr>
+          <w:rFonts w:ascii="Arial" w:hAnsi="Arial" w:cs="Arial"/>
+          <w:sz w:val="28"/>
+          <w:szCs w:val="24"/>
+        </w:rPr>
+        <w:t>Καθηγητής</w:t>
+      </w:r>
+      <w:bookmarkEnd w:id="30"/>
+    </w:p>
+    <w:p>
+      <w:pPr>
+        <w:spacing w:after="0"/>
+        <w:jc w:val="both"/>
+        <w:rPr>
+          <w:rFonts w:ascii="Arial" w:hAnsi="Arial" w:cs="Arial"/>
+          <w:sz w:val="24"/>
+          <w:szCs w:val="24"/>
+        </w:rPr>
+      </w:pPr>
+    </w:p>
+    <w:p>
+      <w:pPr>
+        <w:spacing w:after="0"/>
+        <w:jc w:val="both"/>
+        <w:rPr>
+          <w:rFonts w:ascii="Arial" w:hAnsi="Arial" w:cs="Arial"/>
+          <w:sz w:val="24"/>
+          <w:szCs w:val="24"/>
+          <w:lang w:val="en-US"/>
+        </w:rPr>
+      </w:pPr>
+      <w:r>
+        <w:rPr>
+          <w:rFonts w:ascii="Arial" w:hAnsi="Arial" w:cs="Arial"/>
+          <w:sz w:val="24"/>
+          <w:szCs w:val="24"/>
+          <w:lang w:val="en-US"/>
+        </w:rPr>
+        <w:t>Username:</w:t>
+      </w:r>
+      <w:bookmarkStart w:id="31" w:name="_GoBack"/>
+      <w:bookmarkEnd w:id="31"/>
+    </w:p>
+    <w:p>
+      <w:pPr>
+        <w:spacing w:after="0"/>
+        <w:jc w:val="both"/>
+        <w:rPr>
+          <w:rFonts w:ascii="Arial" w:hAnsi="Arial" w:cs="Arial"/>
+          <w:sz w:val="24"/>
+          <w:szCs w:val="24"/>
+          <w:lang w:val="en-US"/>
+        </w:rPr>
+      </w:pPr>
+      <w:r>
+        <w:rPr>
+          <w:rFonts w:ascii="Arial" w:hAnsi="Arial" w:cs="Arial"/>
+          <w:sz w:val="24"/>
+          <w:szCs w:val="24"/>
+          <w:lang w:val="en-US"/>
+        </w:rPr>
+        <w:t>Password:</w:t>
+      </w:r>
+    </w:p>
+    <w:p>
+      <w:pPr>
+        <w:spacing w:after="0"/>
+        <w:jc w:val="both"/>
+        <w:rPr>
+          <w:rFonts w:ascii="Arial" w:hAnsi="Arial" w:cs="Arial"/>
+          <w:sz w:val="24"/>
+          <w:szCs w:val="24"/>
+          <w:lang w:val="en-US"/>
+        </w:rPr>
+      </w:pPr>
+    </w:p>
+    <w:p>
+      <w:pPr>
+        <w:pStyle w:val="Heading2"/>
+        <w:rPr>
+          <w:rFonts w:ascii="Arial" w:hAnsi="Arial" w:cs="Arial"/>
+          <w:sz w:val="28"/>
+          <w:szCs w:val="24"/>
+          <w:lang w:val="en-US"/>
+        </w:rPr>
+      </w:pPr>
+      <w:bookmarkStart w:id="32" w:name="_Toc29994569"/>
+      <w:r>
+        <w:rPr>
+          <w:rFonts w:ascii="Arial" w:hAnsi="Arial" w:cs="Arial"/>
+          <w:sz w:val="28"/>
+          <w:szCs w:val="24"/>
+        </w:rPr>
+        <w:t>Μαθητές</w:t>
+      </w:r>
+      <w:bookmarkEnd w:id="32"/>
+    </w:p>
+    <w:p>
+      <w:pPr>
+        <w:spacing w:after="0"/>
+        <w:jc w:val="both"/>
+        <w:rPr>
+          <w:rFonts w:ascii="Arial" w:hAnsi="Arial" w:cs="Arial"/>
+          <w:sz w:val="24"/>
+          <w:szCs w:val="24"/>
+          <w:lang w:val="en-US"/>
+        </w:rPr>
+      </w:pPr>
+    </w:p>
+    <w:p>
+      <w:pPr>
+        <w:spacing w:after="0"/>
+        <w:jc w:val="both"/>
+        <w:rPr>
+          <w:rFonts w:ascii="Arial" w:hAnsi="Arial" w:cs="Arial"/>
+          <w:sz w:val="24"/>
+          <w:szCs w:val="24"/>
+          <w:lang w:val="en-US"/>
+        </w:rPr>
+      </w:pPr>
+      <w:r>
+        <w:rPr>
+          <w:rFonts w:ascii="Arial" w:hAnsi="Arial" w:cs="Arial"/>
+          <w:sz w:val="24"/>
+          <w:szCs w:val="24"/>
+          <w:lang w:val="en-US"/>
+        </w:rPr>
+        <w:t>Username:</w:t>
+      </w:r>
+    </w:p>
+    <w:p>
+      <w:pPr>
+        <w:spacing w:after="0"/>
+        <w:jc w:val="both"/>
+        <w:rPr>
+          <w:rFonts w:ascii="Arial" w:hAnsi="Arial" w:cs="Arial"/>
+          <w:sz w:val="24"/>
+          <w:szCs w:val="24"/>
+          <w:lang w:val="en-US"/>
+        </w:rPr>
+      </w:pPr>
+      <w:r>
+        <w:rPr>
+          <w:rFonts w:ascii="Arial" w:hAnsi="Arial" w:cs="Arial"/>
+          <w:sz w:val="24"/>
+          <w:szCs w:val="24"/>
+          <w:lang w:val="en-US"/>
+        </w:rPr>
+        <w:t>Password:</w:t>
+      </w:r>
+    </w:p>
+    <w:p>
+      <w:pPr>
+        <w:spacing w:after="0"/>
+        <w:jc w:val="both"/>
+        <w:rPr>
+          <w:rFonts w:ascii="Arial" w:hAnsi="Arial" w:cs="Arial"/>
+          <w:sz w:val="24"/>
+          <w:szCs w:val="24"/>
+          <w:lang w:val="en-US"/>
+        </w:rPr>
+      </w:pPr>
+    </w:p>
+    <w:p>
+      <w:pPr>
+        <w:spacing w:after="0"/>
+        <w:jc w:val="both"/>
+        <w:rPr>
+          <w:rFonts w:ascii="Arial" w:hAnsi="Arial" w:cs="Arial"/>
+          <w:sz w:val="24"/>
+          <w:szCs w:val="24"/>
+          <w:lang w:val="en-US"/>
+        </w:rPr>
+      </w:pPr>
+      <w:r>
+        <w:rPr>
+          <w:rFonts w:ascii="Arial" w:hAnsi="Arial" w:cs="Arial"/>
+          <w:sz w:val="24"/>
+          <w:szCs w:val="24"/>
+          <w:lang w:val="en-US"/>
+        </w:rPr>
+        <w:t>Username:</w:t>
+      </w:r>
+    </w:p>
+    <w:p>
+      <w:pPr>
+        <w:spacing w:after="0"/>
+        <w:jc w:val="both"/>
+        <w:rPr>
+          <w:rFonts w:ascii="Arial" w:hAnsi="Arial" w:cs="Arial"/>
+          <w:sz w:val="24"/>
+          <w:szCs w:val="24"/>
+          <w:lang w:val="en-US"/>
+        </w:rPr>
+      </w:pPr>
+      <w:r>
+        <w:rPr>
+          <w:rFonts w:ascii="Arial" w:hAnsi="Arial" w:cs="Arial"/>
+          <w:sz w:val="24"/>
+          <w:szCs w:val="24"/>
+          <w:lang w:val="en-US"/>
+        </w:rPr>
+        <w:t>Password:</w:t>
+      </w:r>
+    </w:p>
+    <w:p>
+      <w:pPr>
+        <w:spacing w:after="0"/>
+        <w:jc w:val="both"/>
+        <w:rPr>
+          <w:rFonts w:ascii="Arial" w:hAnsi="Arial" w:cs="Arial"/>
+          <w:sz w:val="24"/>
+          <w:szCs w:val="24"/>
+          <w:lang w:val="en-US"/>
+        </w:rPr>
+      </w:pPr>
+    </w:p>
+    <w:p>
+      <w:pPr>
+        <w:pStyle w:val="Heading2"/>
+        <w:rPr>
+          <w:rFonts w:ascii="Arial" w:hAnsi="Arial" w:cs="Arial"/>
+          <w:sz w:val="28"/>
+          <w:szCs w:val="24"/>
+        </w:rPr>
+      </w:pPr>
+      <w:bookmarkStart w:id="33" w:name="_Toc29994570"/>
       <w:proofErr w:type="spellStart"/>
       <w:r>
         <w:rPr>
           <w:rFonts w:ascii="Arial" w:hAnsi="Arial" w:cs="Arial"/>
-          <w:sz w:val="24"/>
-          <w:szCs w:val="24"/>
-          <w:lang w:val="en-US"/>
-        </w:rPr>
-        <w:t>housework</w:t>
-      </w:r>
-      <w:r>
-        <w:rPr>
-          <w:rFonts w:ascii="Arial" w:hAnsi="Arial" w:cs="Arial"/>
-          <w:sz w:val="24"/>
-          <w:szCs w:val="24"/>
-          <w:lang w:val="en-US"/>
-        </w:rPr>
-        <w:t>Change</w:t>
-      </w:r>
+          <w:sz w:val="28"/>
+          <w:szCs w:val="24"/>
+        </w:rPr>
+        <w:t>Ιστοχώρος</w:t>
+      </w:r>
+      <w:bookmarkEnd w:id="33"/>
       <w:proofErr w:type="spellEnd"/>
-      <w:r>
-        <w:rPr>
-          <w:rFonts w:ascii="Arial" w:hAnsi="Arial" w:cs="Arial"/>
-          <w:sz w:val="24"/>
-          <w:szCs w:val="24"/>
-        </w:rPr>
-        <w:t>.</w:t>
-      </w:r>
-      <w:r>
-        <w:rPr>
-          <w:rFonts w:ascii="Arial" w:hAnsi="Arial" w:cs="Arial"/>
-          <w:sz w:val="24"/>
-          <w:szCs w:val="24"/>
-          <w:lang w:val="en-US"/>
-        </w:rPr>
-        <w:t>php</w:t>
-      </w:r>
-      <w:r>
-        <w:rPr>
-          <w:rFonts w:ascii="Arial" w:hAnsi="Arial" w:cs="Arial"/>
-          <w:sz w:val="24"/>
-          <w:szCs w:val="24"/>
-        </w:rPr>
-        <w:t>)</w:t>
-      </w:r>
-      <w:r>
-        <w:rPr>
-          <w:rFonts w:ascii="Arial" w:hAnsi="Arial" w:cs="Arial"/>
-          <w:sz w:val="24"/>
-          <w:szCs w:val="24"/>
-        </w:rPr>
-        <w:t xml:space="preserve"> και κλήση της </w:t>
+    </w:p>
+    <w:p>
+      <w:pPr>
+        <w:spacing w:after="0"/>
+        <w:jc w:val="both"/>
+        <w:rPr>
+          <w:rFonts w:ascii="Arial" w:hAnsi="Arial" w:cs="Arial"/>
+          <w:sz w:val="24"/>
+          <w:szCs w:val="24"/>
+          <w:lang w:val="en-US"/>
+        </w:rPr>
+      </w:pPr>
+    </w:p>
+    <w:p>
+      <w:pPr>
+        <w:spacing w:after="0"/>
+        <w:jc w:val="both"/>
+        <w:rPr>
+          <w:rFonts w:ascii="Arial" w:hAnsi="Arial" w:cs="Arial"/>
+          <w:sz w:val="24"/>
+          <w:szCs w:val="24"/>
+        </w:rPr>
+      </w:pPr>
+      <w:r>
+        <w:rPr>
+          <w:rFonts w:ascii="Arial" w:hAnsi="Arial" w:cs="Arial"/>
+          <w:sz w:val="24"/>
+          <w:szCs w:val="24"/>
+        </w:rPr>
+        <w:t xml:space="preserve">Για πρόσβαση στον </w:t>
       </w:r>
       <w:proofErr w:type="spellStart"/>
       <w:r>
@@ -5574,18 +7296,8 @@
           <w:rFonts w:ascii="Arial" w:hAnsi="Arial" w:cs="Arial"/>
           <w:sz w:val="24"/>
           <w:szCs w:val="24"/>
-          <w:lang w:val="en-US"/>
-        </w:rPr>
-        <w:t>housework</w:t>
-      </w:r>
-      <w:r>
-        <w:rPr>
-          <w:rFonts w:ascii="Arial" w:hAnsi="Arial" w:cs="Arial"/>
-          <w:sz w:val="24"/>
-          <w:szCs w:val="24"/>
-          <w:lang w:val="en-US"/>
-        </w:rPr>
-        <w:t>DoChange</w:t>
+        </w:rPr>
+        <w:t>ιστοχώρο</w:t>
       </w:r>
       <w:proofErr w:type="spellEnd"/>
       <w:r>
@@ -5594,116 +7306,41 @@
           <w:sz w:val="24"/>
           <w:szCs w:val="24"/>
         </w:rPr>
-        <w:t>.</w:t>
-      </w:r>
-      <w:r>
-        <w:rPr>
-          <w:rFonts w:ascii="Arial" w:hAnsi="Arial" w:cs="Arial"/>
-          <w:sz w:val="24"/>
-          <w:szCs w:val="24"/>
-          <w:lang w:val="en-US"/>
-        </w:rPr>
-        <w:t>php</w:t>
-      </w:r>
-      <w:r>
-        <w:rPr>
-          <w:rFonts w:ascii="Arial" w:hAnsi="Arial" w:cs="Arial"/>
-          <w:sz w:val="24"/>
-          <w:szCs w:val="24"/>
-        </w:rPr>
-        <w:t xml:space="preserve"> για την επεξεργασία της βάσης και την εισαγωγή των νέων δεδομένων.</w:t>
-      </w:r>
-    </w:p>
-    <w:p>
-      <w:pPr>
-        <w:spacing w:after="0"/>
-        <w:jc w:val="both"/>
-        <w:rPr>
-          <w:rFonts w:ascii="Arial" w:hAnsi="Arial" w:cs="Arial"/>
-          <w:sz w:val="24"/>
-          <w:szCs w:val="24"/>
-        </w:rPr>
-      </w:pPr>
-    </w:p>
-    <w:p>
-      <w:pPr>
-        <w:pStyle w:val="3"/>
-        <w:rPr>
-          <w:rFonts w:ascii="Arial" w:hAnsi="Arial" w:cs="Arial"/>
-        </w:rPr>
-      </w:pPr>
-      <w:bookmarkStart w:id="23" w:name="_Toc29289670"/>
-      <w:r>
-        <w:rPr>
-          <w:rFonts w:ascii="Arial" w:hAnsi="Arial" w:cs="Arial"/>
-        </w:rPr>
-        <w:t>Διαγραφή Εργασιών</w:t>
-      </w:r>
-      <w:bookmarkEnd w:id="23"/>
-    </w:p>
-    <w:p>
-      <w:pPr>
-        <w:spacing w:after="0"/>
-        <w:jc w:val="both"/>
-        <w:rPr>
-          <w:rFonts w:ascii="Arial" w:hAnsi="Arial" w:cs="Arial"/>
-          <w:sz w:val="24"/>
-          <w:szCs w:val="24"/>
-        </w:rPr>
-      </w:pPr>
-      <w:r>
-        <w:rPr>
-          <w:rFonts w:ascii="Arial" w:hAnsi="Arial" w:cs="Arial"/>
-          <w:sz w:val="24"/>
-          <w:szCs w:val="24"/>
-        </w:rPr>
-        <w:t xml:space="preserve">Κλήση της </w:t>
-      </w:r>
-      <w:proofErr w:type="spellStart"/>
-      <w:r>
-        <w:rPr>
-          <w:rFonts w:ascii="Arial" w:hAnsi="Arial" w:cs="Arial"/>
-          <w:sz w:val="24"/>
-          <w:szCs w:val="24"/>
-          <w:lang w:val="en-US"/>
-        </w:rPr>
-        <w:t>housework</w:t>
-      </w:r>
-      <w:r>
-        <w:rPr>
-          <w:rFonts w:ascii="Arial" w:hAnsi="Arial" w:cs="Arial"/>
-          <w:sz w:val="24"/>
-          <w:szCs w:val="24"/>
-          <w:lang w:val="en-US"/>
-        </w:rPr>
-        <w:t>DoDelete</w:t>
-      </w:r>
-      <w:proofErr w:type="spellEnd"/>
-      <w:r>
-        <w:rPr>
-          <w:rFonts w:ascii="Arial" w:hAnsi="Arial" w:cs="Arial"/>
-          <w:sz w:val="24"/>
-          <w:szCs w:val="24"/>
-        </w:rPr>
-        <w:t>.</w:t>
-      </w:r>
-      <w:r>
-        <w:rPr>
-          <w:rFonts w:ascii="Arial" w:hAnsi="Arial" w:cs="Arial"/>
-          <w:sz w:val="24"/>
-          <w:szCs w:val="24"/>
-          <w:lang w:val="en-US"/>
-        </w:rPr>
-        <w:t>php</w:t>
-      </w:r>
-      <w:r>
-        <w:rPr>
-          <w:rFonts w:ascii="Arial" w:hAnsi="Arial" w:cs="Arial"/>
-          <w:sz w:val="24"/>
-          <w:szCs w:val="24"/>
-        </w:rPr>
-        <w:t xml:space="preserve"> για διαγραφή καταχώρησης από τη βάση.</w:t>
-      </w:r>
+        <w:t xml:space="preserve"> πατήστε εδώ.</w:t>
+      </w:r>
+    </w:p>
+    <w:p>
+      <w:pPr>
+        <w:spacing w:after="0"/>
+        <w:jc w:val="both"/>
+        <w:rPr>
+          <w:rFonts w:ascii="Arial" w:hAnsi="Arial" w:cs="Arial"/>
+          <w:sz w:val="24"/>
+          <w:szCs w:val="24"/>
+        </w:rPr>
+      </w:pPr>
+    </w:p>
+    <w:p>
+      <w:pPr>
+        <w:spacing w:after="0"/>
+        <w:jc w:val="both"/>
+        <w:rPr>
+          <w:rFonts w:ascii="Arial" w:hAnsi="Arial" w:cs="Arial"/>
+          <w:sz w:val="24"/>
+          <w:szCs w:val="24"/>
+        </w:rPr>
+      </w:pPr>
+    </w:p>
+    <w:p>
+      <w:pPr>
+        <w:spacing w:after="0"/>
+        <w:jc w:val="both"/>
+        <w:rPr>
+          <w:rFonts w:ascii="Arial" w:hAnsi="Arial" w:cs="Arial"/>
+          <w:sz w:val="24"/>
+          <w:szCs w:val="24"/>
+        </w:rPr>
+      </w:pPr>
     </w:p>
     <w:p>
       <w:pPr>
@@ -5741,7 +7378,7 @@
 </file>
 
 <file path=word/endnotes.xml><?xml version="1.0" encoding="utf-8"?>
-<w:endnotes xmlns:wpc="http://schemas.microsoft.com/office/word/2010/wordprocessingCanvas" xmlns:cx="http://schemas.microsoft.com/office/drawing/2014/chartex" xmlns:cx1="http://schemas.microsoft.com/office/drawing/2015/9/8/chartex" xmlns:cx2="http://schemas.microsoft.com/office/drawing/2015/10/21/chartex" xmlns:cx3="http://schemas.microsoft.com/office/drawing/2016/5/9/chartex" xmlns:cx4="http://schemas.microsoft.com/office/drawing/2016/5/10/chartex" xmlns:cx5="http://schemas.microsoft.com/office/drawing/2016/5/11/chartex" xmlns:cx6="http://schemas.microsoft.com/office/drawing/2016/5/12/chartex" xmlns:cx7="http://schemas.microsoft.com/office/drawing/2016/5/13/chartex" xmlns:cx8="http://schemas.microsoft.com/office/drawing/2016/5/14/chartex" xmlns:mc="http://schemas.openxmlformats.org/markup-compatibility/2006" xmlns:aink="http://schemas.microsoft.com/office/drawing/2016/ink" xmlns:am3d="http://schemas.microsoft.com/office/drawing/2017/model3d" xmlns:o="urn:schemas-microsoft-com:office:office" xmlns:r="http://schemas.openxmlformats.org/officeDocument/2006/relationships" xmlns:m="http://schemas.openxmlformats.org/officeDocument/2006/math" xmlns:v="urn:schemas-microsoft-com:vml" xmlns:wp14="http://schemas.microsoft.com/office/word/2010/wordprocessingDrawing" xmlns:wp="http://schemas.openxmlformats.org/drawingml/2006/wordprocessingDrawing" xmlns:w10="urn:schemas-microsoft-com:office:word" xmlns:w="http://schemas.openxmlformats.org/wordprocessingml/2006/main" xmlns:w14="http://schemas.microsoft.com/office/word/2010/wordml" xmlns:w15="http://schemas.microsoft.com/office/word/2012/wordml" xmlns:w16cid="http://schemas.microsoft.com/office/word/2016/wordml/cid" xmlns:w16se="http://schemas.microsoft.com/office/word/2015/wordml/symex" xmlns:wpg="http://schemas.microsoft.com/office/word/2010/wordprocessingGroup" xmlns:wpi="http://schemas.microsoft.com/office/word/2010/wordprocessingInk" xmlns:wne="http://schemas.microsoft.com/office/word/2006/wordml" xmlns:wps="http://schemas.microsoft.com/office/word/2010/wordprocessingShape" mc:Ignorable="w14 w15 w16se w16cid wp14">
+<w:endnotes xmlns:wpc="http://schemas.microsoft.com/office/word/2010/wordprocessingCanvas" xmlns:cx="http://schemas.microsoft.com/office/drawing/2014/chartex" xmlns:cx1="http://schemas.microsoft.com/office/drawing/2015/9/8/chartex" xmlns:mc="http://schemas.openxmlformats.org/markup-compatibility/2006" xmlns:o="urn:schemas-microsoft-com:office:office" xmlns:r="http://schemas.openxmlformats.org/officeDocument/2006/relationships" xmlns:m="http://schemas.openxmlformats.org/officeDocument/2006/math" xmlns:v="urn:schemas-microsoft-com:vml" xmlns:wp14="http://schemas.microsoft.com/office/word/2010/wordprocessingDrawing" xmlns:wp="http://schemas.openxmlformats.org/drawingml/2006/wordprocessingDrawing" xmlns:w10="urn:schemas-microsoft-com:office:word" xmlns:w="http://schemas.openxmlformats.org/wordprocessingml/2006/main" xmlns:w14="http://schemas.microsoft.com/office/word/2010/wordml" xmlns:w15="http://schemas.microsoft.com/office/word/2012/wordml" xmlns:w16se="http://schemas.microsoft.com/office/word/2015/wordml/symex" xmlns:wpg="http://schemas.microsoft.com/office/word/2010/wordprocessingGroup" xmlns:wpi="http://schemas.microsoft.com/office/word/2010/wordprocessingInk" xmlns:wne="http://schemas.microsoft.com/office/word/2006/wordml" xmlns:wps="http://schemas.microsoft.com/office/word/2010/wordprocessingShape" mc:Ignorable="w14 w15 w16se wp14">
   <w:endnote w:type="separator" w:id="-1">
     <w:p>
       <w:pPr>
@@ -5766,7 +7403,7 @@
 </file>
 
 <file path=word/footer1.xml><?xml version="1.0" encoding="utf-8"?>
-<w:ftr xmlns:wpc="http://schemas.microsoft.com/office/word/2010/wordprocessingCanvas" xmlns:cx="http://schemas.microsoft.com/office/drawing/2014/chartex" xmlns:cx1="http://schemas.microsoft.com/office/drawing/2015/9/8/chartex" xmlns:cx2="http://schemas.microsoft.com/office/drawing/2015/10/21/chartex" xmlns:cx3="http://schemas.microsoft.com/office/drawing/2016/5/9/chartex" xmlns:cx4="http://schemas.microsoft.com/office/drawing/2016/5/10/chartex" xmlns:cx5="http://schemas.microsoft.com/office/drawing/2016/5/11/chartex" xmlns:cx6="http://schemas.microsoft.com/office/drawing/2016/5/12/chartex" xmlns:cx7="http://schemas.microsoft.com/office/drawing/2016/5/13/chartex" xmlns:cx8="http://schemas.microsoft.com/office/drawing/2016/5/14/chartex" xmlns:mc="http://schemas.openxmlformats.org/markup-compatibility/2006" xmlns:aink="http://schemas.microsoft.com/office/drawing/2016/ink" xmlns:am3d="http://schemas.microsoft.com/office/drawing/2017/model3d" xmlns:o="urn:schemas-microsoft-com:office:office" xmlns:r="http://schemas.openxmlformats.org/officeDocument/2006/relationships" xmlns:m="http://schemas.openxmlformats.org/officeDocument/2006/math" xmlns:v="urn:schemas-microsoft-com:vml" xmlns:wp14="http://schemas.microsoft.com/office/word/2010/wordprocessingDrawing" xmlns:wp="http://schemas.openxmlformats.org/drawingml/2006/wordprocessingDrawing" xmlns:w10="urn:schemas-microsoft-com:office:word" xmlns:w="http://schemas.openxmlformats.org/wordprocessingml/2006/main" xmlns:w14="http://schemas.microsoft.com/office/word/2010/wordml" xmlns:w15="http://schemas.microsoft.com/office/word/2012/wordml" xmlns:w16cid="http://schemas.microsoft.com/office/word/2016/wordml/cid" xmlns:w16se="http://schemas.microsoft.com/office/word/2015/wordml/symex" xmlns:wpg="http://schemas.microsoft.com/office/word/2010/wordprocessingGroup" xmlns:wpi="http://schemas.microsoft.com/office/word/2010/wordprocessingInk" xmlns:wne="http://schemas.microsoft.com/office/word/2006/wordml" xmlns:wps="http://schemas.microsoft.com/office/word/2010/wordprocessingShape" mc:Ignorable="w14 w15 w16se w16cid wp14">
+<w:ftr xmlns:wpc="http://schemas.microsoft.com/office/word/2010/wordprocessingCanvas" xmlns:cx="http://schemas.microsoft.com/office/drawing/2014/chartex" xmlns:cx1="http://schemas.microsoft.com/office/drawing/2015/9/8/chartex" xmlns:mc="http://schemas.openxmlformats.org/markup-compatibility/2006" xmlns:o="urn:schemas-microsoft-com:office:office" xmlns:r="http://schemas.openxmlformats.org/officeDocument/2006/relationships" xmlns:m="http://schemas.openxmlformats.org/officeDocument/2006/math" xmlns:v="urn:schemas-microsoft-com:vml" xmlns:wp14="http://schemas.microsoft.com/office/word/2010/wordprocessingDrawing" xmlns:wp="http://schemas.openxmlformats.org/drawingml/2006/wordprocessingDrawing" xmlns:w10="urn:schemas-microsoft-com:office:word" xmlns:w="http://schemas.openxmlformats.org/wordprocessingml/2006/main" xmlns:w14="http://schemas.microsoft.com/office/word/2010/wordml" xmlns:w15="http://schemas.microsoft.com/office/word/2012/wordml" xmlns:w16se="http://schemas.microsoft.com/office/word/2015/wordml/symex" xmlns:wpg="http://schemas.microsoft.com/office/word/2010/wordprocessingGroup" xmlns:wpi="http://schemas.microsoft.com/office/word/2010/wordprocessingInk" xmlns:wne="http://schemas.microsoft.com/office/word/2006/wordml" xmlns:wps="http://schemas.microsoft.com/office/word/2010/wordprocessingShape" mc:Ignorable="w14 w15 w16se wp14">
   <w:sdt>
     <w:sdtPr>
       <w:id w:val="-2009657666"/>
@@ -5779,7 +7416,7 @@
     <w:sdtContent>
       <w:p>
         <w:pPr>
-          <w:pStyle w:val="a5"/>
+          <w:pStyle w:val="Footer"/>
           <w:jc w:val="right"/>
         </w:pPr>
         <w:r>
@@ -5792,6 +7429,9 @@
           <w:fldChar w:fldCharType="separate"/>
         </w:r>
         <w:r>
+          <w:rPr>
+            <w:noProof/>
+          </w:rPr>
           <w:t>2</w:t>
         </w:r>
         <w:r>
@@ -5804,7 +7444,7 @@
 </file>
 
 <file path=word/footnotes.xml><?xml version="1.0" encoding="utf-8"?>
-<w:footnotes xmlns:wpc="http://schemas.microsoft.com/office/word/2010/wordprocessingCanvas" xmlns:cx="http://schemas.microsoft.com/office/drawing/2014/chartex" xmlns:cx1="http://schemas.microsoft.com/office/drawing/2015/9/8/chartex" xmlns:cx2="http://schemas.microsoft.com/office/drawing/2015/10/21/chartex" xmlns:cx3="http://schemas.microsoft.com/office/drawing/2016/5/9/chartex" xmlns:cx4="http://schemas.microsoft.com/office/drawing/2016/5/10/chartex" xmlns:cx5="http://schemas.microsoft.com/office/drawing/2016/5/11/chartex" xmlns:cx6="http://schemas.microsoft.com/office/drawing/2016/5/12/chartex" xmlns:cx7="http://schemas.microsoft.com/office/drawing/2016/5/13/chartex" xmlns:cx8="http://schemas.microsoft.com/office/drawing/2016/5/14/chartex" xmlns:mc="http://schemas.openxmlformats.org/markup-compatibility/2006" xmlns:aink="http://schemas.microsoft.com/office/drawing/2016/ink" xmlns:am3d="http://schemas.microsoft.com/office/drawing/2017/model3d" xmlns:o="urn:schemas-microsoft-com:office:office" xmlns:r="http://schemas.openxmlformats.org/officeDocument/2006/relationships" xmlns:m="http://schemas.openxmlformats.org/officeDocument/2006/math" xmlns:v="urn:schemas-microsoft-com:vml" xmlns:wp14="http://schemas.microsoft.com/office/word/2010/wordprocessingDrawing" xmlns:wp="http://schemas.openxmlformats.org/drawingml/2006/wordprocessingDrawing" xmlns:w10="urn:schemas-microsoft-com:office:word" xmlns:w="http://schemas.openxmlformats.org/wordprocessingml/2006/main" xmlns:w14="http://schemas.microsoft.com/office/word/2010/wordml" xmlns:w15="http://schemas.microsoft.com/office/word/2012/wordml" xmlns:w16cid="http://schemas.microsoft.com/office/word/2016/wordml/cid" xmlns:w16se="http://schemas.microsoft.com/office/word/2015/wordml/symex" xmlns:wpg="http://schemas.microsoft.com/office/word/2010/wordprocessingGroup" xmlns:wpi="http://schemas.microsoft.com/office/word/2010/wordprocessingInk" xmlns:wne="http://schemas.microsoft.com/office/word/2006/wordml" xmlns:wps="http://schemas.microsoft.com/office/word/2010/wordprocessingShape" mc:Ignorable="w14 w15 w16se w16cid wp14">
+<w:footnotes xmlns:wpc="http://schemas.microsoft.com/office/word/2010/wordprocessingCanvas" xmlns:cx="http://schemas.microsoft.com/office/drawing/2014/chartex" xmlns:cx1="http://schemas.microsoft.com/office/drawing/2015/9/8/chartex" xmlns:mc="http://schemas.openxmlformats.org/markup-compatibility/2006" xmlns:o="urn:schemas-microsoft-com:office:office" xmlns:r="http://schemas.openxmlformats.org/officeDocument/2006/relationships" xmlns:m="http://schemas.openxmlformats.org/officeDocument/2006/math" xmlns:v="urn:schemas-microsoft-com:vml" xmlns:wp14="http://schemas.microsoft.com/office/word/2010/wordprocessingDrawing" xmlns:wp="http://schemas.openxmlformats.org/drawingml/2006/wordprocessingDrawing" xmlns:w10="urn:schemas-microsoft-com:office:word" xmlns:w="http://schemas.openxmlformats.org/wordprocessingml/2006/main" xmlns:w14="http://schemas.microsoft.com/office/word/2010/wordml" xmlns:w15="http://schemas.microsoft.com/office/word/2012/wordml" xmlns:w16se="http://schemas.microsoft.com/office/word/2015/wordml/symex" xmlns:wpg="http://schemas.microsoft.com/office/word/2010/wordprocessingGroup" xmlns:wpi="http://schemas.microsoft.com/office/word/2010/wordprocessingInk" xmlns:wne="http://schemas.microsoft.com/office/word/2006/wordml" xmlns:wps="http://schemas.microsoft.com/office/word/2010/wordprocessingShape" mc:Ignorable="w14 w15 w16se wp14">
   <w:footnote w:type="separator" w:id="-1">
     <w:p>
       <w:pPr>
@@ -5829,7 +7469,7 @@
 </file>
 
 <file path=word/styles.xml><?xml version="1.0" encoding="utf-8"?>
-<w:styles xmlns:mc="http://schemas.openxmlformats.org/markup-compatibility/2006" xmlns:r="http://schemas.openxmlformats.org/officeDocument/2006/relationships" xmlns:w="http://schemas.openxmlformats.org/wordprocessingml/2006/main" xmlns:w14="http://schemas.microsoft.com/office/word/2010/wordml" xmlns:w15="http://schemas.microsoft.com/office/word/2012/wordml" xmlns:w16cid="http://schemas.microsoft.com/office/word/2016/wordml/cid" xmlns:w16se="http://schemas.microsoft.com/office/word/2015/wordml/symex" mc:Ignorable="w14 w15 w16se w16cid">
+<w:styles xmlns:mc="http://schemas.openxmlformats.org/markup-compatibility/2006" xmlns:r="http://schemas.openxmlformats.org/officeDocument/2006/relationships" xmlns:w="http://schemas.openxmlformats.org/wordprocessingml/2006/main" xmlns:w14="http://schemas.microsoft.com/office/word/2010/wordml" xmlns:w15="http://schemas.microsoft.com/office/word/2012/wordml" xmlns:w16se="http://schemas.microsoft.com/office/word/2015/wordml/symex" mc:Ignorable="w14 w15 w16se">
   <w:docDefaults>
     <w:rPrDefault>
       <w:rPr>
@@ -5845,7 +7485,7 @@
       </w:pPr>
     </w:pPrDefault>
   </w:docDefaults>
-  <w:latentStyles w:defLockedState="0" w:defUIPriority="99" w:defSemiHidden="0" w:defUnhideWhenUsed="0" w:defQFormat="0" w:count="376">
+  <w:latentStyles w:defLockedState="0" w:defUIPriority="99" w:defSemiHidden="0" w:defUnhideWhenUsed="0" w:defQFormat="0" w:count="371">
     <w:lsdException w:name="Normal" w:uiPriority="0" w:qFormat="1"/>
     <w:lsdException w:name="heading 1" w:uiPriority="9" w:qFormat="1"/>
     <w:lsdException w:name="heading 2" w:semiHidden="1" w:uiPriority="9" w:unhideWhenUsed="1" w:qFormat="1"/>
@@ -6217,21 +7857,16 @@
     <w:lsdException w:name="List Table 5 Dark Accent 6" w:uiPriority="50"/>
     <w:lsdException w:name="List Table 6 Colorful Accent 6" w:uiPriority="51"/>
     <w:lsdException w:name="List Table 7 Colorful Accent 6" w:uiPriority="52"/>
-    <w:lsdException w:name="Mention" w:semiHidden="1" w:unhideWhenUsed="1"/>
-    <w:lsdException w:name="Smart Hyperlink" w:semiHidden="1" w:unhideWhenUsed="1"/>
-    <w:lsdException w:name="Hashtag" w:semiHidden="1" w:unhideWhenUsed="1"/>
-    <w:lsdException w:name="Unresolved Mention" w:semiHidden="1" w:unhideWhenUsed="1"/>
-    <w:lsdException w:name="Smart Link" w:semiHidden="1" w:unhideWhenUsed="1"/>
   </w:latentStyles>
-  <w:style w:type="paragraph" w:default="1" w:styleId="a">
+  <w:style w:type="paragraph" w:default="1" w:styleId="Normal">
     <w:name w:val="Normal"/>
     <w:qFormat/>
   </w:style>
-  <w:style w:type="paragraph" w:styleId="1">
+  <w:style w:type="paragraph" w:styleId="Heading1">
     <w:name w:val="heading 1"/>
-    <w:basedOn w:val="a"/>
-    <w:next w:val="a"/>
-    <w:link w:val="1Char"/>
+    <w:basedOn w:val="Normal"/>
+    <w:next w:val="Normal"/>
+    <w:link w:val="Heading1Char"/>
     <w:uiPriority w:val="9"/>
     <w:qFormat/>
     <w:rsid w:val="0036330A"/>
@@ -6248,11 +7883,11 @@
       <w:szCs w:val="32"/>
     </w:rPr>
   </w:style>
-  <w:style w:type="paragraph" w:styleId="2">
+  <w:style w:type="paragraph" w:styleId="Heading2">
     <w:name w:val="heading 2"/>
-    <w:basedOn w:val="a"/>
-    <w:next w:val="a"/>
-    <w:link w:val="2Char"/>
+    <w:basedOn w:val="Normal"/>
+    <w:next w:val="Normal"/>
+    <w:link w:val="Heading2Char"/>
     <w:uiPriority w:val="9"/>
     <w:semiHidden/>
     <w:unhideWhenUsed/>
@@ -6271,11 +7906,11 @@
       <w:szCs w:val="26"/>
     </w:rPr>
   </w:style>
-  <w:style w:type="paragraph" w:styleId="3">
+  <w:style w:type="paragraph" w:styleId="Heading3">
     <w:name w:val="heading 3"/>
-    <w:basedOn w:val="a"/>
-    <w:next w:val="a"/>
-    <w:link w:val="3Char"/>
+    <w:basedOn w:val="Normal"/>
+    <w:next w:val="Normal"/>
+    <w:link w:val="Heading3Char"/>
     <w:uiPriority w:val="9"/>
     <w:semiHidden/>
     <w:unhideWhenUsed/>
@@ -6294,13 +7929,13 @@
       <w:szCs w:val="24"/>
     </w:rPr>
   </w:style>
-  <w:style w:type="character" w:default="1" w:styleId="a0">
+  <w:style w:type="character" w:default="1" w:styleId="DefaultParagraphFont">
     <w:name w:val="Default Paragraph Font"/>
     <w:uiPriority w:val="1"/>
     <w:semiHidden/>
     <w:unhideWhenUsed/>
   </w:style>
-  <w:style w:type="table" w:default="1" w:styleId="a1">
+  <w:style w:type="table" w:default="1" w:styleId="TableNormal">
     <w:name w:val="Normal Table"/>
     <w:uiPriority w:val="99"/>
     <w:semiHidden/>
@@ -6315,15 +7950,15 @@
       </w:tblCellMar>
     </w:tblPr>
   </w:style>
-  <w:style w:type="numbering" w:default="1" w:styleId="a2">
+  <w:style w:type="numbering" w:default="1" w:styleId="NoList">
     <w:name w:val="No List"/>
     <w:uiPriority w:val="99"/>
     <w:semiHidden/>
     <w:unhideWhenUsed/>
   </w:style>
-  <w:style w:type="paragraph" w:styleId="a3">
+  <w:style w:type="paragraph" w:styleId="NoSpacing">
     <w:name w:val="No Spacing"/>
-    <w:link w:val="Char"/>
+    <w:link w:val="NoSpacingChar"/>
     <w:uiPriority w:val="1"/>
     <w:qFormat/>
     <w:rsid w:val="000A354B"/>
@@ -6335,10 +7970,10 @@
       <w:lang w:eastAsia="el-GR"/>
     </w:rPr>
   </w:style>
-  <w:style w:type="character" w:customStyle="1" w:styleId="Char">
-    <w:name w:val="Χωρίς διάστιχο Char"/>
-    <w:basedOn w:val="a0"/>
-    <w:link w:val="a3"/>
+  <w:style w:type="character" w:customStyle="1" w:styleId="NoSpacingChar">
+    <w:name w:val="No Spacing Char"/>
+    <w:basedOn w:val="DefaultParagraphFont"/>
+    <w:link w:val="NoSpacing"/>
     <w:uiPriority w:val="1"/>
     <w:rsid w:val="000A354B"/>
     <w:rPr>
@@ -6346,10 +7981,10 @@
       <w:lang w:eastAsia="el-GR"/>
     </w:rPr>
   </w:style>
-  <w:style w:type="paragraph" w:styleId="a4">
+  <w:style w:type="paragraph" w:styleId="Header">
     <w:name w:val="header"/>
-    <w:basedOn w:val="a"/>
-    <w:link w:val="Char0"/>
+    <w:basedOn w:val="Normal"/>
+    <w:link w:val="HeaderChar"/>
     <w:uiPriority w:val="99"/>
     <w:unhideWhenUsed/>
     <w:rsid w:val="0036330A"/>
@@ -6361,17 +7996,17 @@
       <w:spacing w:after="0" w:line="240" w:lineRule="auto"/>
     </w:pPr>
   </w:style>
-  <w:style w:type="character" w:customStyle="1" w:styleId="Char0">
-    <w:name w:val="Κεφαλίδα Char"/>
-    <w:basedOn w:val="a0"/>
-    <w:link w:val="a4"/>
+  <w:style w:type="character" w:customStyle="1" w:styleId="HeaderChar">
+    <w:name w:val="Header Char"/>
+    <w:basedOn w:val="DefaultParagraphFont"/>
+    <w:link w:val="Header"/>
     <w:uiPriority w:val="99"/>
     <w:rsid w:val="0036330A"/>
   </w:style>
-  <w:style w:type="paragraph" w:styleId="a5">
+  <w:style w:type="paragraph" w:styleId="Footer">
     <w:name w:val="footer"/>
-    <w:basedOn w:val="a"/>
-    <w:link w:val="Char1"/>
+    <w:basedOn w:val="Normal"/>
+    <w:link w:val="FooterChar"/>
     <w:uiPriority w:val="99"/>
     <w:unhideWhenUsed/>
     <w:rsid w:val="0036330A"/>
@@ -6383,17 +8018,17 @@
       <w:spacing w:after="0" w:line="240" w:lineRule="auto"/>
     </w:pPr>
   </w:style>
-  <w:style w:type="character" w:customStyle="1" w:styleId="Char1">
-    <w:name w:val="Υποσέλιδο Char"/>
-    <w:basedOn w:val="a0"/>
-    <w:link w:val="a5"/>
+  <w:style w:type="character" w:customStyle="1" w:styleId="FooterChar">
+    <w:name w:val="Footer Char"/>
+    <w:basedOn w:val="DefaultParagraphFont"/>
+    <w:link w:val="Footer"/>
     <w:uiPriority w:val="99"/>
     <w:rsid w:val="0036330A"/>
   </w:style>
-  <w:style w:type="character" w:customStyle="1" w:styleId="1Char">
-    <w:name w:val="Επικεφαλίδα 1 Char"/>
-    <w:basedOn w:val="a0"/>
-    <w:link w:val="1"/>
+  <w:style w:type="character" w:customStyle="1" w:styleId="Heading1Char">
+    <w:name w:val="Heading 1 Char"/>
+    <w:basedOn w:val="DefaultParagraphFont"/>
+    <w:link w:val="Heading1"/>
     <w:uiPriority w:val="9"/>
     <w:rsid w:val="0036330A"/>
     <w:rPr>
@@ -6403,10 +8038,10 @@
       <w:szCs w:val="32"/>
     </w:rPr>
   </w:style>
-  <w:style w:type="paragraph" w:styleId="a6">
+  <w:style w:type="paragraph" w:styleId="TOCHeading">
     <w:name w:val="TOC Heading"/>
-    <w:basedOn w:val="1"/>
-    <w:next w:val="a"/>
+    <w:basedOn w:val="Heading1"/>
+    <w:next w:val="Normal"/>
     <w:uiPriority w:val="39"/>
     <w:unhideWhenUsed/>
     <w:qFormat/>
@@ -6418,10 +8053,10 @@
       <w:lang w:eastAsia="el-GR"/>
     </w:rPr>
   </w:style>
-  <w:style w:type="character" w:customStyle="1" w:styleId="2Char">
-    <w:name w:val="Επικεφαλίδα 2 Char"/>
-    <w:basedOn w:val="a0"/>
-    <w:link w:val="2"/>
+  <w:style w:type="character" w:customStyle="1" w:styleId="Heading2Char">
+    <w:name w:val="Heading 2 Char"/>
+    <w:basedOn w:val="DefaultParagraphFont"/>
+    <w:link w:val="Heading2"/>
     <w:uiPriority w:val="9"/>
     <w:semiHidden/>
     <w:rsid w:val="0036330A"/>
@@ -6432,10 +8067,10 @@
       <w:szCs w:val="26"/>
     </w:rPr>
   </w:style>
-  <w:style w:type="paragraph" w:styleId="10">
+  <w:style w:type="paragraph" w:styleId="TOC1">
     <w:name w:val="toc 1"/>
-    <w:basedOn w:val="a"/>
-    <w:next w:val="a"/>
+    <w:basedOn w:val="Normal"/>
+    <w:next w:val="Normal"/>
     <w:autoRedefine/>
     <w:uiPriority w:val="39"/>
     <w:unhideWhenUsed/>
@@ -6444,10 +8079,10 @@
       <w:spacing w:after="100"/>
     </w:pPr>
   </w:style>
-  <w:style w:type="paragraph" w:styleId="20">
+  <w:style w:type="paragraph" w:styleId="TOC2">
     <w:name w:val="toc 2"/>
-    <w:basedOn w:val="a"/>
-    <w:next w:val="a"/>
+    <w:basedOn w:val="Normal"/>
+    <w:next w:val="Normal"/>
     <w:autoRedefine/>
     <w:uiPriority w:val="39"/>
     <w:unhideWhenUsed/>
@@ -6457,9 +8092,9 @@
       <w:ind w:left="220"/>
     </w:pPr>
   </w:style>
-  <w:style w:type="character" w:styleId="-">
+  <w:style w:type="character" w:styleId="Hyperlink">
     <w:name w:val="Hyperlink"/>
-    <w:basedOn w:val="a0"/>
+    <w:basedOn w:val="DefaultParagraphFont"/>
     <w:uiPriority w:val="99"/>
     <w:unhideWhenUsed/>
     <w:rsid w:val="0036330A"/>
@@ -6468,10 +8103,10 @@
       <w:u w:val="single"/>
     </w:rPr>
   </w:style>
-  <w:style w:type="character" w:customStyle="1" w:styleId="3Char">
-    <w:name w:val="Επικεφαλίδα 3 Char"/>
-    <w:basedOn w:val="a0"/>
-    <w:link w:val="3"/>
+  <w:style w:type="character" w:customStyle="1" w:styleId="Heading3Char">
+    <w:name w:val="Heading 3 Char"/>
+    <w:basedOn w:val="DefaultParagraphFont"/>
+    <w:link w:val="Heading3"/>
     <w:uiPriority w:val="9"/>
     <w:semiHidden/>
     <w:rsid w:val="001E47F7"/>
@@ -6482,10 +8117,10 @@
       <w:szCs w:val="24"/>
     </w:rPr>
   </w:style>
-  <w:style w:type="paragraph" w:styleId="30">
+  <w:style w:type="paragraph" w:styleId="TOC3">
     <w:name w:val="toc 3"/>
-    <w:basedOn w:val="a"/>
-    <w:next w:val="a"/>
+    <w:basedOn w:val="Normal"/>
+    <w:next w:val="Normal"/>
     <w:autoRedefine/>
     <w:uiPriority w:val="39"/>
     <w:unhideWhenUsed/>
@@ -6798,7 +8433,7 @@
 </file>
 
 <file path=customXml/itemProps1.xml><?xml version="1.0" encoding="utf-8"?>
-<ds:datastoreItem xmlns:ds="http://schemas.openxmlformats.org/officeDocument/2006/customXml" ds:itemID="{1A62A7CC-31DE-4BE7-8C4D-EBEA68478279}">
+<ds:datastoreItem xmlns:ds="http://schemas.openxmlformats.org/officeDocument/2006/customXml" ds:itemID="{F2CD0642-DB15-4467-9A47-C2CD62200842}">
   <ds:schemaRefs>
     <ds:schemaRef ds:uri="http://schemas.openxmlformats.org/officeDocument/2006/bibliography"/>
   </ds:schemaRefs>

</xml_diff>

<commit_message>
Add usernames and pwds for report
</commit_message>
<xml_diff>
--- a/Εργασία Εκπαιδευτικά Περιβάλλοντα Διαδικτύου - Μέρος Β.docx
+++ b/Εργασία Εκπαιδευτικά Περιβάλλοντα Διαδικτύου - Μέρος Β.docx
@@ -284,7 +284,7 @@
                   </wp:anchor>
                 </w:drawing>
               </mc:Choice>
-              <mc:Fallback xmlns:w16cid="http://schemas.microsoft.com/office/word/2016/wordml/cid" xmlns:am3d="http://schemas.microsoft.com/office/drawing/2017/model3d" xmlns:aink="http://schemas.microsoft.com/office/drawing/2016/ink" xmlns:cx8="http://schemas.microsoft.com/office/drawing/2016/5/14/chartex" xmlns:cx7="http://schemas.microsoft.com/office/drawing/2016/5/13/chartex" xmlns:cx6="http://schemas.microsoft.com/office/drawing/2016/5/12/chartex" xmlns:cx5="http://schemas.microsoft.com/office/drawing/2016/5/11/chartex" xmlns:cx4="http://schemas.microsoft.com/office/drawing/2016/5/10/chartex" xmlns:cx3="http://schemas.microsoft.com/office/drawing/2016/5/9/chartex" xmlns:cx2="http://schemas.microsoft.com/office/drawing/2015/10/21/chartex">
+              <mc:Fallback xmlns:cx2="http://schemas.microsoft.com/office/drawing/2015/10/21/chartex" xmlns:cx3="http://schemas.microsoft.com/office/drawing/2016/5/9/chartex" xmlns:cx4="http://schemas.microsoft.com/office/drawing/2016/5/10/chartex" xmlns:cx5="http://schemas.microsoft.com/office/drawing/2016/5/11/chartex" xmlns:cx6="http://schemas.microsoft.com/office/drawing/2016/5/12/chartex" xmlns:cx7="http://schemas.microsoft.com/office/drawing/2016/5/13/chartex" xmlns:cx8="http://schemas.microsoft.com/office/drawing/2016/5/14/chartex" xmlns:aink="http://schemas.microsoft.com/office/drawing/2016/ink" xmlns:am3d="http://schemas.microsoft.com/office/drawing/2017/model3d" xmlns:w16cid="http://schemas.microsoft.com/office/word/2016/wordml/cid">
                 <w:pict>
                   <v:group w14:anchorId="7C1DD479" id="Ομάδα 193" o:spid="_x0000_s1026" style="position:absolute;margin-left:0;margin-top:0;width:540.55pt;height:718.4pt;z-index:-251657216;mso-width-percent:882;mso-height-percent:909;mso-position-horizontal:center;mso-position-horizontal-relative:page;mso-position-vertical:center;mso-position-vertical-relative:page;mso-width-percent:882;mso-height-percent:909" coordsize="68648,91235" o:gfxdata="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">
                     <v:rect id="Ορθογώνιο 194" o:spid="_x0000_s1027" style="position:absolute;width:68580;height:13716;visibility:visible;mso-wrap-style:square;v-text-anchor:middle" o:gfxdata="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" fillcolor="#4472c4 [3204]" stroked="f" strokeweight="1pt"/>
@@ -489,7 +489,7 @@
                   </wp:anchor>
                 </w:drawing>
               </mc:Choice>
-              <mc:Fallback xmlns:w16cid="http://schemas.microsoft.com/office/word/2016/wordml/cid" xmlns:am3d="http://schemas.microsoft.com/office/drawing/2017/model3d" xmlns:aink="http://schemas.microsoft.com/office/drawing/2016/ink" xmlns:cx8="http://schemas.microsoft.com/office/drawing/2016/5/14/chartex" xmlns:cx7="http://schemas.microsoft.com/office/drawing/2016/5/13/chartex" xmlns:cx6="http://schemas.microsoft.com/office/drawing/2016/5/12/chartex" xmlns:cx5="http://schemas.microsoft.com/office/drawing/2016/5/11/chartex" xmlns:cx4="http://schemas.microsoft.com/office/drawing/2016/5/10/chartex" xmlns:cx3="http://schemas.microsoft.com/office/drawing/2016/5/9/chartex" xmlns:cx2="http://schemas.microsoft.com/office/drawing/2015/10/21/chartex">
+              <mc:Fallback xmlns:cx2="http://schemas.microsoft.com/office/drawing/2015/10/21/chartex" xmlns:cx3="http://schemas.microsoft.com/office/drawing/2016/5/9/chartex" xmlns:cx4="http://schemas.microsoft.com/office/drawing/2016/5/10/chartex" xmlns:cx5="http://schemas.microsoft.com/office/drawing/2016/5/11/chartex" xmlns:cx6="http://schemas.microsoft.com/office/drawing/2016/5/12/chartex" xmlns:cx7="http://schemas.microsoft.com/office/drawing/2016/5/13/chartex" xmlns:cx8="http://schemas.microsoft.com/office/drawing/2016/5/14/chartex" xmlns:aink="http://schemas.microsoft.com/office/drawing/2016/ink" xmlns:am3d="http://schemas.microsoft.com/office/drawing/2017/model3d" xmlns:w16cid="http://schemas.microsoft.com/office/word/2016/wordml/cid">
                 <w:pict>
                   <v:shape w14:anchorId="13398D69" id="Πλαίσιο κειμένου 2" o:spid="_x0000_s1030" type="#_x0000_t202" style="position:absolute;margin-left:-54pt;margin-top:198.75pt;width:524.3pt;height:33pt;z-index:251661312;visibility:visible;mso-wrap-style:square;mso-width-percent:0;mso-height-percent:0;mso-wrap-distance-left:9pt;mso-wrap-distance-top:3.6pt;mso-wrap-distance-right:9pt;mso-wrap-distance-bottom:3.6pt;mso-position-horizontal:absolute;mso-position-horizontal-relative:text;mso-position-vertical:absolute;mso-position-vertical-relative:text;mso-width-percent:0;mso-height-percent:0;mso-width-relative:margin;mso-height-relative:margin;v-text-anchor:middle" o:gfxdata="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" filled="f" stroked="f">
                     <v:textbox inset="3mm,,3mm">
@@ -577,7 +577,7 @@
           <w:r>
             <w:fldChar w:fldCharType="separate"/>
           </w:r>
-          <w:hyperlink w:anchor="_Toc29994538" w:history="1">
+          <w:hyperlink w:anchor="_Toc29995893" w:history="1">
             <w:r>
               <w:rPr>
                 <w:rStyle w:val="Hyperlink"/>
@@ -606,7 +606,7 @@
                 <w:noProof/>
                 <w:webHidden/>
               </w:rPr>
-              <w:instrText xml:space="preserve"> PAGEREF _Toc29994538 \h </w:instrText>
+              <w:instrText xml:space="preserve"> PAGEREF _Toc29995893 \h </w:instrText>
             </w:r>
             <w:r>
               <w:rPr>
@@ -626,7 +626,7 @@
                 <w:noProof/>
                 <w:webHidden/>
               </w:rPr>
-              <w:t>3</w:t>
+              <w:t>1</w:t>
             </w:r>
             <w:r>
               <w:rPr>
@@ -649,7 +649,7 @@
               <w:lang w:eastAsia="el-GR"/>
             </w:rPr>
           </w:pPr>
-          <w:hyperlink w:anchor="_Toc29994539" w:history="1">
+          <w:hyperlink w:anchor="_Toc29995894" w:history="1">
             <w:r>
               <w:rPr>
                 <w:rStyle w:val="Hyperlink"/>
@@ -678,7 +678,7 @@
                 <w:noProof/>
                 <w:webHidden/>
               </w:rPr>
-              <w:instrText xml:space="preserve"> PAGEREF _Toc29994539 \h </w:instrText>
+              <w:instrText xml:space="preserve"> PAGEREF _Toc29995894 \h </w:instrText>
             </w:r>
             <w:r>
               <w:rPr>
@@ -698,7 +698,7 @@
                 <w:noProof/>
                 <w:webHidden/>
               </w:rPr>
-              <w:t>3</w:t>
+              <w:t>2</w:t>
             </w:r>
             <w:r>
               <w:rPr>
@@ -721,7 +721,7 @@
               <w:lang w:eastAsia="el-GR"/>
             </w:rPr>
           </w:pPr>
-          <w:hyperlink w:anchor="_Toc29994540" w:history="1">
+          <w:hyperlink w:anchor="_Toc29995895" w:history="1">
             <w:r>
               <w:rPr>
                 <w:rStyle w:val="Hyperlink"/>
@@ -750,7 +750,7 @@
                 <w:noProof/>
                 <w:webHidden/>
               </w:rPr>
-              <w:instrText xml:space="preserve"> PAGEREF _Toc29994540 \h </w:instrText>
+              <w:instrText xml:space="preserve"> PAGEREF _Toc29995895 \h </w:instrText>
             </w:r>
             <w:r>
               <w:rPr>
@@ -770,7 +770,7 @@
                 <w:noProof/>
                 <w:webHidden/>
               </w:rPr>
-              <w:t>3</w:t>
+              <w:t>2</w:t>
             </w:r>
             <w:r>
               <w:rPr>
@@ -793,7 +793,7 @@
               <w:lang w:eastAsia="el-GR"/>
             </w:rPr>
           </w:pPr>
-          <w:hyperlink w:anchor="_Toc29994541" w:history="1">
+          <w:hyperlink w:anchor="_Toc29995896" w:history="1">
             <w:r>
               <w:rPr>
                 <w:rStyle w:val="Hyperlink"/>
@@ -822,7 +822,7 @@
                 <w:noProof/>
                 <w:webHidden/>
               </w:rPr>
-              <w:instrText xml:space="preserve"> PAGEREF _Toc29994541 \h </w:instrText>
+              <w:instrText xml:space="preserve"> PAGEREF _Toc29995896 \h </w:instrText>
             </w:r>
             <w:r>
               <w:rPr>
@@ -842,7 +842,7 @@
                 <w:noProof/>
                 <w:webHidden/>
               </w:rPr>
-              <w:t>3</w:t>
+              <w:t>2</w:t>
             </w:r>
             <w:r>
               <w:rPr>
@@ -865,7 +865,7 @@
               <w:lang w:eastAsia="el-GR"/>
             </w:rPr>
           </w:pPr>
-          <w:hyperlink w:anchor="_Toc29994542" w:history="1">
+          <w:hyperlink w:anchor="_Toc29995897" w:history="1">
             <w:r>
               <w:rPr>
                 <w:rStyle w:val="Hyperlink"/>
@@ -902,7 +902,7 @@
                 <w:noProof/>
                 <w:webHidden/>
               </w:rPr>
-              <w:instrText xml:space="preserve"> PAGEREF _Toc29994542 \h </w:instrText>
+              <w:instrText xml:space="preserve"> PAGEREF _Toc29995897 \h </w:instrText>
             </w:r>
             <w:r>
               <w:rPr>
@@ -922,7 +922,7 @@
                 <w:noProof/>
                 <w:webHidden/>
               </w:rPr>
-              <w:t>3</w:t>
+              <w:t>2</w:t>
             </w:r>
             <w:r>
               <w:rPr>
@@ -945,7 +945,7 @@
               <w:lang w:eastAsia="el-GR"/>
             </w:rPr>
           </w:pPr>
-          <w:hyperlink w:anchor="_Toc29994543" w:history="1">
+          <w:hyperlink w:anchor="_Toc29995898" w:history="1">
             <w:r>
               <w:rPr>
                 <w:rStyle w:val="Hyperlink"/>
@@ -973,7 +973,7 @@
                 <w:noProof/>
                 <w:webHidden/>
               </w:rPr>
-              <w:instrText xml:space="preserve"> PAGEREF _Toc29994543 \h </w:instrText>
+              <w:instrText xml:space="preserve"> PAGEREF _Toc29995898 \h </w:instrText>
             </w:r>
             <w:r>
               <w:rPr>
@@ -993,7 +993,7 @@
                 <w:noProof/>
                 <w:webHidden/>
               </w:rPr>
-              <w:t>3</w:t>
+              <w:t>2</w:t>
             </w:r>
             <w:r>
               <w:rPr>
@@ -1016,7 +1016,7 @@
               <w:lang w:eastAsia="el-GR"/>
             </w:rPr>
           </w:pPr>
-          <w:hyperlink w:anchor="_Toc29994544" w:history="1">
+          <w:hyperlink w:anchor="_Toc29995899" w:history="1">
             <w:r>
               <w:rPr>
                 <w:rStyle w:val="Hyperlink"/>
@@ -1044,7 +1044,7 @@
                 <w:noProof/>
                 <w:webHidden/>
               </w:rPr>
-              <w:instrText xml:space="preserve"> PAGEREF _Toc29994544 \h </w:instrText>
+              <w:instrText xml:space="preserve"> PAGEREF _Toc29995899 \h </w:instrText>
             </w:r>
             <w:r>
               <w:rPr>
@@ -1064,7 +1064,7 @@
                 <w:noProof/>
                 <w:webHidden/>
               </w:rPr>
-              <w:t>4</w:t>
+              <w:t>2</w:t>
             </w:r>
             <w:r>
               <w:rPr>
@@ -1087,7 +1087,7 @@
               <w:lang w:eastAsia="el-GR"/>
             </w:rPr>
           </w:pPr>
-          <w:hyperlink w:anchor="_Toc29994545" w:history="1">
+          <w:hyperlink w:anchor="_Toc29995900" w:history="1">
             <w:r>
               <w:rPr>
                 <w:rStyle w:val="Hyperlink"/>
@@ -1115,7 +1115,7 @@
                 <w:noProof/>
                 <w:webHidden/>
               </w:rPr>
-              <w:instrText xml:space="preserve"> PAGEREF _Toc29994545 \h </w:instrText>
+              <w:instrText xml:space="preserve"> PAGEREF _Toc29995900 \h </w:instrText>
             </w:r>
             <w:r>
               <w:rPr>
@@ -1135,7 +1135,7 @@
                 <w:noProof/>
                 <w:webHidden/>
               </w:rPr>
-              <w:t>4</w:t>
+              <w:t>3</w:t>
             </w:r>
             <w:r>
               <w:rPr>
@@ -1158,7 +1158,7 @@
               <w:lang w:eastAsia="el-GR"/>
             </w:rPr>
           </w:pPr>
-          <w:hyperlink w:anchor="_Toc29994546" w:history="1">
+          <w:hyperlink w:anchor="_Toc29995901" w:history="1">
             <w:r>
               <w:rPr>
                 <w:rStyle w:val="Hyperlink"/>
@@ -1186,7 +1186,7 @@
                 <w:noProof/>
                 <w:webHidden/>
               </w:rPr>
-              <w:instrText xml:space="preserve"> PAGEREF _Toc29994546 \h </w:instrText>
+              <w:instrText xml:space="preserve"> PAGEREF _Toc29995901 \h </w:instrText>
             </w:r>
             <w:r>
               <w:rPr>
@@ -1206,7 +1206,7 @@
                 <w:noProof/>
                 <w:webHidden/>
               </w:rPr>
-              <w:t>4</w:t>
+              <w:t>3</w:t>
             </w:r>
             <w:r>
               <w:rPr>
@@ -1229,7 +1229,7 @@
               <w:lang w:eastAsia="el-GR"/>
             </w:rPr>
           </w:pPr>
-          <w:hyperlink w:anchor="_Toc29994547" w:history="1">
+          <w:hyperlink w:anchor="_Toc29995902" w:history="1">
             <w:r>
               <w:rPr>
                 <w:rStyle w:val="Hyperlink"/>
@@ -1257,7 +1257,7 @@
                 <w:noProof/>
                 <w:webHidden/>
               </w:rPr>
-              <w:instrText xml:space="preserve"> PAGEREF _Toc29994547 \h </w:instrText>
+              <w:instrText xml:space="preserve"> PAGEREF _Toc29995902 \h </w:instrText>
             </w:r>
             <w:r>
               <w:rPr>
@@ -1277,7 +1277,7 @@
                 <w:noProof/>
                 <w:webHidden/>
               </w:rPr>
-              <w:t>4</w:t>
+              <w:t>3</w:t>
             </w:r>
             <w:r>
               <w:rPr>
@@ -1300,7 +1300,7 @@
               <w:lang w:eastAsia="el-GR"/>
             </w:rPr>
           </w:pPr>
-          <w:hyperlink w:anchor="_Toc29994548" w:history="1">
+          <w:hyperlink w:anchor="_Toc29995903" w:history="1">
             <w:r>
               <w:rPr>
                 <w:rStyle w:val="Hyperlink"/>
@@ -1328,7 +1328,7 @@
                 <w:noProof/>
                 <w:webHidden/>
               </w:rPr>
-              <w:instrText xml:space="preserve"> PAGEREF _Toc29994548 \h </w:instrText>
+              <w:instrText xml:space="preserve"> PAGEREF _Toc29995903 \h </w:instrText>
             </w:r>
             <w:r>
               <w:rPr>
@@ -1348,7 +1348,7 @@
                 <w:noProof/>
                 <w:webHidden/>
               </w:rPr>
-              <w:t>4</w:t>
+              <w:t>3</w:t>
             </w:r>
             <w:r>
               <w:rPr>
@@ -1371,7 +1371,7 @@
               <w:lang w:eastAsia="el-GR"/>
             </w:rPr>
           </w:pPr>
-          <w:hyperlink w:anchor="_Toc29994549" w:history="1">
+          <w:hyperlink w:anchor="_Toc29995904" w:history="1">
             <w:r>
               <w:rPr>
                 <w:rStyle w:val="Hyperlink"/>
@@ -1399,7 +1399,7 @@
                 <w:noProof/>
                 <w:webHidden/>
               </w:rPr>
-              <w:instrText xml:space="preserve"> PAGEREF _Toc29994549 \h </w:instrText>
+              <w:instrText xml:space="preserve"> PAGEREF _Toc29995904 \h </w:instrText>
             </w:r>
             <w:r>
               <w:rPr>
@@ -1419,7 +1419,7 @@
                 <w:noProof/>
                 <w:webHidden/>
               </w:rPr>
-              <w:t>5</w:t>
+              <w:t>3</w:t>
             </w:r>
             <w:r>
               <w:rPr>
@@ -1442,7 +1442,7 @@
               <w:lang w:eastAsia="el-GR"/>
             </w:rPr>
           </w:pPr>
-          <w:hyperlink w:anchor="_Toc29994550" w:history="1">
+          <w:hyperlink w:anchor="_Toc29995905" w:history="1">
             <w:r>
               <w:rPr>
                 <w:rStyle w:val="Hyperlink"/>
@@ -1470,7 +1470,7 @@
                 <w:noProof/>
                 <w:webHidden/>
               </w:rPr>
-              <w:instrText xml:space="preserve"> PAGEREF _Toc29994550 \h </w:instrText>
+              <w:instrText xml:space="preserve"> PAGEREF _Toc29995905 \h </w:instrText>
             </w:r>
             <w:r>
               <w:rPr>
@@ -1490,7 +1490,7 @@
                 <w:noProof/>
                 <w:webHidden/>
               </w:rPr>
-              <w:t>5</w:t>
+              <w:t>4</w:t>
             </w:r>
             <w:r>
               <w:rPr>
@@ -1513,7 +1513,7 @@
               <w:lang w:eastAsia="el-GR"/>
             </w:rPr>
           </w:pPr>
-          <w:hyperlink w:anchor="_Toc29994551" w:history="1">
+          <w:hyperlink w:anchor="_Toc29995906" w:history="1">
             <w:r>
               <w:rPr>
                 <w:rStyle w:val="Hyperlink"/>
@@ -1541,7 +1541,7 @@
                 <w:noProof/>
                 <w:webHidden/>
               </w:rPr>
-              <w:instrText xml:space="preserve"> PAGEREF _Toc29994551 \h </w:instrText>
+              <w:instrText xml:space="preserve"> PAGEREF _Toc29995906 \h </w:instrText>
             </w:r>
             <w:r>
               <w:rPr>
@@ -1561,7 +1561,7 @@
                 <w:noProof/>
                 <w:webHidden/>
               </w:rPr>
-              <w:t>5</w:t>
+              <w:t>4</w:t>
             </w:r>
             <w:r>
               <w:rPr>
@@ -1584,7 +1584,7 @@
               <w:lang w:eastAsia="el-GR"/>
             </w:rPr>
           </w:pPr>
-          <w:hyperlink w:anchor="_Toc29994552" w:history="1">
+          <w:hyperlink w:anchor="_Toc29995907" w:history="1">
             <w:r>
               <w:rPr>
                 <w:rStyle w:val="Hyperlink"/>
@@ -1612,7 +1612,7 @@
                 <w:noProof/>
                 <w:webHidden/>
               </w:rPr>
-              <w:instrText xml:space="preserve"> PAGEREF _Toc29994552 \h </w:instrText>
+              <w:instrText xml:space="preserve"> PAGEREF _Toc29995907 \h </w:instrText>
             </w:r>
             <w:r>
               <w:rPr>
@@ -1632,7 +1632,7 @@
                 <w:noProof/>
                 <w:webHidden/>
               </w:rPr>
-              <w:t>5</w:t>
+              <w:t>4</w:t>
             </w:r>
             <w:r>
               <w:rPr>
@@ -1655,7 +1655,7 @@
               <w:lang w:eastAsia="el-GR"/>
             </w:rPr>
           </w:pPr>
-          <w:hyperlink w:anchor="_Toc29994553" w:history="1">
+          <w:hyperlink w:anchor="_Toc29995908" w:history="1">
             <w:r>
               <w:rPr>
                 <w:rStyle w:val="Hyperlink"/>
@@ -1683,7 +1683,7 @@
                 <w:noProof/>
                 <w:webHidden/>
               </w:rPr>
-              <w:instrText xml:space="preserve"> PAGEREF _Toc29994553 \h </w:instrText>
+              <w:instrText xml:space="preserve"> PAGEREF _Toc29995908 \h </w:instrText>
             </w:r>
             <w:r>
               <w:rPr>
@@ -1703,7 +1703,7 @@
                 <w:noProof/>
                 <w:webHidden/>
               </w:rPr>
-              <w:t>5</w:t>
+              <w:t>4</w:t>
             </w:r>
             <w:r>
               <w:rPr>
@@ -1726,7 +1726,7 @@
               <w:lang w:eastAsia="el-GR"/>
             </w:rPr>
           </w:pPr>
-          <w:hyperlink w:anchor="_Toc29994554" w:history="1">
+          <w:hyperlink w:anchor="_Toc29995909" w:history="1">
             <w:r>
               <w:rPr>
                 <w:rStyle w:val="Hyperlink"/>
@@ -1754,7 +1754,7 @@
                 <w:noProof/>
                 <w:webHidden/>
               </w:rPr>
-              <w:instrText xml:space="preserve"> PAGEREF _Toc29994554 \h </w:instrText>
+              <w:instrText xml:space="preserve"> PAGEREF _Toc29995909 \h </w:instrText>
             </w:r>
             <w:r>
               <w:rPr>
@@ -1774,7 +1774,7 @@
                 <w:noProof/>
                 <w:webHidden/>
               </w:rPr>
-              <w:t>5</w:t>
+              <w:t>4</w:t>
             </w:r>
             <w:r>
               <w:rPr>
@@ -1797,7 +1797,7 @@
               <w:lang w:eastAsia="el-GR"/>
             </w:rPr>
           </w:pPr>
-          <w:hyperlink w:anchor="_Toc29994555" w:history="1">
+          <w:hyperlink w:anchor="_Toc29995910" w:history="1">
             <w:r>
               <w:rPr>
                 <w:rStyle w:val="Hyperlink"/>
@@ -1825,7 +1825,7 @@
                 <w:noProof/>
                 <w:webHidden/>
               </w:rPr>
-              <w:instrText xml:space="preserve"> PAGEREF _Toc29994555 \h </w:instrText>
+              <w:instrText xml:space="preserve"> PAGEREF _Toc29995910 \h </w:instrText>
             </w:r>
             <w:r>
               <w:rPr>
@@ -1845,7 +1845,7 @@
                 <w:noProof/>
                 <w:webHidden/>
               </w:rPr>
-              <w:t>5</w:t>
+              <w:t>4</w:t>
             </w:r>
             <w:r>
               <w:rPr>
@@ -1868,7 +1868,7 @@
               <w:lang w:eastAsia="el-GR"/>
             </w:rPr>
           </w:pPr>
-          <w:hyperlink w:anchor="_Toc29994556" w:history="1">
+          <w:hyperlink w:anchor="_Toc29995911" w:history="1">
             <w:r>
               <w:rPr>
                 <w:rStyle w:val="Hyperlink"/>
@@ -1896,7 +1896,7 @@
                 <w:noProof/>
                 <w:webHidden/>
               </w:rPr>
-              <w:instrText xml:space="preserve"> PAGEREF _Toc29994556 \h </w:instrText>
+              <w:instrText xml:space="preserve"> PAGEREF _Toc29995911 \h </w:instrText>
             </w:r>
             <w:r>
               <w:rPr>
@@ -1916,7 +1916,7 @@
                 <w:noProof/>
                 <w:webHidden/>
               </w:rPr>
-              <w:t>5</w:t>
+              <w:t>4</w:t>
             </w:r>
             <w:r>
               <w:rPr>
@@ -1939,7 +1939,7 @@
               <w:lang w:eastAsia="el-GR"/>
             </w:rPr>
           </w:pPr>
-          <w:hyperlink w:anchor="_Toc29994557" w:history="1">
+          <w:hyperlink w:anchor="_Toc29995912" w:history="1">
             <w:r>
               <w:rPr>
                 <w:rStyle w:val="Hyperlink"/>
@@ -1967,7 +1967,7 @@
                 <w:noProof/>
                 <w:webHidden/>
               </w:rPr>
-              <w:instrText xml:space="preserve"> PAGEREF _Toc29994557 \h </w:instrText>
+              <w:instrText xml:space="preserve"> PAGEREF _Toc29995912 \h </w:instrText>
             </w:r>
             <w:r>
               <w:rPr>
@@ -1987,7 +1987,7 @@
                 <w:noProof/>
                 <w:webHidden/>
               </w:rPr>
-              <w:t>6</w:t>
+              <w:t>4</w:t>
             </w:r>
             <w:r>
               <w:rPr>
@@ -2010,7 +2010,7 @@
               <w:lang w:eastAsia="el-GR"/>
             </w:rPr>
           </w:pPr>
-          <w:hyperlink w:anchor="_Toc29994558" w:history="1">
+          <w:hyperlink w:anchor="_Toc29995913" w:history="1">
             <w:r>
               <w:rPr>
                 <w:rStyle w:val="Hyperlink"/>
@@ -2038,7 +2038,7 @@
                 <w:noProof/>
                 <w:webHidden/>
               </w:rPr>
-              <w:instrText xml:space="preserve"> PAGEREF _Toc29994558 \h </w:instrText>
+              <w:instrText xml:space="preserve"> PAGEREF _Toc29995913 \h </w:instrText>
             </w:r>
             <w:r>
               <w:rPr>
@@ -2058,7 +2058,7 @@
                 <w:noProof/>
                 <w:webHidden/>
               </w:rPr>
-              <w:t>6</w:t>
+              <w:t>5</w:t>
             </w:r>
             <w:r>
               <w:rPr>
@@ -2081,7 +2081,7 @@
               <w:lang w:eastAsia="el-GR"/>
             </w:rPr>
           </w:pPr>
-          <w:hyperlink w:anchor="_Toc29994559" w:history="1">
+          <w:hyperlink w:anchor="_Toc29995914" w:history="1">
             <w:r>
               <w:rPr>
                 <w:rStyle w:val="Hyperlink"/>
@@ -2109,7 +2109,7 @@
                 <w:noProof/>
                 <w:webHidden/>
               </w:rPr>
-              <w:instrText xml:space="preserve"> PAGEREF _Toc29994559 \h </w:instrText>
+              <w:instrText xml:space="preserve"> PAGEREF _Toc29995914 \h </w:instrText>
             </w:r>
             <w:r>
               <w:rPr>
@@ -2129,7 +2129,7 @@
                 <w:noProof/>
                 <w:webHidden/>
               </w:rPr>
-              <w:t>6</w:t>
+              <w:t>5</w:t>
             </w:r>
             <w:r>
               <w:rPr>
@@ -2152,7 +2152,7 @@
               <w:lang w:eastAsia="el-GR"/>
             </w:rPr>
           </w:pPr>
-          <w:hyperlink w:anchor="_Toc29994560" w:history="1">
+          <w:hyperlink w:anchor="_Toc29995915" w:history="1">
             <w:r>
               <w:rPr>
                 <w:rStyle w:val="Hyperlink"/>
@@ -2180,7 +2180,7 @@
                 <w:noProof/>
                 <w:webHidden/>
               </w:rPr>
-              <w:instrText xml:space="preserve"> PAGEREF _Toc29994560 \h </w:instrText>
+              <w:instrText xml:space="preserve"> PAGEREF _Toc29995915 \h </w:instrText>
             </w:r>
             <w:r>
               <w:rPr>
@@ -2200,7 +2200,7 @@
                 <w:noProof/>
                 <w:webHidden/>
               </w:rPr>
-              <w:t>6</w:t>
+              <w:t>5</w:t>
             </w:r>
             <w:r>
               <w:rPr>
@@ -2223,11 +2223,12 @@
               <w:lang w:eastAsia="el-GR"/>
             </w:rPr>
           </w:pPr>
-          <w:hyperlink w:anchor="_Toc29994561" w:history="1">
+          <w:hyperlink w:anchor="_Toc29995916" w:history="1">
             <w:r>
               <w:rPr>
                 <w:rStyle w:val="Hyperlink"/>
                 <w:rFonts w:ascii="Arial" w:hAnsi="Arial" w:cs="Arial"/>
+                <w:b/>
                 <w:noProof/>
               </w:rPr>
               <w:t>Βάση Δεδομένων</w:t>
@@ -2251,7 +2252,7 @@
                 <w:noProof/>
                 <w:webHidden/>
               </w:rPr>
-              <w:instrText xml:space="preserve"> PAGEREF _Toc29994561 \h </w:instrText>
+              <w:instrText xml:space="preserve"> PAGEREF _Toc29995916 \h </w:instrText>
             </w:r>
             <w:r>
               <w:rPr>
@@ -2271,7 +2272,7 @@
                 <w:noProof/>
                 <w:webHidden/>
               </w:rPr>
-              <w:t>6</w:t>
+              <w:t>5</w:t>
             </w:r>
             <w:r>
               <w:rPr>
@@ -2294,7 +2295,7 @@
               <w:lang w:eastAsia="el-GR"/>
             </w:rPr>
           </w:pPr>
-          <w:hyperlink w:anchor="_Toc29994562" w:history="1">
+          <w:hyperlink w:anchor="_Toc29995917" w:history="1">
             <w:r>
               <w:rPr>
                 <w:rStyle w:val="Hyperlink"/>
@@ -2323,7 +2324,7 @@
                 <w:noProof/>
                 <w:webHidden/>
               </w:rPr>
-              <w:instrText xml:space="preserve"> PAGEREF _Toc29994562 \h </w:instrText>
+              <w:instrText xml:space="preserve"> PAGEREF _Toc29995917 \h </w:instrText>
             </w:r>
             <w:r>
               <w:rPr>
@@ -2343,7 +2344,7 @@
                 <w:noProof/>
                 <w:webHidden/>
               </w:rPr>
-              <w:t>6</w:t>
+              <w:t>5</w:t>
             </w:r>
             <w:r>
               <w:rPr>
@@ -2366,7 +2367,7 @@
               <w:lang w:eastAsia="el-GR"/>
             </w:rPr>
           </w:pPr>
-          <w:hyperlink w:anchor="_Toc29994563" w:history="1">
+          <w:hyperlink w:anchor="_Toc29995918" w:history="1">
             <w:r>
               <w:rPr>
                 <w:rStyle w:val="Hyperlink"/>
@@ -2395,7 +2396,7 @@
                 <w:noProof/>
                 <w:webHidden/>
               </w:rPr>
-              <w:instrText xml:space="preserve"> PAGEREF _Toc29994563 \h </w:instrText>
+              <w:instrText xml:space="preserve"> PAGEREF _Toc29995918 \h </w:instrText>
             </w:r>
             <w:r>
               <w:rPr>
@@ -2415,7 +2416,7 @@
                 <w:noProof/>
                 <w:webHidden/>
               </w:rPr>
-              <w:t>6</w:t>
+              <w:t>5</w:t>
             </w:r>
             <w:r>
               <w:rPr>
@@ -2438,7 +2439,7 @@
               <w:lang w:eastAsia="el-GR"/>
             </w:rPr>
           </w:pPr>
-          <w:hyperlink w:anchor="_Toc29994564" w:history="1">
+          <w:hyperlink w:anchor="_Toc29995919" w:history="1">
             <w:r>
               <w:rPr>
                 <w:rStyle w:val="Hyperlink"/>
@@ -2467,7 +2468,7 @@
                 <w:noProof/>
                 <w:webHidden/>
               </w:rPr>
-              <w:instrText xml:space="preserve"> PAGEREF _Toc29994564 \h </w:instrText>
+              <w:instrText xml:space="preserve"> PAGEREF _Toc29995919 \h </w:instrText>
             </w:r>
             <w:r>
               <w:rPr>
@@ -2487,7 +2488,7 @@
                 <w:noProof/>
                 <w:webHidden/>
               </w:rPr>
-              <w:t>6</w:t>
+              <w:t>5</w:t>
             </w:r>
             <w:r>
               <w:rPr>
@@ -2510,7 +2511,7 @@
               <w:lang w:eastAsia="el-GR"/>
             </w:rPr>
           </w:pPr>
-          <w:hyperlink w:anchor="_Toc29994565" w:history="1">
+          <w:hyperlink w:anchor="_Toc29995920" w:history="1">
             <w:r>
               <w:rPr>
                 <w:rStyle w:val="Hyperlink"/>
@@ -2539,7 +2540,7 @@
                 <w:noProof/>
                 <w:webHidden/>
               </w:rPr>
-              <w:instrText xml:space="preserve"> PAGEREF _Toc29994565 \h </w:instrText>
+              <w:instrText xml:space="preserve"> PAGEREF _Toc29995920 \h </w:instrText>
             </w:r>
             <w:r>
               <w:rPr>
@@ -2559,7 +2560,7 @@
                 <w:noProof/>
                 <w:webHidden/>
               </w:rPr>
-              <w:t>6</w:t>
+              <w:t>5</w:t>
             </w:r>
             <w:r>
               <w:rPr>
@@ -2582,7 +2583,7 @@
               <w:lang w:eastAsia="el-GR"/>
             </w:rPr>
           </w:pPr>
-          <w:hyperlink w:anchor="_Toc29994566" w:history="1">
+          <w:hyperlink w:anchor="_Toc29995921" w:history="1">
             <w:r>
               <w:rPr>
                 <w:rStyle w:val="Hyperlink"/>
@@ -2611,7 +2612,7 @@
                 <w:noProof/>
                 <w:webHidden/>
               </w:rPr>
-              <w:instrText xml:space="preserve"> PAGEREF _Toc29994566 \h </w:instrText>
+              <w:instrText xml:space="preserve"> PAGEREF _Toc29995921 \h </w:instrText>
             </w:r>
             <w:r>
               <w:rPr>
@@ -2631,7 +2632,7 @@
                 <w:noProof/>
                 <w:webHidden/>
               </w:rPr>
-              <w:t>7</w:t>
+              <w:t>5</w:t>
             </w:r>
             <w:r>
               <w:rPr>
@@ -2654,7 +2655,7 @@
               <w:lang w:eastAsia="el-GR"/>
             </w:rPr>
           </w:pPr>
-          <w:hyperlink w:anchor="_Toc29994567" w:history="1">
+          <w:hyperlink w:anchor="_Toc29995922" w:history="1">
             <w:r>
               <w:rPr>
                 <w:rStyle w:val="Hyperlink"/>
@@ -2683,7 +2684,7 @@
                 <w:noProof/>
                 <w:webHidden/>
               </w:rPr>
-              <w:instrText xml:space="preserve"> PAGEREF _Toc29994567 \h </w:instrText>
+              <w:instrText xml:space="preserve"> PAGEREF _Toc29995922 \h </w:instrText>
             </w:r>
             <w:r>
               <w:rPr>
@@ -2703,7 +2704,7 @@
                 <w:noProof/>
                 <w:webHidden/>
               </w:rPr>
-              <w:t>7</w:t>
+              <w:t>5</w:t>
             </w:r>
             <w:r>
               <w:rPr>
@@ -2726,7 +2727,7 @@
               <w:lang w:eastAsia="el-GR"/>
             </w:rPr>
           </w:pPr>
-          <w:hyperlink w:anchor="_Toc29994568" w:history="1">
+          <w:hyperlink w:anchor="_Toc29995923" w:history="1">
             <w:r>
               <w:rPr>
                 <w:rStyle w:val="Hyperlink"/>
@@ -2754,7 +2755,7 @@
                 <w:noProof/>
                 <w:webHidden/>
               </w:rPr>
-              <w:instrText xml:space="preserve"> PAGEREF _Toc29994568 \h </w:instrText>
+              <w:instrText xml:space="preserve"> PAGEREF _Toc29995923 \h </w:instrText>
             </w:r>
             <w:r>
               <w:rPr>
@@ -2774,7 +2775,7 @@
                 <w:noProof/>
                 <w:webHidden/>
               </w:rPr>
-              <w:t>7</w:t>
+              <w:t>6</w:t>
             </w:r>
             <w:r>
               <w:rPr>
@@ -2797,7 +2798,7 @@
               <w:lang w:eastAsia="el-GR"/>
             </w:rPr>
           </w:pPr>
-          <w:hyperlink w:anchor="_Toc29994569" w:history="1">
+          <w:hyperlink w:anchor="_Toc29995924" w:history="1">
             <w:r>
               <w:rPr>
                 <w:rStyle w:val="Hyperlink"/>
@@ -2825,7 +2826,7 @@
                 <w:noProof/>
                 <w:webHidden/>
               </w:rPr>
-              <w:instrText xml:space="preserve"> PAGEREF _Toc29994569 \h </w:instrText>
+              <w:instrText xml:space="preserve"> PAGEREF _Toc29995924 \h </w:instrText>
             </w:r>
             <w:r>
               <w:rPr>
@@ -2845,7 +2846,7 @@
                 <w:noProof/>
                 <w:webHidden/>
               </w:rPr>
-              <w:t>7</w:t>
+              <w:t>6</w:t>
             </w:r>
             <w:r>
               <w:rPr>
@@ -2868,7 +2869,7 @@
               <w:lang w:eastAsia="el-GR"/>
             </w:rPr>
           </w:pPr>
-          <w:hyperlink w:anchor="_Toc29994570" w:history="1">
+          <w:hyperlink w:anchor="_Toc29995925" w:history="1">
             <w:r>
               <w:rPr>
                 <w:rStyle w:val="Hyperlink"/>
@@ -2896,7 +2897,7 @@
                 <w:noProof/>
                 <w:webHidden/>
               </w:rPr>
-              <w:instrText xml:space="preserve"> PAGEREF _Toc29994570 \h </w:instrText>
+              <w:instrText xml:space="preserve"> PAGEREF _Toc29995925 \h </w:instrText>
             </w:r>
             <w:r>
               <w:rPr>
@@ -2916,7 +2917,7 @@
                 <w:noProof/>
                 <w:webHidden/>
               </w:rPr>
-              <w:t>7</w:t>
+              <w:t>6</w:t>
             </w:r>
             <w:r>
               <w:rPr>
@@ -2953,7 +2954,7 @@
           <w:szCs w:val="28"/>
         </w:rPr>
       </w:pPr>
-      <w:bookmarkStart w:id="0" w:name="_Toc29994538"/>
+      <w:bookmarkStart w:id="0" w:name="_Toc29995893"/>
       <w:r>
         <w:rPr>
           <w:rFonts w:ascii="Arial" w:hAnsi="Arial" w:cs="Arial"/>
@@ -3033,7 +3034,7 @@
           <w:szCs w:val="24"/>
         </w:rPr>
       </w:pPr>
-      <w:bookmarkStart w:id="1" w:name="_Toc29994539"/>
+      <w:bookmarkStart w:id="1" w:name="_Toc29995894"/>
       <w:r>
         <w:rPr>
           <w:rFonts w:ascii="Arial" w:hAnsi="Arial" w:cs="Arial"/>
@@ -3113,7 +3114,7 @@
           <w:szCs w:val="24"/>
         </w:rPr>
       </w:pPr>
-      <w:bookmarkStart w:id="2" w:name="_Toc29994540"/>
+      <w:bookmarkStart w:id="2" w:name="_Toc29995895"/>
       <w:r>
         <w:rPr>
           <w:rFonts w:ascii="Arial" w:hAnsi="Arial" w:cs="Arial"/>
@@ -3204,7 +3205,7 @@
           <w:szCs w:val="28"/>
         </w:rPr>
       </w:pPr>
-      <w:bookmarkStart w:id="3" w:name="_Toc29994541"/>
+      <w:bookmarkStart w:id="3" w:name="_Toc29995896"/>
       <w:r>
         <w:rPr>
           <w:rFonts w:ascii="Arial" w:hAnsi="Arial" w:cs="Arial"/>
@@ -3290,7 +3291,7 @@
           <w:szCs w:val="28"/>
         </w:rPr>
       </w:pPr>
-      <w:bookmarkStart w:id="4" w:name="_Toc29994542"/>
+      <w:bookmarkStart w:id="4" w:name="_Toc29995897"/>
       <w:r>
         <w:rPr>
           <w:rFonts w:ascii="Arial" w:hAnsi="Arial" w:cs="Arial"/>
@@ -3427,7 +3428,7 @@
           <w:szCs w:val="28"/>
         </w:rPr>
       </w:pPr>
-      <w:bookmarkStart w:id="5" w:name="_Toc29994543"/>
+      <w:bookmarkStart w:id="5" w:name="_Toc29995898"/>
       <w:r>
         <w:rPr>
           <w:rFonts w:ascii="Arial" w:hAnsi="Arial" w:cs="Arial"/>
@@ -3863,7 +3864,7 @@
           <w:szCs w:val="28"/>
         </w:rPr>
       </w:pPr>
-      <w:bookmarkStart w:id="6" w:name="_Toc29994544"/>
+      <w:bookmarkStart w:id="6" w:name="_Toc29995899"/>
       <w:r>
         <w:rPr>
           <w:rFonts w:ascii="Arial" w:hAnsi="Arial" w:cs="Arial"/>
@@ -4167,7 +4168,7 @@
           <w:szCs w:val="28"/>
         </w:rPr>
       </w:pPr>
-      <w:bookmarkStart w:id="7" w:name="_Toc29994545"/>
+      <w:bookmarkStart w:id="7" w:name="_Toc29995900"/>
       <w:r>
         <w:rPr>
           <w:rFonts w:ascii="Arial" w:hAnsi="Arial" w:cs="Arial"/>
@@ -4287,7 +4288,7 @@
           <w:szCs w:val="28"/>
         </w:rPr>
       </w:pPr>
-      <w:bookmarkStart w:id="8" w:name="_Toc29994546"/>
+      <w:bookmarkStart w:id="8" w:name="_Toc29995901"/>
       <w:r>
         <w:rPr>
           <w:rFonts w:ascii="Arial" w:hAnsi="Arial" w:cs="Arial"/>
@@ -4494,7 +4495,7 @@
           <w:szCs w:val="28"/>
         </w:rPr>
       </w:pPr>
-      <w:bookmarkStart w:id="9" w:name="_Toc29994547"/>
+      <w:bookmarkStart w:id="9" w:name="_Toc29995902"/>
       <w:r>
         <w:rPr>
           <w:rFonts w:ascii="Arial" w:hAnsi="Arial" w:cs="Arial"/>
@@ -4622,7 +4623,7 @@
           <w:szCs w:val="28"/>
         </w:rPr>
       </w:pPr>
-      <w:bookmarkStart w:id="10" w:name="_Toc29994548"/>
+      <w:bookmarkStart w:id="10" w:name="_Toc29995903"/>
       <w:r>
         <w:rPr>
           <w:rFonts w:ascii="Arial" w:hAnsi="Arial" w:cs="Arial"/>
@@ -4893,7 +4894,7 @@
           <w:szCs w:val="28"/>
         </w:rPr>
       </w:pPr>
-      <w:bookmarkStart w:id="11" w:name="_Toc29994549"/>
+      <w:bookmarkStart w:id="11" w:name="_Toc29995904"/>
       <w:r>
         <w:rPr>
           <w:rFonts w:ascii="Arial" w:hAnsi="Arial" w:cs="Arial"/>
@@ -5031,7 +5032,7 @@
           <w:rFonts w:ascii="Arial" w:hAnsi="Arial" w:cs="Arial"/>
         </w:rPr>
       </w:pPr>
-      <w:bookmarkStart w:id="12" w:name="_Toc29994550"/>
+      <w:bookmarkStart w:id="12" w:name="_Toc29995905"/>
       <w:r>
         <w:rPr>
           <w:rFonts w:ascii="Arial" w:hAnsi="Arial" w:cs="Arial"/>
@@ -5177,7 +5178,7 @@
           <w:rFonts w:ascii="Arial" w:hAnsi="Arial" w:cs="Arial"/>
         </w:rPr>
       </w:pPr>
-      <w:bookmarkStart w:id="13" w:name="_Toc29994551"/>
+      <w:bookmarkStart w:id="13" w:name="_Toc29995906"/>
       <w:r>
         <w:rPr>
           <w:rFonts w:ascii="Arial" w:hAnsi="Arial" w:cs="Arial"/>
@@ -5323,7 +5324,7 @@
           <w:rFonts w:ascii="Arial" w:hAnsi="Arial" w:cs="Arial"/>
         </w:rPr>
       </w:pPr>
-      <w:bookmarkStart w:id="14" w:name="_Toc29994552"/>
+      <w:bookmarkStart w:id="14" w:name="_Toc29995907"/>
       <w:r>
         <w:rPr>
           <w:rFonts w:ascii="Arial" w:hAnsi="Arial" w:cs="Arial"/>
@@ -5420,7 +5421,7 @@
           <w:szCs w:val="28"/>
         </w:rPr>
       </w:pPr>
-      <w:bookmarkStart w:id="15" w:name="_Toc29994553"/>
+      <w:bookmarkStart w:id="15" w:name="_Toc29995908"/>
       <w:r>
         <w:rPr>
           <w:rFonts w:ascii="Arial" w:hAnsi="Arial" w:cs="Arial"/>
@@ -5564,7 +5565,7 @@
           <w:rFonts w:ascii="Arial" w:hAnsi="Arial" w:cs="Arial"/>
         </w:rPr>
       </w:pPr>
-      <w:bookmarkStart w:id="16" w:name="_Toc29994554"/>
+      <w:bookmarkStart w:id="16" w:name="_Toc29995909"/>
       <w:r>
         <w:rPr>
           <w:rFonts w:ascii="Arial" w:hAnsi="Arial" w:cs="Arial"/>
@@ -5710,7 +5711,7 @@
           <w:rFonts w:ascii="Arial" w:hAnsi="Arial" w:cs="Arial"/>
         </w:rPr>
       </w:pPr>
-      <w:bookmarkStart w:id="17" w:name="_Toc29994555"/>
+      <w:bookmarkStart w:id="17" w:name="_Toc29995910"/>
       <w:r>
         <w:rPr>
           <w:rFonts w:ascii="Arial" w:hAnsi="Arial" w:cs="Arial"/>
@@ -5848,7 +5849,7 @@
           <w:rFonts w:ascii="Arial" w:hAnsi="Arial" w:cs="Arial"/>
         </w:rPr>
       </w:pPr>
-      <w:bookmarkStart w:id="18" w:name="_Toc29994556"/>
+      <w:bookmarkStart w:id="18" w:name="_Toc29995911"/>
       <w:r>
         <w:rPr>
           <w:rFonts w:ascii="Arial" w:hAnsi="Arial" w:cs="Arial"/>
@@ -5934,7 +5935,7 @@
           <w:szCs w:val="28"/>
         </w:rPr>
       </w:pPr>
-      <w:bookmarkStart w:id="19" w:name="_Toc29994557"/>
+      <w:bookmarkStart w:id="19" w:name="_Toc29995912"/>
       <w:r>
         <w:rPr>
           <w:rFonts w:ascii="Arial" w:hAnsi="Arial" w:cs="Arial"/>
@@ -6063,7 +6064,7 @@
           <w:rFonts w:ascii="Arial" w:hAnsi="Arial" w:cs="Arial"/>
         </w:rPr>
       </w:pPr>
-      <w:bookmarkStart w:id="20" w:name="_Toc29994558"/>
+      <w:bookmarkStart w:id="20" w:name="_Toc29995913"/>
       <w:r>
         <w:rPr>
           <w:rFonts w:ascii="Arial" w:hAnsi="Arial" w:cs="Arial"/>
@@ -6227,7 +6228,7 @@
           <w:rFonts w:ascii="Arial" w:hAnsi="Arial" w:cs="Arial"/>
         </w:rPr>
       </w:pPr>
-      <w:bookmarkStart w:id="21" w:name="_Toc29994559"/>
+      <w:bookmarkStart w:id="21" w:name="_Toc29995914"/>
       <w:r>
         <w:rPr>
           <w:rFonts w:ascii="Arial" w:hAnsi="Arial" w:cs="Arial"/>
@@ -6383,7 +6384,7 @@
           <w:rFonts w:ascii="Arial" w:hAnsi="Arial" w:cs="Arial"/>
         </w:rPr>
       </w:pPr>
-      <w:bookmarkStart w:id="22" w:name="_Toc29994560"/>
+      <w:bookmarkStart w:id="22" w:name="_Toc29995915"/>
       <w:r>
         <w:rPr>
           <w:rFonts w:ascii="Arial" w:hAnsi="Arial" w:cs="Arial"/>
@@ -6489,7 +6490,7 @@
           <w:szCs w:val="24"/>
         </w:rPr>
       </w:pPr>
-      <w:bookmarkStart w:id="23" w:name="_Toc29994561"/>
+      <w:bookmarkStart w:id="23" w:name="_Toc29995916"/>
       <w:r>
         <w:rPr>
           <w:rFonts w:ascii="Arial" w:hAnsi="Arial" w:cs="Arial"/>
@@ -6518,10 +6519,9 @@
           <w:rFonts w:ascii="Arial" w:hAnsi="Arial" w:cs="Arial"/>
           <w:sz w:val="24"/>
           <w:szCs w:val="24"/>
-          <w:lang w:val="en-US"/>
-        </w:rPr>
-      </w:pPr>
-      <w:bookmarkStart w:id="24" w:name="_Toc29994562"/>
+        </w:rPr>
+      </w:pPr>
+      <w:bookmarkStart w:id="24" w:name="_Toc29995917"/>
       <w:r>
         <w:rPr>
           <w:rFonts w:ascii="Arial" w:hAnsi="Arial" w:cs="Arial"/>
@@ -6541,7 +6541,6 @@
           <w:rFonts w:ascii="Arial" w:hAnsi="Arial" w:cs="Arial"/>
           <w:sz w:val="24"/>
           <w:szCs w:val="24"/>
-          <w:lang w:val="en-US"/>
         </w:rPr>
       </w:pPr>
     </w:p>
@@ -6582,10 +6581,9 @@
           <w:rFonts w:ascii="Arial" w:hAnsi="Arial" w:cs="Arial"/>
           <w:sz w:val="24"/>
           <w:szCs w:val="24"/>
-          <w:lang w:val="en-US"/>
-        </w:rPr>
-      </w:pPr>
-      <w:bookmarkStart w:id="25" w:name="_Toc29994563"/>
+        </w:rPr>
+      </w:pPr>
+      <w:bookmarkStart w:id="25" w:name="_Toc29995918"/>
       <w:r>
         <w:rPr>
           <w:rFonts w:ascii="Arial" w:hAnsi="Arial" w:cs="Arial"/>
@@ -6605,7 +6603,6 @@
           <w:rFonts w:ascii="Arial" w:hAnsi="Arial" w:cs="Arial"/>
           <w:sz w:val="24"/>
           <w:szCs w:val="24"/>
-          <w:lang w:val="en-US"/>
         </w:rPr>
       </w:pPr>
     </w:p>
@@ -6641,23 +6638,7 @@
           <w:sz w:val="24"/>
           <w:szCs w:val="24"/>
         </w:rPr>
-        <w:t xml:space="preserve"> αρχεία</w:t>
-      </w:r>
-      <w:r>
-        <w:rPr>
-          <w:rFonts w:ascii="Arial" w:hAnsi="Arial" w:cs="Arial"/>
-          <w:sz w:val="24"/>
-          <w:szCs w:val="24"/>
-        </w:rPr>
-        <w:t xml:space="preserve"> με όλες τις απαραίτητες λεπτομέρειες που ζητά η εκφώνηση</w:t>
-      </w:r>
-      <w:r>
-        <w:rPr>
-          <w:rFonts w:ascii="Arial" w:hAnsi="Arial" w:cs="Arial"/>
-          <w:sz w:val="24"/>
-          <w:szCs w:val="24"/>
-        </w:rPr>
-        <w:t>.</w:t>
+        <w:t xml:space="preserve"> αρχεία με όλες τις απαραίτητες λεπτομέρειες που ζητά η εκφώνηση.</w:t>
       </w:r>
     </w:p>
     <w:p>
@@ -6678,10 +6659,9 @@
           <w:rFonts w:ascii="Arial" w:hAnsi="Arial" w:cs="Arial"/>
           <w:sz w:val="24"/>
           <w:szCs w:val="24"/>
-          <w:lang w:val="en-US"/>
-        </w:rPr>
-      </w:pPr>
-      <w:bookmarkStart w:id="26" w:name="_Toc29994564"/>
+        </w:rPr>
+      </w:pPr>
+      <w:bookmarkStart w:id="26" w:name="_Toc29995919"/>
       <w:r>
         <w:rPr>
           <w:rFonts w:ascii="Arial" w:hAnsi="Arial" w:cs="Arial"/>
@@ -6701,51 +6681,26 @@
           <w:rFonts w:ascii="Arial" w:hAnsi="Arial" w:cs="Arial"/>
           <w:sz w:val="24"/>
           <w:szCs w:val="24"/>
-          <w:lang w:val="en-US"/>
-        </w:rPr>
-      </w:pPr>
-    </w:p>
-    <w:p>
-      <w:pPr>
-        <w:spacing w:after="0"/>
-        <w:jc w:val="both"/>
-        <w:rPr>
-          <w:rFonts w:ascii="Arial" w:hAnsi="Arial" w:cs="Arial"/>
-          <w:sz w:val="24"/>
-          <w:szCs w:val="24"/>
-        </w:rPr>
-      </w:pPr>
-      <w:r>
-        <w:rPr>
-          <w:rFonts w:ascii="Arial" w:hAnsi="Arial" w:cs="Arial"/>
-          <w:sz w:val="24"/>
-          <w:szCs w:val="24"/>
-        </w:rPr>
-        <w:t xml:space="preserve">Περιέχει </w:t>
-      </w:r>
-      <w:r>
-        <w:rPr>
-          <w:rFonts w:ascii="Arial" w:hAnsi="Arial" w:cs="Arial"/>
-          <w:sz w:val="24"/>
-          <w:szCs w:val="24"/>
-        </w:rPr>
-        <w:t>τα μονοπάτια των εκφωνήσεων</w:t>
-      </w:r>
-      <w:r>
-        <w:rPr>
-          <w:rFonts w:ascii="Arial" w:hAnsi="Arial" w:cs="Arial"/>
-          <w:sz w:val="24"/>
-          <w:szCs w:val="24"/>
-        </w:rPr>
-        <w:t xml:space="preserve"> με όλες τις απαραίτητες λεπτομέρειες που ζητά η εκφώνηση</w:t>
-      </w:r>
-      <w:r>
-        <w:rPr>
-          <w:rFonts w:ascii="Arial" w:hAnsi="Arial" w:cs="Arial"/>
-          <w:sz w:val="24"/>
-          <w:szCs w:val="24"/>
-        </w:rPr>
-        <w:t>.</w:t>
+        </w:rPr>
+      </w:pPr>
+    </w:p>
+    <w:p>
+      <w:pPr>
+        <w:spacing w:after="0"/>
+        <w:jc w:val="both"/>
+        <w:rPr>
+          <w:rFonts w:ascii="Arial" w:hAnsi="Arial" w:cs="Arial"/>
+          <w:sz w:val="24"/>
+          <w:szCs w:val="24"/>
+        </w:rPr>
+      </w:pPr>
+      <w:r>
+        <w:rPr>
+          <w:rFonts w:ascii="Arial" w:hAnsi="Arial" w:cs="Arial"/>
+          <w:sz w:val="24"/>
+          <w:szCs w:val="24"/>
+        </w:rPr>
+        <w:t>Περιέχει τα μονοπάτια των εκφωνήσεων με όλες τις απαραίτητες λεπτομέρειες που ζητά η εκφώνηση.</w:t>
       </w:r>
     </w:p>
     <w:p>
@@ -6768,7 +6723,7 @@
           <w:szCs w:val="24"/>
         </w:rPr>
       </w:pPr>
-      <w:bookmarkStart w:id="27" w:name="_Toc29994565"/>
+      <w:bookmarkStart w:id="27" w:name="_Toc29995920"/>
       <w:r>
         <w:rPr>
           <w:rFonts w:ascii="Arial" w:hAnsi="Arial" w:cs="Arial"/>
@@ -6807,15 +6762,7 @@
           <w:sz w:val="24"/>
           <w:szCs w:val="24"/>
         </w:rPr>
-        <w:t xml:space="preserve">Περιέχει </w:t>
-      </w:r>
-      <w:r>
-        <w:rPr>
-          <w:rFonts w:ascii="Arial" w:hAnsi="Arial" w:cs="Arial"/>
-          <w:sz w:val="24"/>
-          <w:szCs w:val="24"/>
-        </w:rPr>
-        <w:t xml:space="preserve">τους </w:t>
+        <w:t xml:space="preserve">Περιέχει τους </w:t>
       </w:r>
       <w:r>
         <w:rPr>
@@ -6832,15 +6779,7 @@
           <w:sz w:val="24"/>
           <w:szCs w:val="24"/>
         </w:rPr>
-        <w:t xml:space="preserve"> με όλες τις απαραίτητες λεπτομέρειες που ζητά η εκφώνηση</w:t>
-      </w:r>
-      <w:r>
-        <w:rPr>
-          <w:rFonts w:ascii="Arial" w:hAnsi="Arial" w:cs="Arial"/>
-          <w:sz w:val="24"/>
-          <w:szCs w:val="24"/>
-        </w:rPr>
-        <w:t>.</w:t>
+        <w:t xml:space="preserve"> με όλες τις απαραίτητες λεπτομέρειες που ζητά η εκφώνηση.</w:t>
       </w:r>
     </w:p>
     <w:p>
@@ -6874,7 +6813,7 @@
           <w:szCs w:val="24"/>
         </w:rPr>
       </w:pPr>
-      <w:bookmarkStart w:id="28" w:name="_Toc29994566"/>
+      <w:bookmarkStart w:id="28" w:name="_Toc29995921"/>
       <w:r>
         <w:rPr>
           <w:rFonts w:ascii="Arial" w:hAnsi="Arial" w:cs="Arial"/>
@@ -6907,7 +6846,7 @@
           <w:lang w:val="en-US"/>
         </w:rPr>
       </w:pPr>
-      <w:bookmarkStart w:id="29" w:name="_Toc29994567"/>
+      <w:bookmarkStart w:id="29" w:name="_Toc29995922"/>
       <w:r>
         <w:rPr>
           <w:rFonts w:ascii="Arial" w:hAnsi="Arial" w:cs="Arial"/>
@@ -6956,6 +6895,7 @@
           <w:rFonts w:ascii="Arial" w:hAnsi="Arial" w:cs="Arial"/>
           <w:sz w:val="24"/>
           <w:szCs w:val="24"/>
+          <w:lang w:val="en-US"/>
         </w:rPr>
         <w:t xml:space="preserve"> </w:t>
       </w:r>
@@ -7007,6 +6947,7 @@
           <w:rFonts w:ascii="Arial" w:hAnsi="Arial" w:cs="Arial"/>
           <w:sz w:val="24"/>
           <w:szCs w:val="24"/>
+          <w:lang w:val="en-US"/>
         </w:rPr>
       </w:pPr>
     </w:p>
@@ -7017,9 +6958,10 @@
           <w:rFonts w:ascii="Arial" w:hAnsi="Arial" w:cs="Arial"/>
           <w:sz w:val="28"/>
           <w:szCs w:val="24"/>
-        </w:rPr>
-      </w:pPr>
-      <w:bookmarkStart w:id="30" w:name="_Toc29994568"/>
+          <w:lang w:val="en-US"/>
+        </w:rPr>
+      </w:pPr>
+      <w:bookmarkStart w:id="30" w:name="_Toc29995923"/>
       <w:r>
         <w:rPr>
           <w:rFonts w:ascii="Arial" w:hAnsi="Arial" w:cs="Arial"/>
@@ -7038,6 +6980,7 @@
           <w:rFonts w:ascii="Arial" w:hAnsi="Arial" w:cs="Arial"/>
           <w:sz w:val="24"/>
           <w:szCs w:val="24"/>
+          <w:lang w:val="en-US"/>
         </w:rPr>
       </w:pPr>
     </w:p>
@@ -7061,7 +7004,77 @@
         </w:rPr>
         <w:t>Username:</w:t>
       </w:r>
-      <w:bookmarkStart w:id="31" w:name="_GoBack"/>
+      <w:r>
+        <w:rPr>
+          <w:rFonts w:ascii="Arial" w:hAnsi="Arial" w:cs="Arial"/>
+          <w:sz w:val="24"/>
+          <w:szCs w:val="24"/>
+          <w:lang w:val="en-US"/>
+        </w:rPr>
+        <w:t xml:space="preserve"> theathral@csd.auth.gr</w:t>
+      </w:r>
+    </w:p>
+    <w:p>
+      <w:pPr>
+        <w:spacing w:after="0"/>
+        <w:jc w:val="both"/>
+        <w:rPr>
+          <w:rFonts w:ascii="Arial" w:hAnsi="Arial" w:cs="Arial"/>
+          <w:sz w:val="24"/>
+          <w:szCs w:val="24"/>
+          <w:lang w:val="en-US"/>
+        </w:rPr>
+      </w:pPr>
+      <w:r>
+        <w:rPr>
+          <w:rFonts w:ascii="Arial" w:hAnsi="Arial" w:cs="Arial"/>
+          <w:sz w:val="24"/>
+          <w:szCs w:val="24"/>
+          <w:lang w:val="en-US"/>
+        </w:rPr>
+        <w:t>Password:</w:t>
+      </w:r>
+      <w:r>
+        <w:rPr>
+          <w:rFonts w:ascii="Arial" w:hAnsi="Arial" w:cs="Arial"/>
+          <w:sz w:val="24"/>
+          <w:szCs w:val="24"/>
+          <w:lang w:val="en-US"/>
+        </w:rPr>
+        <w:t xml:space="preserve"> 1234</w:t>
+      </w:r>
+    </w:p>
+    <w:p>
+      <w:pPr>
+        <w:spacing w:after="0"/>
+        <w:jc w:val="both"/>
+        <w:rPr>
+          <w:rFonts w:ascii="Arial" w:hAnsi="Arial" w:cs="Arial"/>
+          <w:sz w:val="24"/>
+          <w:szCs w:val="24"/>
+          <w:lang w:val="en-US"/>
+        </w:rPr>
+      </w:pPr>
+    </w:p>
+    <w:p>
+      <w:pPr>
+        <w:pStyle w:val="Heading2"/>
+        <w:rPr>
+          <w:rFonts w:ascii="Arial" w:hAnsi="Arial" w:cs="Arial"/>
+          <w:sz w:val="28"/>
+          <w:szCs w:val="24"/>
+          <w:lang w:val="en-US"/>
+        </w:rPr>
+      </w:pPr>
+      <w:bookmarkStart w:id="31" w:name="_Toc29995924"/>
+      <w:r>
+        <w:rPr>
+          <w:rFonts w:ascii="Arial" w:hAnsi="Arial" w:cs="Arial"/>
+          <w:sz w:val="28"/>
+          <w:szCs w:val="24"/>
+        </w:rPr>
+        <w:t>Μαθητές</w:t>
+      </w:r>
       <w:bookmarkEnd w:id="31"/>
     </w:p>
     <w:p>
@@ -7075,6 +7088,48 @@
           <w:lang w:val="en-US"/>
         </w:rPr>
       </w:pPr>
+    </w:p>
+    <w:p>
+      <w:pPr>
+        <w:spacing w:after="0"/>
+        <w:jc w:val="both"/>
+        <w:rPr>
+          <w:rFonts w:ascii="Arial" w:hAnsi="Arial" w:cs="Arial"/>
+          <w:sz w:val="24"/>
+          <w:szCs w:val="24"/>
+          <w:lang w:val="en-US"/>
+        </w:rPr>
+      </w:pPr>
+      <w:r>
+        <w:rPr>
+          <w:rFonts w:ascii="Arial" w:hAnsi="Arial" w:cs="Arial"/>
+          <w:sz w:val="24"/>
+          <w:szCs w:val="24"/>
+          <w:lang w:val="en-US"/>
+        </w:rPr>
+        <w:t>Username:</w:t>
+      </w:r>
+      <w:r>
+        <w:rPr>
+          <w:rFonts w:ascii="Arial" w:hAnsi="Arial" w:cs="Arial"/>
+          <w:sz w:val="24"/>
+          <w:szCs w:val="24"/>
+          <w:lang w:val="en-US"/>
+        </w:rPr>
+        <w:t xml:space="preserve"> rallis@ex.gr</w:t>
+      </w:r>
+    </w:p>
+    <w:p>
+      <w:pPr>
+        <w:spacing w:after="0"/>
+        <w:jc w:val="both"/>
+        <w:rPr>
+          <w:rFonts w:ascii="Arial" w:hAnsi="Arial" w:cs="Arial"/>
+          <w:sz w:val="24"/>
+          <w:szCs w:val="24"/>
+          <w:lang w:val="en-US"/>
+        </w:rPr>
+      </w:pPr>
       <w:r>
         <w:rPr>
           <w:rFonts w:ascii="Arial" w:hAnsi="Arial" w:cs="Arial"/>
@@ -7084,6 +7139,87 @@
         </w:rPr>
         <w:t>Password:</w:t>
       </w:r>
+      <w:r>
+        <w:rPr>
+          <w:rFonts w:ascii="Arial" w:hAnsi="Arial" w:cs="Arial"/>
+          <w:sz w:val="24"/>
+          <w:szCs w:val="24"/>
+          <w:lang w:val="en-US"/>
+        </w:rPr>
+        <w:t xml:space="preserve"> 1234</w:t>
+      </w:r>
+    </w:p>
+    <w:p>
+      <w:pPr>
+        <w:spacing w:after="0"/>
+        <w:jc w:val="both"/>
+        <w:rPr>
+          <w:rFonts w:ascii="Arial" w:hAnsi="Arial" w:cs="Arial"/>
+          <w:sz w:val="24"/>
+          <w:szCs w:val="24"/>
+          <w:lang w:val="en-US"/>
+        </w:rPr>
+      </w:pPr>
+    </w:p>
+    <w:p>
+      <w:pPr>
+        <w:spacing w:after="0"/>
+        <w:jc w:val="both"/>
+        <w:rPr>
+          <w:rFonts w:ascii="Arial" w:hAnsi="Arial" w:cs="Arial"/>
+          <w:sz w:val="24"/>
+          <w:szCs w:val="24"/>
+          <w:lang w:val="en-US"/>
+        </w:rPr>
+      </w:pPr>
+      <w:r>
+        <w:rPr>
+          <w:rFonts w:ascii="Arial" w:hAnsi="Arial" w:cs="Arial"/>
+          <w:sz w:val="24"/>
+          <w:szCs w:val="24"/>
+          <w:lang w:val="en-US"/>
+        </w:rPr>
+        <w:t>Username:</w:t>
+      </w:r>
+      <w:r>
+        <w:rPr>
+          <w:rFonts w:ascii="Arial" w:hAnsi="Arial" w:cs="Arial"/>
+          <w:sz w:val="24"/>
+          <w:szCs w:val="24"/>
+          <w:lang w:val="en-US"/>
+        </w:rPr>
+        <w:t xml:space="preserve"> niki@ex.gr</w:t>
+      </w:r>
+    </w:p>
+    <w:p>
+      <w:pPr>
+        <w:spacing w:after="0"/>
+        <w:jc w:val="both"/>
+        <w:rPr>
+          <w:rFonts w:ascii="Arial" w:hAnsi="Arial" w:cs="Arial"/>
+          <w:sz w:val="24"/>
+          <w:szCs w:val="24"/>
+          <w:lang w:val="en-US"/>
+        </w:rPr>
+      </w:pPr>
+      <w:r>
+        <w:rPr>
+          <w:rFonts w:ascii="Arial" w:hAnsi="Arial" w:cs="Arial"/>
+          <w:sz w:val="24"/>
+          <w:szCs w:val="24"/>
+          <w:lang w:val="en-US"/>
+        </w:rPr>
+        <w:t>Password:</w:t>
+      </w:r>
+      <w:r>
+        <w:rPr>
+          <w:rFonts w:ascii="Arial" w:hAnsi="Arial" w:cs="Arial"/>
+          <w:sz w:val="24"/>
+          <w:szCs w:val="24"/>
+          <w:lang w:val="en-US"/>
+        </w:rPr>
+        <w:t xml:space="preserve"> 1234</w:t>
+      </w:r>
     </w:p>
     <w:p>
       <w:pPr>
@@ -7107,265 +7243,169 @@
           <w:lang w:val="en-US"/>
         </w:rPr>
       </w:pPr>
-      <w:bookmarkStart w:id="32" w:name="_Toc29994569"/>
+      <w:bookmarkStart w:id="32" w:name="_Toc29995925"/>
+      <w:proofErr w:type="spellStart"/>
       <w:r>
         <w:rPr>
           <w:rFonts w:ascii="Arial" w:hAnsi="Arial" w:cs="Arial"/>
           <w:sz w:val="28"/>
           <w:szCs w:val="24"/>
         </w:rPr>
-        <w:t>Μαθητές</w:t>
+        <w:t>Ιστοχώρος</w:t>
       </w:r>
       <w:bookmarkEnd w:id="32"/>
-    </w:p>
-    <w:p>
-      <w:pPr>
-        <w:spacing w:after="0"/>
-        <w:jc w:val="both"/>
-        <w:rPr>
-          <w:rFonts w:ascii="Arial" w:hAnsi="Arial" w:cs="Arial"/>
-          <w:sz w:val="24"/>
-          <w:szCs w:val="24"/>
-          <w:lang w:val="en-US"/>
-        </w:rPr>
-      </w:pPr>
-    </w:p>
-    <w:p>
-      <w:pPr>
-        <w:spacing w:after="0"/>
-        <w:jc w:val="both"/>
-        <w:rPr>
-          <w:rFonts w:ascii="Arial" w:hAnsi="Arial" w:cs="Arial"/>
-          <w:sz w:val="24"/>
-          <w:szCs w:val="24"/>
-          <w:lang w:val="en-US"/>
-        </w:rPr>
-      </w:pPr>
-      <w:r>
-        <w:rPr>
-          <w:rFonts w:ascii="Arial" w:hAnsi="Arial" w:cs="Arial"/>
-          <w:sz w:val="24"/>
-          <w:szCs w:val="24"/>
-          <w:lang w:val="en-US"/>
-        </w:rPr>
-        <w:t>Username:</w:t>
-      </w:r>
-    </w:p>
-    <w:p>
-      <w:pPr>
-        <w:spacing w:after="0"/>
-        <w:jc w:val="both"/>
-        <w:rPr>
-          <w:rFonts w:ascii="Arial" w:hAnsi="Arial" w:cs="Arial"/>
-          <w:sz w:val="24"/>
-          <w:szCs w:val="24"/>
-          <w:lang w:val="en-US"/>
-        </w:rPr>
-      </w:pPr>
-      <w:r>
-        <w:rPr>
-          <w:rFonts w:ascii="Arial" w:hAnsi="Arial" w:cs="Arial"/>
-          <w:sz w:val="24"/>
-          <w:szCs w:val="24"/>
-          <w:lang w:val="en-US"/>
-        </w:rPr>
-        <w:t>Password:</w:t>
-      </w:r>
-    </w:p>
-    <w:p>
-      <w:pPr>
-        <w:spacing w:after="0"/>
-        <w:jc w:val="both"/>
-        <w:rPr>
-          <w:rFonts w:ascii="Arial" w:hAnsi="Arial" w:cs="Arial"/>
-          <w:sz w:val="24"/>
-          <w:szCs w:val="24"/>
-          <w:lang w:val="en-US"/>
-        </w:rPr>
-      </w:pPr>
-    </w:p>
-    <w:p>
-      <w:pPr>
-        <w:spacing w:after="0"/>
-        <w:jc w:val="both"/>
-        <w:rPr>
-          <w:rFonts w:ascii="Arial" w:hAnsi="Arial" w:cs="Arial"/>
-          <w:sz w:val="24"/>
-          <w:szCs w:val="24"/>
-          <w:lang w:val="en-US"/>
-        </w:rPr>
-      </w:pPr>
-      <w:r>
-        <w:rPr>
-          <w:rFonts w:ascii="Arial" w:hAnsi="Arial" w:cs="Arial"/>
-          <w:sz w:val="24"/>
-          <w:szCs w:val="24"/>
-          <w:lang w:val="en-US"/>
-        </w:rPr>
-        <w:t>Username:</w:t>
-      </w:r>
-    </w:p>
-    <w:p>
-      <w:pPr>
-        <w:spacing w:after="0"/>
-        <w:jc w:val="both"/>
-        <w:rPr>
-          <w:rFonts w:ascii="Arial" w:hAnsi="Arial" w:cs="Arial"/>
-          <w:sz w:val="24"/>
-          <w:szCs w:val="24"/>
-          <w:lang w:val="en-US"/>
-        </w:rPr>
-      </w:pPr>
-      <w:r>
-        <w:rPr>
-          <w:rFonts w:ascii="Arial" w:hAnsi="Arial" w:cs="Arial"/>
-          <w:sz w:val="24"/>
-          <w:szCs w:val="24"/>
-          <w:lang w:val="en-US"/>
-        </w:rPr>
-        <w:t>Password:</w:t>
-      </w:r>
-    </w:p>
-    <w:p>
-      <w:pPr>
-        <w:spacing w:after="0"/>
-        <w:jc w:val="both"/>
-        <w:rPr>
-          <w:rFonts w:ascii="Arial" w:hAnsi="Arial" w:cs="Arial"/>
-          <w:sz w:val="24"/>
-          <w:szCs w:val="24"/>
-          <w:lang w:val="en-US"/>
-        </w:rPr>
-      </w:pPr>
-    </w:p>
-    <w:p>
-      <w:pPr>
-        <w:pStyle w:val="Heading2"/>
-        <w:rPr>
-          <w:rFonts w:ascii="Arial" w:hAnsi="Arial" w:cs="Arial"/>
-          <w:sz w:val="28"/>
-          <w:szCs w:val="24"/>
-        </w:rPr>
-      </w:pPr>
-      <w:bookmarkStart w:id="33" w:name="_Toc29994570"/>
+      <w:proofErr w:type="spellEnd"/>
+    </w:p>
+    <w:p>
+      <w:pPr>
+        <w:spacing w:after="0"/>
+        <w:jc w:val="both"/>
+        <w:rPr>
+          <w:rFonts w:ascii="Arial" w:hAnsi="Arial" w:cs="Arial"/>
+          <w:sz w:val="24"/>
+          <w:szCs w:val="24"/>
+          <w:lang w:val="en-US"/>
+        </w:rPr>
+      </w:pPr>
+    </w:p>
+    <w:p>
+      <w:pPr>
+        <w:spacing w:after="0"/>
+        <w:jc w:val="both"/>
+        <w:rPr>
+          <w:rFonts w:ascii="Arial" w:hAnsi="Arial" w:cs="Arial"/>
+          <w:sz w:val="24"/>
+          <w:szCs w:val="24"/>
+        </w:rPr>
+      </w:pPr>
+      <w:r>
+        <w:rPr>
+          <w:rFonts w:ascii="Arial" w:hAnsi="Arial" w:cs="Arial"/>
+          <w:sz w:val="24"/>
+          <w:szCs w:val="24"/>
+        </w:rPr>
+        <w:t>Για</w:t>
+      </w:r>
+      <w:r>
+        <w:rPr>
+          <w:rFonts w:ascii="Arial" w:hAnsi="Arial" w:cs="Arial"/>
+          <w:sz w:val="24"/>
+          <w:szCs w:val="24"/>
+        </w:rPr>
+        <w:t xml:space="preserve"> </w:t>
+      </w:r>
+      <w:r>
+        <w:rPr>
+          <w:rFonts w:ascii="Arial" w:hAnsi="Arial" w:cs="Arial"/>
+          <w:sz w:val="24"/>
+          <w:szCs w:val="24"/>
+        </w:rPr>
+        <w:t>πρόσβαση</w:t>
+      </w:r>
+      <w:r>
+        <w:rPr>
+          <w:rFonts w:ascii="Arial" w:hAnsi="Arial" w:cs="Arial"/>
+          <w:sz w:val="24"/>
+          <w:szCs w:val="24"/>
+        </w:rPr>
+        <w:t xml:space="preserve"> </w:t>
+      </w:r>
+      <w:r>
+        <w:rPr>
+          <w:rFonts w:ascii="Arial" w:hAnsi="Arial" w:cs="Arial"/>
+          <w:sz w:val="24"/>
+          <w:szCs w:val="24"/>
+        </w:rPr>
+        <w:t>στον</w:t>
+      </w:r>
+      <w:r>
+        <w:rPr>
+          <w:rFonts w:ascii="Arial" w:hAnsi="Arial" w:cs="Arial"/>
+          <w:sz w:val="24"/>
+          <w:szCs w:val="24"/>
+        </w:rPr>
+        <w:t xml:space="preserve"> </w:t>
+      </w:r>
       <w:proofErr w:type="spellStart"/>
       <w:r>
         <w:rPr>
           <w:rFonts w:ascii="Arial" w:hAnsi="Arial" w:cs="Arial"/>
-          <w:sz w:val="28"/>
-          <w:szCs w:val="24"/>
-        </w:rPr>
-        <w:t>Ιστοχώρος</w:t>
-      </w:r>
+          <w:sz w:val="24"/>
+          <w:szCs w:val="24"/>
+        </w:rPr>
+        <w:t>ιστοχώρο</w:t>
+      </w:r>
+      <w:proofErr w:type="spellEnd"/>
+      <w:r>
+        <w:rPr>
+          <w:rFonts w:ascii="Arial" w:hAnsi="Arial" w:cs="Arial"/>
+          <w:sz w:val="24"/>
+          <w:szCs w:val="24"/>
+        </w:rPr>
+        <w:t xml:space="preserve"> </w:t>
+      </w:r>
+      <w:r>
+        <w:rPr>
+          <w:rFonts w:ascii="Arial" w:hAnsi="Arial" w:cs="Arial"/>
+          <w:sz w:val="24"/>
+          <w:szCs w:val="24"/>
+        </w:rPr>
+        <w:t>πατήστε</w:t>
+      </w:r>
+      <w:r>
+        <w:rPr>
+          <w:rFonts w:ascii="Arial" w:hAnsi="Arial" w:cs="Arial"/>
+          <w:sz w:val="24"/>
+          <w:szCs w:val="24"/>
+        </w:rPr>
+        <w:t xml:space="preserve"> </w:t>
+      </w:r>
+      <w:hyperlink r:id="rId7" w:history="1">
+        <w:r>
+          <w:rPr>
+            <w:rStyle w:val="Hyperlink"/>
+            <w:rFonts w:ascii="Arial" w:hAnsi="Arial" w:cs="Arial"/>
+            <w:b/>
+            <w:sz w:val="28"/>
+            <w:szCs w:val="24"/>
+          </w:rPr>
+          <w:t>εδ</w:t>
+        </w:r>
+        <w:r>
+          <w:rPr>
+            <w:rStyle w:val="Hyperlink"/>
+            <w:rFonts w:ascii="Arial" w:hAnsi="Arial" w:cs="Arial"/>
+            <w:b/>
+            <w:sz w:val="28"/>
+            <w:szCs w:val="24"/>
+          </w:rPr>
+          <w:t>ώ</w:t>
+        </w:r>
+      </w:hyperlink>
+      <w:r>
+        <w:rPr>
+          <w:rFonts w:ascii="Arial" w:hAnsi="Arial" w:cs="Arial"/>
+          <w:sz w:val="24"/>
+          <w:szCs w:val="24"/>
+        </w:rPr>
+        <w:t>.</w:t>
+      </w:r>
+    </w:p>
+    <w:p>
+      <w:pPr>
+        <w:spacing w:after="0"/>
+        <w:jc w:val="both"/>
+        <w:rPr>
+          <w:rFonts w:ascii="Arial" w:hAnsi="Arial" w:cs="Arial"/>
+          <w:sz w:val="24"/>
+          <w:szCs w:val="24"/>
+        </w:rPr>
+      </w:pPr>
+      <w:bookmarkStart w:id="33" w:name="_GoBack"/>
       <w:bookmarkEnd w:id="33"/>
-      <w:proofErr w:type="spellEnd"/>
-    </w:p>
-    <w:p>
-      <w:pPr>
-        <w:spacing w:after="0"/>
-        <w:jc w:val="both"/>
-        <w:rPr>
-          <w:rFonts w:ascii="Arial" w:hAnsi="Arial" w:cs="Arial"/>
-          <w:sz w:val="24"/>
-          <w:szCs w:val="24"/>
-          <w:lang w:val="en-US"/>
-        </w:rPr>
-      </w:pPr>
-    </w:p>
-    <w:p>
-      <w:pPr>
-        <w:spacing w:after="0"/>
-        <w:jc w:val="both"/>
-        <w:rPr>
-          <w:rFonts w:ascii="Arial" w:hAnsi="Arial" w:cs="Arial"/>
-          <w:sz w:val="24"/>
-          <w:szCs w:val="24"/>
-        </w:rPr>
-      </w:pPr>
-      <w:r>
-        <w:rPr>
-          <w:rFonts w:ascii="Arial" w:hAnsi="Arial" w:cs="Arial"/>
-          <w:sz w:val="24"/>
-          <w:szCs w:val="24"/>
-        </w:rPr>
-        <w:t xml:space="preserve">Για πρόσβαση στον </w:t>
-      </w:r>
-      <w:proofErr w:type="spellStart"/>
-      <w:r>
-        <w:rPr>
-          <w:rFonts w:ascii="Arial" w:hAnsi="Arial" w:cs="Arial"/>
-          <w:sz w:val="24"/>
-          <w:szCs w:val="24"/>
-        </w:rPr>
-        <w:t>ιστοχώρο</w:t>
-      </w:r>
-      <w:proofErr w:type="spellEnd"/>
-      <w:r>
-        <w:rPr>
-          <w:rFonts w:ascii="Arial" w:hAnsi="Arial" w:cs="Arial"/>
-          <w:sz w:val="24"/>
-          <w:szCs w:val="24"/>
-        </w:rPr>
-        <w:t xml:space="preserve"> πατήστε εδώ.</w:t>
-      </w:r>
-    </w:p>
-    <w:p>
-      <w:pPr>
-        <w:spacing w:after="0"/>
-        <w:jc w:val="both"/>
-        <w:rPr>
-          <w:rFonts w:ascii="Arial" w:hAnsi="Arial" w:cs="Arial"/>
-          <w:sz w:val="24"/>
-          <w:szCs w:val="24"/>
-        </w:rPr>
-      </w:pPr>
-    </w:p>
-    <w:p>
-      <w:pPr>
-        <w:spacing w:after="0"/>
-        <w:jc w:val="both"/>
-        <w:rPr>
-          <w:rFonts w:ascii="Arial" w:hAnsi="Arial" w:cs="Arial"/>
-          <w:sz w:val="24"/>
-          <w:szCs w:val="24"/>
-        </w:rPr>
-      </w:pPr>
-    </w:p>
-    <w:p>
-      <w:pPr>
-        <w:spacing w:after="0"/>
-        <w:jc w:val="both"/>
-        <w:rPr>
-          <w:rFonts w:ascii="Arial" w:hAnsi="Arial" w:cs="Arial"/>
-          <w:sz w:val="24"/>
-          <w:szCs w:val="24"/>
-        </w:rPr>
-      </w:pPr>
-    </w:p>
-    <w:p>
-      <w:pPr>
-        <w:spacing w:after="0"/>
-        <w:jc w:val="both"/>
-        <w:rPr>
-          <w:rFonts w:ascii="Arial" w:hAnsi="Arial" w:cs="Arial"/>
-          <w:sz w:val="24"/>
-          <w:szCs w:val="24"/>
-        </w:rPr>
-      </w:pPr>
-    </w:p>
-    <w:p>
-      <w:pPr>
-        <w:spacing w:after="0"/>
-        <w:jc w:val="both"/>
-        <w:rPr>
-          <w:rFonts w:ascii="Arial" w:hAnsi="Arial" w:cs="Arial"/>
-          <w:sz w:val="24"/>
-          <w:szCs w:val="24"/>
-        </w:rPr>
-      </w:pPr>
     </w:p>
     <w:sectPr>
-      <w:footerReference w:type="default" r:id="rId7"/>
+      <w:footerReference w:type="default" r:id="rId8"/>
       <w:pgSz w:w="11906" w:h="16838"/>
       <w:pgMar w:top="1440" w:right="1800" w:bottom="1440" w:left="1800" w:header="708" w:footer="708" w:gutter="0"/>
       <w:pgNumType w:start="0"/>
@@ -7432,7 +7472,7 @@
           <w:rPr>
             <w:noProof/>
           </w:rPr>
-          <w:t>2</w:t>
+          <w:t>6</w:t>
         </w:r>
         <w:r>
           <w:fldChar w:fldCharType="end"/>
@@ -8130,6 +8170,18 @@
       <w:ind w:left="440"/>
     </w:pPr>
   </w:style>
+  <w:style w:type="character" w:styleId="FollowedHyperlink">
+    <w:name w:val="FollowedHyperlink"/>
+    <w:basedOn w:val="DefaultParagraphFont"/>
+    <w:uiPriority w:val="99"/>
+    <w:semiHidden/>
+    <w:unhideWhenUsed/>
+    <w:rsid w:val="000B33B2"/>
+    <w:rPr>
+      <w:color w:val="954F72" w:themeColor="followedHyperlink"/>
+      <w:u w:val="single"/>
+    </w:rPr>
+  </w:style>
 </w:styles>
 </file>
 
@@ -8433,7 +8485,7 @@
 </file>
 
 <file path=customXml/itemProps1.xml><?xml version="1.0" encoding="utf-8"?>
-<ds:datastoreItem xmlns:ds="http://schemas.openxmlformats.org/officeDocument/2006/customXml" ds:itemID="{F2CD0642-DB15-4467-9A47-C2CD62200842}">
+<ds:datastoreItem xmlns:ds="http://schemas.openxmlformats.org/officeDocument/2006/customXml" ds:itemID="{2D04D30F-EA01-4780-836F-685BFFFC3DA0}">
   <ds:schemaRefs>
     <ds:schemaRef ds:uri="http://schemas.openxmlformats.org/officeDocument/2006/bibliography"/>
   </ds:schemaRefs>

</xml_diff>